<commit_message>
Update project proposal, adding class diagram
</commit_message>
<xml_diff>
--- a/Projekat.docx
+++ b/Projekat.docx
@@ -2790,153 +2790,213 @@
         <w:pStyle w:val="Heading1"/>
       </w:pPr>
       <w:r>
-        <w:t>Klasni dijagram sistema</w:t>
-      </w:r>
-    </w:p>
-    <w:p>
-      <w:pPr>
-        <w:pStyle w:val="ListParagraph"/>
-        <w:numPr>
-          <w:ilvl w:val="0"/>
-          <w:numId w:val="3"/>
-        </w:numPr>
-      </w:pPr>
+        <w:t>Klasni dijagram sistem</w:t>
+      </w:r>
+      <w:r>
+        <w:rPr>
+          <w:rFonts w:ascii="Times New Roman" w:eastAsia="Times New Roman" w:hAnsi="Times New Roman" w:cs="Times New Roman"/>
+          <w:sz w:val="24"/>
+          <w:szCs w:val="24"/>
+          <w:lang w:eastAsia="sr-Latn-RS"/>
+        </w:rPr>
+        <w:drawing>
+          <wp:anchor distT="0" distB="0" distL="114300" distR="114300" simplePos="0" relativeHeight="251658240" behindDoc="0" locked="0" layoutInCell="1" allowOverlap="1">
+            <wp:simplePos x="0" y="0"/>
+            <wp:positionH relativeFrom="margin">
+              <wp:posOffset>-434899</wp:posOffset>
+            </wp:positionH>
+            <wp:positionV relativeFrom="margin">
+              <wp:posOffset>4533900</wp:posOffset>
+            </wp:positionV>
+            <wp:extent cx="6829108" cy="4192246"/>
+            <wp:effectExtent l="0" t="0" r="0" b="0"/>
+            <wp:wrapSquare wrapText="bothSides"/>
+            <wp:docPr id="1" name="Picture 1" descr="F:\E-Fakultet\Godina 4\Semestar 2\Sistemi bazirani na znanju\PROJEKAT\class_diagram.jpg"/>
+            <wp:cNvGraphicFramePr>
+              <a:graphicFrameLocks xmlns:a="http://schemas.openxmlformats.org/drawingml/2006/main" noChangeAspect="1"/>
+            </wp:cNvGraphicFramePr>
+            <a:graphic xmlns:a="http://schemas.openxmlformats.org/drawingml/2006/main">
+              <a:graphicData uri="http://schemas.openxmlformats.org/drawingml/2006/picture">
+                <pic:pic xmlns:pic="http://schemas.openxmlformats.org/drawingml/2006/picture">
+                  <pic:nvPicPr>
+                    <pic:cNvPr id="0" name="Picture 1" descr="F:\E-Fakultet\Godina 4\Semestar 2\Sistemi bazirani na znanju\PROJEKAT\class_diagram.jpg"/>
+                    <pic:cNvPicPr>
+                      <a:picLocks noChangeAspect="1" noChangeArrowheads="1"/>
+                    </pic:cNvPicPr>
+                  </pic:nvPicPr>
+                  <pic:blipFill>
+                    <a:blip r:embed="rId6">
+                      <a:extLst>
+                        <a:ext uri="{28A0092B-C50C-407E-A947-70E740481C1C}">
+                          <a14:useLocalDpi xmlns:a14="http://schemas.microsoft.com/office/drawing/2010/main" val="0"/>
+                        </a:ext>
+                      </a:extLst>
+                    </a:blip>
+                    <a:srcRect/>
+                    <a:stretch>
+                      <a:fillRect/>
+                    </a:stretch>
+                  </pic:blipFill>
+                  <pic:spPr bwMode="auto">
+                    <a:xfrm>
+                      <a:off x="0" y="0"/>
+                      <a:ext cx="6829108" cy="4192246"/>
+                    </a:xfrm>
+                    <a:prstGeom prst="rect">
+                      <a:avLst/>
+                    </a:prstGeom>
+                    <a:noFill/>
+                    <a:ln>
+                      <a:noFill/>
+                    </a:ln>
+                  </pic:spPr>
+                </pic:pic>
+              </a:graphicData>
+            </a:graphic>
+          </wp:anchor>
+        </w:drawing>
+      </w:r>
+      <w:r>
+        <w:t>a</w:t>
+      </w:r>
+    </w:p>
+    <w:p/>
+    <w:p>
+      <w:pPr>
+        <w:pStyle w:val="Heading1"/>
+      </w:pPr>
+      <w:r>
+        <w:lastRenderedPageBreak/>
+        <w:t>Napomena</w:t>
+      </w:r>
+    </w:p>
+    <w:p>
+      <w:r>
+        <w:t>Podela posla prema članovima je sledeća:</w:t>
+      </w:r>
+    </w:p>
+    <w:p>
+      <w:pPr>
+        <w:pStyle w:val="Heading2"/>
+      </w:pPr>
+      <w:r>
+        <w:t>Vuk Radmilović</w:t>
+      </w:r>
+    </w:p>
+    <w:p>
+      <w:pPr>
+        <w:pStyle w:val="ListParagraph"/>
+        <w:numPr>
+          <w:ilvl w:val="0"/>
+          <w:numId w:val="3"/>
+        </w:numPr>
+      </w:pPr>
+      <w:r>
+        <w:t xml:space="preserve">Prva polovina pravila koja </w:t>
+      </w:r>
+      <w:r>
+        <w:t>su nevezana za forward chaining/backward chaining</w:t>
+      </w:r>
+      <w:r>
+        <w:t>/templates/CEP</w:t>
+      </w:r>
+    </w:p>
+    <w:p>
+      <w:pPr>
+        <w:pStyle w:val="ListParagraph"/>
+        <w:numPr>
+          <w:ilvl w:val="0"/>
+          <w:numId w:val="3"/>
+        </w:numPr>
+      </w:pPr>
+      <w:r>
+        <w:t>Forward chaining za preporuku kućnih ljubimaca</w:t>
+      </w:r>
+    </w:p>
+    <w:p>
+      <w:pPr>
+        <w:pStyle w:val="ListParagraph"/>
+        <w:numPr>
+          <w:ilvl w:val="0"/>
+          <w:numId w:val="3"/>
+        </w:numPr>
+      </w:pPr>
+      <w:r>
+        <w:t>Oba primera CEP-a za sistem za upravljanje skloništima</w:t>
+      </w:r>
+    </w:p>
+    <w:p>
+      <w:pPr>
+        <w:pStyle w:val="ListParagraph"/>
+        <w:numPr>
+          <w:ilvl w:val="0"/>
+          <w:numId w:val="3"/>
+        </w:numPr>
+      </w:pPr>
+      <w:r>
+        <w:t>Prva 3 template-a</w:t>
+      </w:r>
+    </w:p>
+    <w:p>
+      <w:pPr>
+        <w:pStyle w:val="Heading2"/>
+      </w:pPr>
+      <w:r>
+        <w:t>Maja Varga</w:t>
+      </w:r>
+    </w:p>
+    <w:p>
+      <w:pPr>
+        <w:pStyle w:val="ListParagraph"/>
+        <w:numPr>
+          <w:ilvl w:val="0"/>
+          <w:numId w:val="3"/>
+        </w:numPr>
+      </w:pPr>
+      <w:r>
+        <w:t>Druga</w:t>
+      </w:r>
+      <w:r>
+        <w:t xml:space="preserve"> polovina pravila koja su nevezana za forward chaining/backward chaining/templates/CEP</w:t>
+      </w:r>
+    </w:p>
+    <w:p>
+      <w:pPr>
+        <w:pStyle w:val="ListParagraph"/>
+        <w:numPr>
+          <w:ilvl w:val="0"/>
+          <w:numId w:val="3"/>
+        </w:numPr>
+      </w:pPr>
+      <w:r>
+        <w:t>Forward chaining za sistem za upravljanje skloništima</w:t>
+      </w:r>
+    </w:p>
+    <w:p>
+      <w:pPr>
+        <w:pStyle w:val="ListParagraph"/>
+        <w:numPr>
+          <w:ilvl w:val="0"/>
+          <w:numId w:val="3"/>
+        </w:numPr>
+      </w:pPr>
+      <w:r>
+        <w:t>Backward chaining za generisanje izveštaja za sklonište</w:t>
+      </w:r>
+    </w:p>
+    <w:p>
+      <w:pPr>
+        <w:pStyle w:val="ListParagraph"/>
+        <w:numPr>
+          <w:ilvl w:val="0"/>
+          <w:numId w:val="3"/>
+        </w:numPr>
+      </w:pPr>
+      <w:r>
+        <w:t>Preostala 2 template-a</w:t>
+      </w:r>
       <w:bookmarkStart w:id="0" w:name="_GoBack"/>
       <w:bookmarkEnd w:id="0"/>
-    </w:p>
-    <w:p>
-      <w:pPr>
-        <w:pStyle w:val="Heading1"/>
-      </w:pPr>
-      <w:r>
-        <w:t>Napomena</w:t>
-      </w:r>
-    </w:p>
-    <w:p>
-      <w:r>
-        <w:t>Podela posla prema članovima je sledeća:</w:t>
-      </w:r>
-    </w:p>
-    <w:p>
-      <w:pPr>
-        <w:pStyle w:val="Heading2"/>
-      </w:pPr>
-      <w:r>
-        <w:t>Vuk Radmilović</w:t>
-      </w:r>
-    </w:p>
-    <w:p>
-      <w:pPr>
-        <w:pStyle w:val="ListParagraph"/>
-        <w:numPr>
-          <w:ilvl w:val="0"/>
-          <w:numId w:val="3"/>
-        </w:numPr>
-      </w:pPr>
-      <w:r>
-        <w:t xml:space="preserve">Prva polovina pravila koja </w:t>
-      </w:r>
-      <w:r>
-        <w:t>su nevezana za forward chaining/backward chaining</w:t>
-      </w:r>
-      <w:r>
-        <w:t>/templates/CEP</w:t>
-      </w:r>
-    </w:p>
-    <w:p>
-      <w:pPr>
-        <w:pStyle w:val="ListParagraph"/>
-        <w:numPr>
-          <w:ilvl w:val="0"/>
-          <w:numId w:val="3"/>
-        </w:numPr>
-      </w:pPr>
-      <w:r>
-        <w:t>Forward chaining za preporuku kućnih ljubimaca</w:t>
-      </w:r>
-    </w:p>
-    <w:p>
-      <w:pPr>
-        <w:pStyle w:val="ListParagraph"/>
-        <w:numPr>
-          <w:ilvl w:val="0"/>
-          <w:numId w:val="3"/>
-        </w:numPr>
-      </w:pPr>
-      <w:r>
-        <w:t>Oba primera CEP-a za sistem za upravljanje skloništima</w:t>
-      </w:r>
-    </w:p>
-    <w:p>
-      <w:pPr>
-        <w:pStyle w:val="ListParagraph"/>
-        <w:numPr>
-          <w:ilvl w:val="0"/>
-          <w:numId w:val="3"/>
-        </w:numPr>
-      </w:pPr>
-      <w:r>
-        <w:t>Prva 3 template-a</w:t>
-      </w:r>
-    </w:p>
-    <w:p>
-      <w:pPr>
-        <w:pStyle w:val="Heading2"/>
-      </w:pPr>
-      <w:r>
-        <w:t>Maja Varga</w:t>
-      </w:r>
-    </w:p>
-    <w:p>
-      <w:pPr>
-        <w:pStyle w:val="ListParagraph"/>
-        <w:numPr>
-          <w:ilvl w:val="0"/>
-          <w:numId w:val="3"/>
-        </w:numPr>
-      </w:pPr>
-      <w:r>
-        <w:t>Druga</w:t>
-      </w:r>
-      <w:r>
-        <w:t xml:space="preserve"> polovina pravila koja su nevezana za forward chaining/backward chaining/templates/CEP</w:t>
-      </w:r>
-    </w:p>
-    <w:p>
-      <w:pPr>
-        <w:pStyle w:val="ListParagraph"/>
-        <w:numPr>
-          <w:ilvl w:val="0"/>
-          <w:numId w:val="3"/>
-        </w:numPr>
-      </w:pPr>
-      <w:r>
-        <w:t>Forward chaining za sistem za upravljanje skloništima</w:t>
-      </w:r>
-    </w:p>
-    <w:p>
-      <w:pPr>
-        <w:pStyle w:val="ListParagraph"/>
-        <w:numPr>
-          <w:ilvl w:val="0"/>
-          <w:numId w:val="3"/>
-        </w:numPr>
-      </w:pPr>
-      <w:r>
-        <w:t>Backward chaining za generisanje izveštaja za sklonište</w:t>
-      </w:r>
-    </w:p>
-    <w:p>
-      <w:pPr>
-        <w:pStyle w:val="ListParagraph"/>
-        <w:numPr>
-          <w:ilvl w:val="0"/>
-          <w:numId w:val="3"/>
-        </w:numPr>
-      </w:pPr>
-      <w:r>
-        <w:t>Preostala 2 template-a</w:t>
-      </w:r>
     </w:p>
     <w:sectPr>
       <w:pgSz w:w="12240" w:h="15840"/>

</xml_diff>

<commit_message>
Changes to first forward chaining rule. Slight class diagram change.
</commit_message>
<xml_diff>
--- a/Projekat.docx
+++ b/Projekat.docx
@@ -1,6 +1,6 @@
 
 <file path=word/document.xml><?xml version="1.0" encoding="utf-8"?>
-<w:document xmlns:wpc="http://schemas.microsoft.com/office/word/2010/wordprocessingCanvas" xmlns:cx="http://schemas.microsoft.com/office/drawing/2014/chartex" xmlns:cx1="http://schemas.microsoft.com/office/drawing/2015/9/8/chartex" xmlns:mc="http://schemas.openxmlformats.org/markup-compatibility/2006" xmlns:o="urn:schemas-microsoft-com:office:office" xmlns:r="http://schemas.openxmlformats.org/officeDocument/2006/relationships" xmlns:m="http://schemas.openxmlformats.org/officeDocument/2006/math" xmlns:v="urn:schemas-microsoft-com:vml" xmlns:wp14="http://schemas.microsoft.com/office/word/2010/wordprocessingDrawing" xmlns:wp="http://schemas.openxmlformats.org/drawingml/2006/wordprocessingDrawing" xmlns:w10="urn:schemas-microsoft-com:office:word" xmlns:w="http://schemas.openxmlformats.org/wordprocessingml/2006/main" xmlns:w14="http://schemas.microsoft.com/office/word/2010/wordml" xmlns:w15="http://schemas.microsoft.com/office/word/2012/wordml" xmlns:w16se="http://schemas.microsoft.com/office/word/2015/wordml/symex" xmlns:wpg="http://schemas.microsoft.com/office/word/2010/wordprocessingGroup" xmlns:wpi="http://schemas.microsoft.com/office/word/2010/wordprocessingInk" xmlns:wne="http://schemas.microsoft.com/office/word/2006/wordml" xmlns:wps="http://schemas.microsoft.com/office/word/2010/wordprocessingShape" mc:Ignorable="w14 w15 w16se wp14">
+<w:document xmlns:wpc="http://schemas.microsoft.com/office/word/2010/wordprocessingCanvas" xmlns:cx="http://schemas.microsoft.com/office/drawing/2014/chartex" xmlns:cx1="http://schemas.microsoft.com/office/drawing/2015/9/8/chartex" xmlns:cx2="http://schemas.microsoft.com/office/drawing/2015/10/21/chartex" xmlns:cx3="http://schemas.microsoft.com/office/drawing/2016/5/9/chartex" xmlns:cx4="http://schemas.microsoft.com/office/drawing/2016/5/10/chartex" xmlns:cx5="http://schemas.microsoft.com/office/drawing/2016/5/11/chartex" xmlns:cx6="http://schemas.microsoft.com/office/drawing/2016/5/12/chartex" xmlns:cx7="http://schemas.microsoft.com/office/drawing/2016/5/13/chartex" xmlns:cx8="http://schemas.microsoft.com/office/drawing/2016/5/14/chartex" xmlns:mc="http://schemas.openxmlformats.org/markup-compatibility/2006" xmlns:aink="http://schemas.microsoft.com/office/drawing/2016/ink" xmlns:am3d="http://schemas.microsoft.com/office/drawing/2017/model3d" xmlns:o="urn:schemas-microsoft-com:office:office" xmlns:oel="http://schemas.microsoft.com/office/2019/extlst" xmlns:r="http://schemas.openxmlformats.org/officeDocument/2006/relationships" xmlns:m="http://schemas.openxmlformats.org/officeDocument/2006/math" xmlns:v="urn:schemas-microsoft-com:vml" xmlns:wp14="http://schemas.microsoft.com/office/word/2010/wordprocessingDrawing" xmlns:wp="http://schemas.openxmlformats.org/drawingml/2006/wordprocessingDrawing" xmlns:w10="urn:schemas-microsoft-com:office:word" xmlns:w="http://schemas.openxmlformats.org/wordprocessingml/2006/main" xmlns:w14="http://schemas.microsoft.com/office/word/2010/wordml" xmlns:w15="http://schemas.microsoft.com/office/word/2012/wordml" xmlns:w16cex="http://schemas.microsoft.com/office/word/2018/wordml/cex" xmlns:w16cid="http://schemas.microsoft.com/office/word/2016/wordml/cid" xmlns:w16="http://schemas.microsoft.com/office/word/2018/wordml" xmlns:w16sdtdh="http://schemas.microsoft.com/office/word/2020/wordml/sdtdatahash" xmlns:w16se="http://schemas.microsoft.com/office/word/2015/wordml/symex" xmlns:wpg="http://schemas.microsoft.com/office/word/2010/wordprocessingGroup" xmlns:wpi="http://schemas.microsoft.com/office/word/2010/wordprocessingInk" xmlns:wne="http://schemas.microsoft.com/office/word/2006/wordml" xmlns:wps="http://schemas.microsoft.com/office/word/2010/wordprocessingShape" mc:Ignorable="w14 w15 w16se w16cid w16 w16cex w16sdtdh wp14">
   <w:body>
     <w:p>
       <w:pPr>
@@ -898,8 +898,16 @@
     <w:p>
       <w:pPr>
         <w:pStyle w:val="Heading4"/>
-      </w:pPr>
-      <w:r>
+        <w:rPr>
+          <w:sz w:val="24"/>
+          <w:szCs w:val="24"/>
+        </w:rPr>
+      </w:pPr>
+      <w:r>
+        <w:rPr>
+          <w:sz w:val="24"/>
+          <w:szCs w:val="24"/>
+        </w:rPr>
         <w:t>Primer forward-chaining-a:</w:t>
       </w:r>
     </w:p>
@@ -969,27 +977,57 @@
       <w:r>
         <w:t>povećaj popularnost te životinje na globalnom nivou</w:t>
       </w:r>
-    </w:p>
-    <w:p>
-      <w:pPr>
-        <w:pStyle w:val="ListParagraph"/>
-        <w:numPr>
-          <w:ilvl w:val="0"/>
-          <w:numId w:val="3"/>
-        </w:numPr>
-      </w:pPr>
-      <w:r>
-        <w:t>Ako je izmenjena lista popularnih životinja, onda sortiraj listu po popu</w:t>
-      </w:r>
-      <w:r>
-        <w:t>larnosti u opadajućem redosledu</w:t>
-      </w:r>
+      <w:r>
+        <w:t xml:space="preserve"> i sortiraj listu popularnosti u </w:t>
+      </w:r>
+      <w:proofErr w:type="spellStart"/>
+      <w:r>
+        <w:t>opadajućem</w:t>
+      </w:r>
+      <w:proofErr w:type="spellEnd"/>
+      <w:r>
+        <w:t xml:space="preserve"> redosledu</w:t>
+      </w:r>
+    </w:p>
+    <w:p>
+      <w:pPr>
+        <w:pStyle w:val="ListParagraph"/>
+        <w:numPr>
+          <w:ilvl w:val="0"/>
+          <w:numId w:val="3"/>
+        </w:numPr>
+      </w:pPr>
+      <w:r>
+        <w:t>Ako je izmenjena lista popularnih životinja</w:t>
+      </w:r>
+      <w:r>
+        <w:t xml:space="preserve"> i u prvih 5 se nalaze nove životinje, i ako sklonište ima te životinje, </w:t>
+      </w:r>
+      <w:r>
+        <w:t xml:space="preserve">onda pošalji obaveštenje da je potrebno izvršiti promociju udomljavanja </w:t>
+      </w:r>
+      <w:r>
+        <w:t>životinja sa akcentom na te životinje</w:t>
+      </w:r>
+    </w:p>
+    <w:p>
+      <w:pPr>
+        <w:pStyle w:val="ListParagraph"/>
+      </w:pPr>
     </w:p>
     <w:p>
       <w:pPr>
         <w:pStyle w:val="Heading4"/>
-      </w:pPr>
-      <w:r>
+        <w:rPr>
+          <w:sz w:val="24"/>
+          <w:szCs w:val="24"/>
+        </w:rPr>
+      </w:pPr>
+      <w:r>
+        <w:rPr>
+          <w:sz w:val="24"/>
+          <w:szCs w:val="24"/>
+        </w:rPr>
         <w:t>Pravila za preporuku prema odgovoru</w:t>
       </w:r>
     </w:p>
@@ -1042,42 +1080,6 @@
       </w:r>
       <w:r>
         <w:t>,Kanarinac,Golubovi,Afrički Sivi Papagaj,Nimfa,Tigrice</w:t>
-      </w:r>
-    </w:p>
-    <w:p>
-      <w:pPr>
-        <w:pStyle w:val="ListParagraph"/>
-        <w:numPr>
-          <w:ilvl w:val="0"/>
-          <w:numId w:val="3"/>
-        </w:numPr>
-      </w:pPr>
-      <w:r>
-        <w:t xml:space="preserve">Ako korisnik </w:t>
-      </w:r>
-      <w:r>
-        <w:rPr>
-          <w:b/>
-        </w:rPr>
-        <w:t>ne živi sa decom</w:t>
-      </w:r>
-      <w:r>
-        <w:t>,</w:t>
-      </w:r>
-      <w:r>
-        <w:t xml:space="preserve"> </w:t>
-      </w:r>
-      <w:r>
-        <w:t xml:space="preserve">onda </w:t>
-      </w:r>
-      <w:r>
-        <w:t xml:space="preserve">preporuči </w:t>
-      </w:r>
-      <w:r>
-        <w:t>Buldog,Pudlica,Bigl,Čivava,Rotvajler,Mops,Haski,Kornjača,Sijamska Mačka,Sfinks,Perzijska Mačka</w:t>
-      </w:r>
-      <w:r>
-        <w:t>,Tarantula,Geko,Kraljevska Zmija,Bartagama</w:t>
       </w:r>
     </w:p>
     <w:p>
@@ -1096,6 +1098,42 @@
         <w:rPr>
           <w:b/>
         </w:rPr>
+        <w:t>ne živi sa decom</w:t>
+      </w:r>
+      <w:r>
+        <w:t>,</w:t>
+      </w:r>
+      <w:r>
+        <w:t xml:space="preserve"> </w:t>
+      </w:r>
+      <w:r>
+        <w:t xml:space="preserve">onda </w:t>
+      </w:r>
+      <w:r>
+        <w:t xml:space="preserve">preporuči </w:t>
+      </w:r>
+      <w:r>
+        <w:t>Buldog,Pudlica,Bigl,Čivava,Rotvajler,Mops,Haski,Kornjača,Sijamska Mačka,Sfinks,Perzijska Mačka</w:t>
+      </w:r>
+      <w:r>
+        <w:t>,Tarantula,Geko,Kraljevska Zmija,Bartagama</w:t>
+      </w:r>
+    </w:p>
+    <w:p>
+      <w:pPr>
+        <w:pStyle w:val="ListParagraph"/>
+        <w:numPr>
+          <w:ilvl w:val="0"/>
+          <w:numId w:val="3"/>
+        </w:numPr>
+      </w:pPr>
+      <w:r>
+        <w:t xml:space="preserve">Ako korisnik </w:t>
+      </w:r>
+      <w:r>
+        <w:rPr>
+          <w:b/>
+        </w:rPr>
         <w:t>živi u stanu</w:t>
       </w:r>
       <w:r>
@@ -1462,6 +1500,7 @@
         </w:numPr>
       </w:pPr>
       <w:r>
+        <w:lastRenderedPageBreak/>
         <w:t xml:space="preserve">Ako korisnik </w:t>
       </w:r>
       <w:r>
@@ -1477,62 +1516,824 @@
         <w:t xml:space="preserve"> </w:t>
       </w:r>
       <w:r>
-        <w:t xml:space="preserve">Labrador Retriver,Nemački Ovčar,Zlatni Retriver,Buldog,Pudlica,Bigl,Čivava,Rotvajler,Dalmatinac,Mops,Haski,Domaća Kratkodlaka Mačka,Britanska Kratkodlaka Mačka,Sijamska Mačka,Perzijska </w:t>
-      </w:r>
+        <w:t>Labrador Retriver,Nemački Ovčar,Zlatni Retriver,Buldog,Pudlica,Bigl,Čivava,Rotvajler,Dalmatinac,Mops,Haski,Domaća Kratkodlaka Mačka,Britanska Kratkodlaka Mačka,Sijamska Mačka,Perzijska Mačka,Sfinks,Kornjača,Geko,Kraljevska Zmija,Bartagama,Morsko Prase,Hrčak,Veće Ribice,Manje Ribice,Kunić,Holandski Patuljasti,Lavlja Glava</w:t>
+      </w:r>
+    </w:p>
+    <w:p>
+      <w:pPr>
+        <w:pStyle w:val="ListParagraph"/>
+        <w:numPr>
+          <w:ilvl w:val="0"/>
+          <w:numId w:val="3"/>
+        </w:numPr>
+      </w:pPr>
+      <w:r>
+        <w:t xml:space="preserve">Ako korisnik </w:t>
+      </w:r>
+      <w:r>
+        <w:rPr>
+          <w:b/>
+        </w:rPr>
+        <w:t>ima alergije na dlaku</w:t>
+      </w:r>
+      <w:r>
+        <w:t>, onda preporuči</w:t>
+      </w:r>
+      <w:r>
+        <w:t xml:space="preserve"> Kornjača,Geko,Kraljevska Zmija,Bartagama</w:t>
+      </w:r>
+      <w:r>
+        <w:t>,Sfinks,Kanarinac,Afrički Sivi Papagaj,Nimfa,Tigrice,Golubovi</w:t>
+      </w:r>
+    </w:p>
+    <w:p>
+      <w:pPr>
+        <w:pStyle w:val="ListParagraph"/>
+        <w:numPr>
+          <w:ilvl w:val="0"/>
+          <w:numId w:val="3"/>
+        </w:numPr>
+      </w:pPr>
+      <w:r>
+        <w:t xml:space="preserve">Ako korisnik </w:t>
+      </w:r>
+      <w:r>
+        <w:rPr>
+          <w:b/>
+        </w:rPr>
+        <w:t>ima alergije na perje i dlaku</w:t>
+      </w:r>
+      <w:r>
+        <w:t>, onda preporuči</w:t>
+      </w:r>
+      <w:r>
+        <w:t xml:space="preserve"> Kornjača,Geko,Kraljevska Zmija,Bartagama</w:t>
+      </w:r>
+      <w:r>
+        <w:t>,Sfinks</w:t>
+      </w:r>
+    </w:p>
+    <w:p>
+      <w:pPr>
+        <w:pStyle w:val="ListParagraph"/>
+        <w:numPr>
+          <w:ilvl w:val="0"/>
+          <w:numId w:val="3"/>
+        </w:numPr>
+      </w:pPr>
+      <w:r>
+        <w:t xml:space="preserve">Ako korisnik </w:t>
+      </w:r>
+      <w:r>
+        <w:rPr>
+          <w:b/>
+        </w:rPr>
+        <w:t>želi aktivnijeg kućnog ljubimca</w:t>
+      </w:r>
+      <w:r>
+        <w:t>, onda preporuči</w:t>
+      </w:r>
+      <w:r>
+        <w:t xml:space="preserve"> </w:t>
+      </w:r>
+      <w:r>
+        <w:t>Labrador Retriver,Nemački Ovčar,Zlatni Retriver,Bigl,Rotvajler,Dalmatinac,Haski,Kunić,Holandski Patuljasti,Afrički Sivi Papagaj</w:t>
+      </w:r>
+    </w:p>
+    <w:p>
+      <w:pPr>
+        <w:pStyle w:val="ListParagraph"/>
+        <w:numPr>
+          <w:ilvl w:val="0"/>
+          <w:numId w:val="3"/>
+        </w:numPr>
+      </w:pPr>
+      <w:r>
+        <w:t xml:space="preserve">Ako korisnik </w:t>
+      </w:r>
+      <w:r>
+        <w:rPr>
+          <w:b/>
+        </w:rPr>
+        <w:t>želi mirnijeg kućnog ljubimca</w:t>
+      </w:r>
+      <w:r>
+        <w:t>, onda preporuči</w:t>
+      </w:r>
+      <w:r>
+        <w:t xml:space="preserve"> Lavlja Glava,Veće Ribice,Manje Ribice,Tarantula,Morsko Prase,Geko,Kraljevska Zmija,Bartagama,Kornjača,Kanarinac,Golubovi,Nimfa,Tigrice,Hrčak</w:t>
+      </w:r>
+      <w:r>
+        <w:t>,Domaća Kratkodlaka Mačka,Britanska Kratkodlaka Mačka,Perzijska Mačka,Sijamska Mačka,Sfinks</w:t>
+      </w:r>
+    </w:p>
+    <w:p>
+      <w:pPr>
+        <w:pStyle w:val="ListParagraph"/>
+        <w:numPr>
+          <w:ilvl w:val="0"/>
+          <w:numId w:val="3"/>
+        </w:numPr>
+      </w:pPr>
+      <w:r>
+        <w:t xml:space="preserve">Ako korisnik </w:t>
+      </w:r>
+      <w:r>
+        <w:rPr>
+          <w:b/>
+        </w:rPr>
+        <w:t>želi društvenijeg kućnog ljubimca</w:t>
+      </w:r>
+      <w:r>
+        <w:t>, onda preporuči</w:t>
+      </w:r>
+      <w:r>
+        <w:t xml:space="preserve"> </w:t>
+      </w:r>
+      <w:r>
+        <w:t>Labrador,</w:t>
+      </w:r>
+      <w:r>
+        <w:t>Retriver,Buldog,Pudlica,Bigl,Čivava,Rotvajler,Dalmatinac,Mops,Haski,Zlatni Retriver</w:t>
+      </w:r>
+      <w:r>
+        <w:t>,Kanarinac,Golubovi,Afrički Sivi Papagaj,Nimfa,Tigrice</w:t>
+      </w:r>
+      <w:r>
+        <w:t>,Veće Ribice,Manje Ribice</w:t>
+      </w:r>
+      <w:r>
+        <w:t>,Morsko Prase</w:t>
+      </w:r>
+      <w:r>
+        <w:t>,Domaća Kratkodlaka Mačka,Britanska Kratkodlaka Mačka</w:t>
+      </w:r>
+    </w:p>
+    <w:p>
+      <w:pPr>
+        <w:pStyle w:val="ListParagraph"/>
+        <w:numPr>
+          <w:ilvl w:val="0"/>
+          <w:numId w:val="3"/>
+        </w:numPr>
+      </w:pPr>
+      <w:r>
+        <w:t xml:space="preserve">Ako korisnik </w:t>
+      </w:r>
+      <w:r>
+        <w:rPr>
+          <w:b/>
+        </w:rPr>
+        <w:t>želi povučenijeg kućnog ljubimca</w:t>
+      </w:r>
+      <w:r>
+        <w:t>, onda preporuči</w:t>
+      </w:r>
+      <w:r>
+        <w:t xml:space="preserve"> Sijamska</w:t>
+      </w:r>
+      <w:r>
+        <w:t>,</w:t>
+      </w:r>
+      <w:r>
+        <w:t>Hrčak,Nemački Ovčar,</w:t>
+      </w:r>
+      <w:r>
+        <w:t>Sfinks,Perzijska Mačka,</w:t>
+      </w:r>
+      <w:r>
+        <w:t>Kornjača,Veće Ribice,Manje Ribice</w:t>
+      </w:r>
+      <w:r>
+        <w:t>,Lavlja Glava</w:t>
+      </w:r>
+      <w:r>
+        <w:t>,Tarantula,Morsko Prase</w:t>
+      </w:r>
+      <w:r>
+        <w:t>,Geko,Kraljevska Zmija,Bartagama</w:t>
+      </w:r>
+    </w:p>
+    <w:p>
+      <w:pPr>
+        <w:pStyle w:val="ListParagraph"/>
+        <w:numPr>
+          <w:ilvl w:val="0"/>
+          <w:numId w:val="3"/>
+        </w:numPr>
+      </w:pPr>
+      <w:r>
+        <w:t xml:space="preserve">Ako korisniku </w:t>
+      </w:r>
+      <w:r>
+        <w:rPr>
+          <w:b/>
+        </w:rPr>
+        <w:t>ne smeta buka</w:t>
+      </w:r>
+      <w:r>
+        <w:t>, onda preporuči</w:t>
+      </w:r>
+      <w:r>
+        <w:t xml:space="preserve"> Labrador Retriver,Nemački Ovčar,Zlatni Retriver,Buldog,Pudlica,Bigl,Čivava,Rotvajler,Dalmatinac,Mops,Haski,Kanarinac,Golubovi,Afrički Sivi Papagaj,Nimfa,Tigrice</w:t>
+      </w:r>
+    </w:p>
+    <w:p>
+      <w:pPr>
+        <w:pStyle w:val="ListParagraph"/>
+        <w:numPr>
+          <w:ilvl w:val="0"/>
+          <w:numId w:val="3"/>
+        </w:numPr>
+      </w:pPr>
+      <w:r>
+        <w:t xml:space="preserve">Ako korisniku </w:t>
+      </w:r>
+      <w:r>
+        <w:rPr>
+          <w:b/>
+        </w:rPr>
+        <w:t>smeta buka</w:t>
+      </w:r>
+      <w:r>
+        <w:t>, onda preporuči</w:t>
+      </w:r>
+      <w:r>
+        <w:t xml:space="preserve"> </w:t>
+      </w:r>
+      <w:r>
+        <w:t>Domaća Kratkodlaka Mačka,Britanska Kratkodlaka Mačka,Sijamska Mačka,Perzijska Mačka,Sfinks,Hrčak,Veće Ribice,Manje Ribice,Kunić,Holandski Patuljasti,Lavlja Glava,Kornjača,Tarantula,Geko,Kraljevska Zmija,Bartagama,Rotvajler</w:t>
+      </w:r>
+    </w:p>
+    <w:p>
+      <w:pPr>
+        <w:pStyle w:val="Heading4"/>
+        <w:rPr>
+          <w:sz w:val="24"/>
+          <w:szCs w:val="24"/>
+        </w:rPr>
+      </w:pPr>
+      <w:r>
+        <w:rPr>
+          <w:sz w:val="24"/>
+          <w:szCs w:val="24"/>
+        </w:rPr>
+        <w:t>Template</w:t>
+      </w:r>
+    </w:p>
+    <w:p>
+      <w:r>
+        <w:t>Pravila vezana za pitanje „</w:t>
+      </w:r>
+      <w:r>
+        <w:rPr>
+          <w:b/>
+        </w:rPr>
+        <w:t>Broj stanara</w:t>
+      </w:r>
+      <w:r>
+        <w:t>“:</w:t>
+      </w:r>
+    </w:p>
+    <w:p>
+      <w:pPr>
+        <w:pStyle w:val="ListParagraph"/>
+        <w:numPr>
+          <w:ilvl w:val="0"/>
+          <w:numId w:val="3"/>
+        </w:numPr>
+      </w:pPr>
+      <w:r>
+        <w:t>Ako je broj stanara 1, onda preporuči</w:t>
+      </w:r>
+      <w:r>
+        <w:t xml:space="preserve"> </w:t>
+      </w:r>
+      <w:r>
+        <w:t>Kornjača,Geko,Kraljevska Zmija,Bartagama,Tarantula,Veće Ribice,Manje Ribice</w:t>
+      </w:r>
+      <w:r>
+        <w:t>,Domaća Kratkodlaka Mačka,Britanska Kratkodlaka Mačka,Sijamska Mačka,Perzijska Mačka,Sfinks</w:t>
+      </w:r>
+      <w:r>
+        <w:t>,Morsko Prase,Hrčak</w:t>
+      </w:r>
+    </w:p>
+    <w:p>
+      <w:pPr>
+        <w:pStyle w:val="ListParagraph"/>
+        <w:numPr>
+          <w:ilvl w:val="0"/>
+          <w:numId w:val="3"/>
+        </w:numPr>
+      </w:pPr>
+      <w:r>
+        <w:t>Ako je broj stanara do 3, onda preporuči</w:t>
+      </w:r>
+      <w:r>
+        <w:t xml:space="preserve"> Labrador Retriver,Nemački Ovčar,Zlatni Retriver,Buldog,Pudlica,Bigl,Čivava,Rotvajler,Dalmatinac,Mops,Haski</w:t>
+      </w:r>
+      <w:r>
+        <w:t>,Kanarinac,Golubovi,Afrički Sivi Papagaj,Nimfa,Tigrice</w:t>
+      </w:r>
+      <w:r>
+        <w:t>,Kunić,Holandski Patuljasti,Lavlja Glava</w:t>
+      </w:r>
+      <w:r>
+        <w:t>,Morsko Prase,Hrčak</w:t>
+      </w:r>
+    </w:p>
+    <w:p>
+      <w:pPr>
+        <w:pStyle w:val="ListParagraph"/>
+        <w:numPr>
+          <w:ilvl w:val="0"/>
+          <w:numId w:val="3"/>
+        </w:numPr>
+      </w:pPr>
+      <w:r>
+        <w:t>Ako je broj stanara veći od 3, onda preporuči</w:t>
+      </w:r>
+      <w:r>
+        <w:t xml:space="preserve"> Labrador Retriver,Nemački Ovčar,Zlatni Retriver,Buldog,Pudlica,Bigl,Čivava,Rotvajler,Dalmatinac,Mops,Haski,Kanarinac,Golubovi,Afrički Sivi </w:t>
+      </w:r>
+      <w:proofErr w:type="spellStart"/>
+      <w:r>
+        <w:t>Papagaj,Nimfa,Tigrice</w:t>
+      </w:r>
+      <w:r>
+        <w:t>,Morsko</w:t>
+      </w:r>
+      <w:proofErr w:type="spellEnd"/>
+      <w:r>
+        <w:t xml:space="preserve"> </w:t>
+      </w:r>
+      <w:proofErr w:type="spellStart"/>
+      <w:r>
+        <w:t>Prase,Hrčak</w:t>
+      </w:r>
+      <w:proofErr w:type="spellEnd"/>
+    </w:p>
+    <w:p/>
+    <w:p/>
+    <w:p>
       <w:r>
         <w:lastRenderedPageBreak/>
-        <w:t>Mačka,Sfinks,Kornjača,Geko,Kraljevska Zmija,Bartagama,Morsko Prase,Hrčak,Veće Ribice,Manje Ribice,Kunić,Holandski Patuljasti,Lavlja Glava</w:t>
-      </w:r>
-    </w:p>
-    <w:p>
-      <w:pPr>
-        <w:pStyle w:val="ListParagraph"/>
-        <w:numPr>
-          <w:ilvl w:val="0"/>
-          <w:numId w:val="3"/>
-        </w:numPr>
-      </w:pPr>
-      <w:r>
-        <w:t xml:space="preserve">Ako korisnik </w:t>
+        <w:t>Pravila vezana za pitanje „</w:t>
       </w:r>
       <w:r>
         <w:rPr>
           <w:b/>
         </w:rPr>
-        <w:t>ima alergije na dlaku</w:t>
-      </w:r>
-      <w:r>
-        <w:t>, onda preporuči</w:t>
-      </w:r>
-      <w:r>
-        <w:t xml:space="preserve"> Kornjača,Geko,Kraljevska Zmija,Bartagama</w:t>
-      </w:r>
-      <w:r>
-        <w:t>,Sfinks,Kanarinac,Afrički Sivi Papagaj,Nimfa,Tigrice,Golubovi</w:t>
-      </w:r>
-    </w:p>
-    <w:p>
-      <w:pPr>
-        <w:pStyle w:val="ListParagraph"/>
-        <w:numPr>
-          <w:ilvl w:val="0"/>
-          <w:numId w:val="3"/>
-        </w:numPr>
-      </w:pPr>
-      <w:r>
-        <w:t xml:space="preserve">Ako korisnik </w:t>
+        <w:t>Veličina životnog prostora</w:t>
+      </w:r>
+      <w:r>
+        <w:t>“:</w:t>
+      </w:r>
+    </w:p>
+    <w:p>
+      <w:pPr>
+        <w:pStyle w:val="ListParagraph"/>
+        <w:numPr>
+          <w:ilvl w:val="0"/>
+          <w:numId w:val="3"/>
+        </w:numPr>
+      </w:pPr>
+      <w:r>
+        <w:t>Ako je veličina životnog prostora</w:t>
+      </w:r>
+      <w:r>
+        <w:t xml:space="preserve"> ispod 100</w:t>
+      </w:r>
+      <w:r>
+        <w:t>m</w:t>
+      </w:r>
+      <w:r>
+        <w:rPr>
+          <w:vertAlign w:val="superscript"/>
+        </w:rPr>
+        <w:t>2</w:t>
+      </w:r>
+      <w:r>
+        <w:t>, onda</w:t>
+      </w:r>
+      <w:r>
+        <w:t xml:space="preserve"> </w:t>
+      </w:r>
+      <w:r>
+        <w:t>preporuči</w:t>
+      </w:r>
+      <w:r>
+        <w:t xml:space="preserve"> Buldog,Pudlica,Čivava,Mops,Sfinks,Domaća Kratkodlaka Mačka,Britanska Kratkodlaka Mačka,Perzijska Mačka,Sijamska Mačka</w:t>
+      </w:r>
+      <w:r>
+        <w:t>,Tarantula,Veće Ribice,Manje Ribice,</w:t>
+      </w:r>
+      <w:r>
+        <w:t>Geko,Bartagama,Kraljevska Zmija</w:t>
+      </w:r>
+      <w:r>
+        <w:t>,Kornjača,Hrčak</w:t>
+      </w:r>
+    </w:p>
+    <w:p>
+      <w:pPr>
+        <w:pStyle w:val="ListParagraph"/>
+        <w:numPr>
+          <w:ilvl w:val="0"/>
+          <w:numId w:val="3"/>
+        </w:numPr>
+      </w:pPr>
+      <w:r>
+        <w:t>Ako je veličina životnog prostora</w:t>
+      </w:r>
+      <w:r>
+        <w:t xml:space="preserve"> između 100</w:t>
+      </w:r>
+      <w:r>
+        <w:t>m</w:t>
+      </w:r>
+      <w:r>
+        <w:rPr>
+          <w:vertAlign w:val="superscript"/>
+        </w:rPr>
+        <w:t xml:space="preserve">2 </w:t>
+      </w:r>
+      <w:r>
+        <w:t>i 200</w:t>
+      </w:r>
+      <w:r>
+        <w:t>m</w:t>
+      </w:r>
+      <w:r>
+        <w:rPr>
+          <w:vertAlign w:val="superscript"/>
+        </w:rPr>
+        <w:t>2</w:t>
+      </w:r>
+      <w:r>
+        <w:t>, onda</w:t>
+      </w:r>
+      <w:r>
+        <w:t xml:space="preserve"> </w:t>
+      </w:r>
+      <w:r>
+        <w:t>preporuči</w:t>
+      </w:r>
+      <w:r>
+        <w:t xml:space="preserve"> Kanarinac,Afrički Sivi Papagaj,Nimfa,Tigrice,Golubovi</w:t>
+      </w:r>
+      <w:r>
+        <w:t>,Labrador Retriver,Zlatni Retriver,Buldog,Bigl,Čivava,Rotvajler,Dalmatinac,Mops,Haski,Domaća Kratkodlaka Mačka,Britanska Kratkodlaka Mačka,Perzijska Mačka,Sijamska Mačka</w:t>
+      </w:r>
+      <w:r>
+        <w:t>,Kunić,Holandski Patuljasti,Lavlja Glava</w:t>
+      </w:r>
+      <w:r>
+        <w:t>,Morsko Prase</w:t>
+      </w:r>
+    </w:p>
+    <w:p>
+      <w:pPr>
+        <w:pStyle w:val="ListParagraph"/>
+        <w:numPr>
+          <w:ilvl w:val="0"/>
+          <w:numId w:val="3"/>
+        </w:numPr>
+      </w:pPr>
+      <w:r>
+        <w:t>Ako je veličina životnog prostora</w:t>
+      </w:r>
+      <w:r>
+        <w:t xml:space="preserve"> </w:t>
+      </w:r>
+      <w:r>
+        <w:t>preko</w:t>
+      </w:r>
+      <w:r>
+        <w:t xml:space="preserve"> 200</w:t>
+      </w:r>
+      <w:r>
+        <w:t>m</w:t>
+      </w:r>
+      <w:r>
+        <w:rPr>
+          <w:vertAlign w:val="superscript"/>
+        </w:rPr>
+        <w:t>2</w:t>
+      </w:r>
+      <w:r>
+        <w:t>, onda</w:t>
+      </w:r>
+      <w:r>
+        <w:t xml:space="preserve"> </w:t>
+      </w:r>
+      <w:r>
+        <w:t>preporuči</w:t>
+      </w:r>
+      <w:r>
+        <w:t xml:space="preserve"> Kanarinac,Afrički Sivi Papagaj,Nimfa,Tigrice,Golubovi</w:t>
+      </w:r>
+      <w:r>
+        <w:t>,Labrador Retriver,Zlatni Retriver,Buldog,Bigl,Čivava,Rotvajler,Dalmatinac,Mops,Haski</w:t>
+      </w:r>
+    </w:p>
+    <w:p>
+      <w:r>
+        <w:t>Pravila vezana za pitanje „</w:t>
       </w:r>
       <w:r>
         <w:rPr>
           <w:b/>
         </w:rPr>
-        <w:t>ima alergije na perje i dlaku</w:t>
-      </w:r>
-      <w:r>
-        <w:t>, onda preporuči</w:t>
-      </w:r>
-      <w:r>
-        <w:t xml:space="preserve"> Kornjača,Geko,Kraljevska Zmija,Bartagama</w:t>
+        <w:t>Koliko je novca spreman da izdvoji za ljubimca</w:t>
+      </w:r>
+      <w:r>
+        <w:rPr>
+          <w:b/>
+        </w:rPr>
+        <w:t xml:space="preserve"> (na mesečnoj bazi)</w:t>
+      </w:r>
+      <w:r>
+        <w:t>“</w:t>
+      </w:r>
+    </w:p>
+    <w:p>
+      <w:pPr>
+        <w:pStyle w:val="ListParagraph"/>
+        <w:numPr>
+          <w:ilvl w:val="0"/>
+          <w:numId w:val="3"/>
+        </w:numPr>
+      </w:pPr>
+      <w:r>
+        <w:t xml:space="preserve">Ako je spreman da potroši ispod </w:t>
+      </w:r>
+      <w:r>
+        <w:t>1500, onda preporuči</w:t>
+      </w:r>
+      <w:r>
+        <w:t xml:space="preserve"> Domaća Kratkodlaka Mačka,Britanska Kratkodlaka Mačka,Sijamska Mačka</w:t>
+      </w:r>
+      <w:r>
+        <w:t>,Kornjača</w:t>
+      </w:r>
+      <w:r>
+        <w:t>,Manje Ribice</w:t>
+      </w:r>
+      <w:r>
+        <w:t>,</w:t>
+      </w:r>
+      <w:r>
+        <w:t>Hrčak</w:t>
+      </w:r>
+      <w:r>
+        <w:t>,Kanarinac,Golubovi</w:t>
+      </w:r>
+      <w:r>
+        <w:t>,Morsko Prase</w:t>
+      </w:r>
+    </w:p>
+    <w:p>
+      <w:pPr>
+        <w:pStyle w:val="ListParagraph"/>
+        <w:numPr>
+          <w:ilvl w:val="0"/>
+          <w:numId w:val="3"/>
+        </w:numPr>
+      </w:pPr>
+      <w:r>
+        <w:t>Ako je spreman da potroši između 1500 i 4000, onda preporuči</w:t>
+      </w:r>
+      <w:r>
+        <w:t xml:space="preserve"> </w:t>
+      </w:r>
+      <w:r>
+        <w:t>Veće Ribice</w:t>
+      </w:r>
+      <w:r>
+        <w:t>,Kunić,Lavlja Glava,Holandski Patuljasti</w:t>
+      </w:r>
+      <w:r>
+        <w:t>,Nimfa,Tigrice</w:t>
+      </w:r>
+      <w:r>
+        <w:t>,Bartagama,Labrador Retriver,Zlatni Retriver,Bigl,Rotvajler,Dalmatinac</w:t>
+      </w:r>
+    </w:p>
+    <w:p>
+      <w:pPr>
+        <w:pStyle w:val="ListParagraph"/>
+        <w:numPr>
+          <w:ilvl w:val="0"/>
+          <w:numId w:val="3"/>
+        </w:numPr>
+      </w:pPr>
+      <w:r>
+        <w:t>Ako je spreman da potroši preko 4000, onda preporuči</w:t>
+      </w:r>
+      <w:r>
+        <w:t xml:space="preserve"> </w:t>
+      </w:r>
+      <w:r>
+        <w:t>Nemački Ovčar,Pudlica,Čivava,Mops,Haski,Perzijska Mačka,Sfinks,</w:t>
+      </w:r>
+      <w:r>
+        <w:t>Afrički Sivi Papagaj</w:t>
+      </w:r>
+      <w:r>
+        <w:t>,Kraljevska Zmija</w:t>
+      </w:r>
+    </w:p>
+    <w:p>
+      <w:r>
+        <w:t>Pravila vezana za pitanje „</w:t>
+      </w:r>
+      <w:r>
+        <w:rPr>
+          <w:b/>
+        </w:rPr>
+        <w:t>K</w:t>
+      </w:r>
+      <w:r>
+        <w:rPr>
+          <w:b/>
+        </w:rPr>
+        <w:t>oliko je odsutan na dnevnom nivou</w:t>
+      </w:r>
+      <w:r>
+        <w:t>“</w:t>
+      </w:r>
+    </w:p>
+    <w:p>
+      <w:pPr>
+        <w:pStyle w:val="ListParagraph"/>
+        <w:numPr>
+          <w:ilvl w:val="0"/>
+          <w:numId w:val="3"/>
+        </w:numPr>
+      </w:pPr>
+      <w:r>
+        <w:t>Ako je odsutan manje od 2 sata, onda preporuči</w:t>
+      </w:r>
+      <w:r>
+        <w:t xml:space="preserve"> </w:t>
+      </w:r>
+      <w:r>
+        <w:t>Mops,Haski,Labrador Retriver,Zlatni Retriver,</w:t>
+      </w:r>
+      <w:r>
+        <w:t>Bigl,</w:t>
+      </w:r>
+      <w:r>
+        <w:t>Afrički Sivi Papagaj</w:t>
+      </w:r>
+      <w:r>
+        <w:t>,Čivava,Pudlica</w:t>
+      </w:r>
+    </w:p>
+    <w:p>
+      <w:pPr>
+        <w:pStyle w:val="ListParagraph"/>
+        <w:numPr>
+          <w:ilvl w:val="0"/>
+          <w:numId w:val="3"/>
+        </w:numPr>
+      </w:pPr>
+      <w:r>
+        <w:t xml:space="preserve">Ako je odsutan između 2 i </w:t>
+      </w:r>
+      <w:r>
+        <w:t>10 sati, onda preporuči</w:t>
+      </w:r>
+      <w:r>
+        <w:t xml:space="preserve"> </w:t>
+      </w:r>
+      <w:r>
+        <w:t>Domaća Kratkodlaka Mačka,Britanska Kratkodlaka</w:t>
+      </w:r>
+      <w:r>
+        <w:t xml:space="preserve"> Mačka,Perzijska Mačka,Sijamska,</w:t>
+      </w:r>
+      <w:r>
+        <w:t>Mačka,Sfinks,Kanarinac,Golubovi,Nimfa,Tigrice</w:t>
+      </w:r>
+      <w:r>
+        <w:t>,Kunić,Holandski Patuljasti,Lavlja Glava</w:t>
+      </w:r>
+      <w:r>
+        <w:t>,Nem</w:t>
+      </w:r>
+      <w:r>
+        <w:t>ački Ovčar,Dalmatinac,Rotvajler</w:t>
+      </w:r>
+    </w:p>
+    <w:p>
+      <w:pPr>
+        <w:pStyle w:val="ListParagraph"/>
+        <w:numPr>
+          <w:ilvl w:val="0"/>
+          <w:numId w:val="3"/>
+        </w:numPr>
+      </w:pPr>
+      <w:r>
+        <w:t>Ako je odsuta</w:t>
+      </w:r>
+      <w:r>
+        <w:t>n preko 10 sati, onda preporuči</w:t>
+      </w:r>
+      <w:r>
+        <w:t xml:space="preserve"> Kraljevska Zmija,Bartagama,Geko,Kornjača,Morsko Prase,Hrčak,Manje Ribice,Veće Ribice</w:t>
+      </w:r>
+    </w:p>
+    <w:p>
+      <w:r>
+        <w:t>Pravila vezana za pitanje „</w:t>
+      </w:r>
+      <w:r>
+        <w:rPr>
+          <w:b/>
+        </w:rPr>
+        <w:t>K</w:t>
+      </w:r>
+      <w:r>
+        <w:rPr>
+          <w:b/>
+        </w:rPr>
+        <w:t>oliko vremena bi posvetio ljubimcu na dnevnom nivou</w:t>
+      </w:r>
+      <w:r>
+        <w:t>“</w:t>
+      </w:r>
+    </w:p>
+    <w:p>
+      <w:pPr>
+        <w:pStyle w:val="ListParagraph"/>
+        <w:numPr>
+          <w:ilvl w:val="0"/>
+          <w:numId w:val="3"/>
+        </w:numPr>
+      </w:pPr>
+      <w:r>
+        <w:t>Ako bi posvetio manje od sat vremena, onda preporuči</w:t>
+      </w:r>
+      <w:r>
+        <w:t xml:space="preserve"> Kornjača,Morsko Prasići,Hrčak,Geko,Kraljevska Zmija,Bartagama</w:t>
+      </w:r>
+      <w:r>
+        <w:t>,Manje Ribice,Veće Ribice</w:t>
+      </w:r>
+      <w:r>
+        <w:t>,Pudlica,Čivava,Mops</w:t>
+      </w:r>
+      <w:r>
+        <w:t>,Golubovi</w:t>
+      </w:r>
+    </w:p>
+    <w:p>
+      <w:pPr>
+        <w:pStyle w:val="ListParagraph"/>
+        <w:numPr>
+          <w:ilvl w:val="0"/>
+          <w:numId w:val="3"/>
+        </w:numPr>
+      </w:pPr>
+      <w:r>
+        <w:t>Ako bi posvetio između jednog i tri sata, onda preporuči</w:t>
+      </w:r>
+      <w:r>
+        <w:t xml:space="preserve"> Holandski Patuljasti,Lavlja Glava,Kunić</w:t>
+      </w:r>
+      <w:r>
+        <w:t>,Buldog,Labrador Retriver,Zlatni Retriver,Bigl,Rotvajler,Dalmatinac,Haski,Nemački Ovčar</w:t>
+      </w:r>
+      <w:r>
+        <w:t>,Kanarinci,Nimfa,Tigrice</w:t>
+      </w:r>
+      <w:r>
+        <w:t>,Britanska Kratkodlaka Mačka,Domaća Kratkodlaka Mačka,Sijamska Mačka</w:t>
+      </w:r>
+    </w:p>
+    <w:p>
+      <w:pPr>
+        <w:pStyle w:val="ListParagraph"/>
+        <w:numPr>
+          <w:ilvl w:val="0"/>
+          <w:numId w:val="3"/>
+        </w:numPr>
+      </w:pPr>
+      <w:r>
+        <w:lastRenderedPageBreak/>
+        <w:t>Ako bi posvetio preko 3 sata, onda preporuči</w:t>
+      </w:r>
+      <w:r>
+        <w:t xml:space="preserve"> Buldog,Labrador Retriver,Zlatni Retriver,Bigl,Rotvajler,Dalmatinac,Haski,Nemački Ovčar</w:t>
+      </w:r>
+      <w:r>
+        <w:t>,Afrički Sivi Papagaj</w:t>
+      </w:r>
+      <w:r>
+        <w:t>,Perzijske Mačke</w:t>
       </w:r>
       <w:r>
         <w:t>,Sfinks</w:t>
@@ -1540,766 +2341,24 @@
     </w:p>
     <w:p>
       <w:pPr>
-        <w:pStyle w:val="ListParagraph"/>
-        <w:numPr>
-          <w:ilvl w:val="0"/>
-          <w:numId w:val="3"/>
-        </w:numPr>
-      </w:pPr>
-      <w:r>
-        <w:t xml:space="preserve">Ako korisnik </w:t>
+        <w:pStyle w:val="Heading3"/>
+      </w:pPr>
+      <w:r>
+        <w:t xml:space="preserve">Pravila vezana za </w:t>
       </w:r>
       <w:r>
         <w:rPr>
           <w:b/>
         </w:rPr>
-        <w:t>želi aktivnijeg kućnog ljubimca</w:t>
-      </w:r>
-      <w:r>
-        <w:t>, onda preporuči</w:t>
-      </w:r>
-      <w:r>
-        <w:t xml:space="preserve"> </w:t>
-      </w:r>
-      <w:r>
-        <w:t>Labrador Retriver,Nemački Ovčar,Zlatni Retriver,Bigl,Rotvajler,Dalmatinac,Haski,Kunić,Holandski Patuljasti,Afrički Sivi Papagaj</w:t>
-      </w:r>
-    </w:p>
-    <w:p>
-      <w:pPr>
-        <w:pStyle w:val="ListParagraph"/>
-        <w:numPr>
-          <w:ilvl w:val="0"/>
-          <w:numId w:val="3"/>
-        </w:numPr>
-      </w:pPr>
-      <w:r>
-        <w:t xml:space="preserve">Ako korisnik </w:t>
-      </w:r>
-      <w:r>
-        <w:rPr>
-          <w:b/>
-        </w:rPr>
-        <w:t>želi mirnijeg kućnog ljubimca</w:t>
-      </w:r>
-      <w:r>
-        <w:t>, onda preporuči</w:t>
-      </w:r>
-      <w:r>
-        <w:t xml:space="preserve"> Lavlja Glava,Veće Ribice,Manje Ribice,Tarantula,Morsko Prase,Geko,Kraljevska Zmija,Bartagama,Kornjača,Kanarinac,Golubovi,Nimfa,Tigrice,Hrčak</w:t>
-      </w:r>
-      <w:r>
-        <w:t>,Domaća Kratkodlaka Mačka,Britanska Kratkodlaka Mačka,Perzijska Mačka,Sijamska Mačka,Sfinks</w:t>
-      </w:r>
-    </w:p>
-    <w:p>
-      <w:pPr>
-        <w:pStyle w:val="ListParagraph"/>
-        <w:numPr>
-          <w:ilvl w:val="0"/>
-          <w:numId w:val="3"/>
-        </w:numPr>
-      </w:pPr>
-      <w:r>
-        <w:t xml:space="preserve">Ako korisnik </w:t>
-      </w:r>
-      <w:r>
-        <w:rPr>
-          <w:b/>
-        </w:rPr>
-        <w:t>želi društvenijeg kućnog ljubimca</w:t>
-      </w:r>
-      <w:r>
-        <w:t>, onda preporuči</w:t>
-      </w:r>
-      <w:r>
-        <w:t xml:space="preserve"> </w:t>
-      </w:r>
-      <w:r>
-        <w:t>Labrador,</w:t>
-      </w:r>
-      <w:r>
-        <w:t>Retriver,Buldog,Pudlica,Bigl,Čivava,Rotvajler,Dalmatinac,Mops,Haski,Zlatni Retriver</w:t>
-      </w:r>
-      <w:r>
-        <w:t>,Kanarinac,Golubovi,Afrički Sivi Papagaj,Nimfa,Tigrice</w:t>
-      </w:r>
-      <w:r>
-        <w:t>,Veće Ribice,Manje Ribice</w:t>
-      </w:r>
-      <w:r>
-        <w:t>,Morsko Prase</w:t>
-      </w:r>
-      <w:r>
-        <w:t>,Domaća Kratkodlaka Mačka,Britanska Kratkodlaka Mačka</w:t>
-      </w:r>
-    </w:p>
-    <w:p>
-      <w:pPr>
-        <w:pStyle w:val="ListParagraph"/>
-        <w:numPr>
-          <w:ilvl w:val="0"/>
-          <w:numId w:val="3"/>
-        </w:numPr>
-      </w:pPr>
-      <w:r>
-        <w:t xml:space="preserve">Ako korisnik </w:t>
-      </w:r>
-      <w:r>
-        <w:rPr>
-          <w:b/>
-        </w:rPr>
-        <w:t>želi povučenijeg kućnog ljubimca</w:t>
-      </w:r>
-      <w:r>
-        <w:t>, onda preporuči</w:t>
-      </w:r>
-      <w:r>
-        <w:t xml:space="preserve"> Sijamska</w:t>
-      </w:r>
-      <w:r>
-        <w:t>,</w:t>
-      </w:r>
-      <w:r>
-        <w:t>Hrčak,Nemački Ovčar,</w:t>
-      </w:r>
-      <w:r>
-        <w:t>Sfinks,Perzijska Mačka,</w:t>
-      </w:r>
-      <w:r>
-        <w:t>Kornjača,Veće Ribice,Manje Ribice</w:t>
-      </w:r>
-      <w:r>
-        <w:t>,Lavlja Glava</w:t>
-      </w:r>
-      <w:r>
-        <w:t>,Tarantula,Morsko Prase</w:t>
-      </w:r>
-      <w:r>
-        <w:t>,Geko,Kraljevska Zmija,Bartagama</w:t>
-      </w:r>
-    </w:p>
-    <w:p>
-      <w:pPr>
-        <w:pStyle w:val="ListParagraph"/>
-        <w:numPr>
-          <w:ilvl w:val="0"/>
-          <w:numId w:val="3"/>
-        </w:numPr>
-      </w:pPr>
-      <w:r>
-        <w:t xml:space="preserve">Ako korisniku </w:t>
-      </w:r>
-      <w:r>
-        <w:rPr>
-          <w:b/>
-        </w:rPr>
-        <w:t>ne smeta buka</w:t>
-      </w:r>
-      <w:r>
-        <w:t>, onda preporuči</w:t>
-      </w:r>
-      <w:r>
-        <w:t xml:space="preserve"> Labrador Retriver,Nemački Ovčar,Zlatni Retriver,Buldog,Pudlica,Bigl,Čivava,Rotvajler,Dalmatinac,Mops,Haski,Kanarinac,Golubovi,Afrički Sivi Papagaj,Nimfa,Tigrice</w:t>
-      </w:r>
-    </w:p>
-    <w:p>
-      <w:pPr>
-        <w:pStyle w:val="ListParagraph"/>
-        <w:numPr>
-          <w:ilvl w:val="0"/>
-          <w:numId w:val="3"/>
-        </w:numPr>
-      </w:pPr>
-      <w:r>
-        <w:t xml:space="preserve">Ako korisniku </w:t>
-      </w:r>
-      <w:r>
-        <w:rPr>
-          <w:b/>
-        </w:rPr>
-        <w:t>smeta buka</w:t>
-      </w:r>
-      <w:r>
-        <w:t>, onda preporuči</w:t>
-      </w:r>
-      <w:r>
-        <w:t xml:space="preserve"> </w:t>
-      </w:r>
-      <w:r>
-        <w:t>Domaća Kratkodlaka Mačka,Britanska Kratkodlaka Mačka,Sijamska Mačka,Perzijska Mačka,Sfinks,Hrčak,Veće Ribice,Manje Ribice,Kunić,Holandski Patuljasti,Lavlja Glava,Kornjača,Tarantula,Geko,Kraljevska Zmija,Bartagama,Rotvajler</w:t>
+        <w:t>sklonište</w:t>
+      </w:r>
+      <w:r>
+        <w:t>:</w:t>
       </w:r>
     </w:p>
     <w:p>
       <w:pPr>
         <w:pStyle w:val="Heading4"/>
-      </w:pPr>
-      <w:r>
-        <w:t>Template</w:t>
-      </w:r>
-    </w:p>
-    <w:p>
-      <w:r>
-        <w:t>Pravila vezana za pitanje „</w:t>
-      </w:r>
-      <w:r>
-        <w:rPr>
-          <w:b/>
-        </w:rPr>
-        <w:t>Broj stanara</w:t>
-      </w:r>
-      <w:r>
-        <w:t>“:</w:t>
-      </w:r>
-    </w:p>
-    <w:p>
-      <w:pPr>
-        <w:pStyle w:val="ListParagraph"/>
-        <w:numPr>
-          <w:ilvl w:val="0"/>
-          <w:numId w:val="3"/>
-        </w:numPr>
-      </w:pPr>
-      <w:r>
-        <w:t>Ako je broj stanara 1, onda preporuči</w:t>
-      </w:r>
-      <w:r>
-        <w:t xml:space="preserve"> </w:t>
-      </w:r>
-      <w:r>
-        <w:t>Kornjača,Geko,Kraljevska Zmija,Bartagama,Tarantula,Veće Ribice,Manje Ribice</w:t>
-      </w:r>
-      <w:r>
-        <w:t>,Domaća Kratkodlaka Mačka,Britanska Kratkodlaka Mačka,Sijamska Mačka,Perzijska Mačka,Sfinks</w:t>
-      </w:r>
-      <w:r>
-        <w:t>,Morsko Prase,Hrčak</w:t>
-      </w:r>
-    </w:p>
-    <w:p>
-      <w:pPr>
-        <w:pStyle w:val="ListParagraph"/>
-        <w:numPr>
-          <w:ilvl w:val="0"/>
-          <w:numId w:val="3"/>
-        </w:numPr>
-      </w:pPr>
-      <w:r>
-        <w:t>Ako je broj stanara do 3, onda preporuči</w:t>
-      </w:r>
-      <w:r>
-        <w:t xml:space="preserve"> Labrador Retriver,Nemački Ovčar,Zlatni Retriver,Buldog,Pudlica,Bigl,Čivava,Rotvajler,Dalmatinac,Mops,Haski</w:t>
-      </w:r>
-      <w:r>
-        <w:t>,Kanarinac,Golubovi,Afrički Sivi Papagaj,Nimfa,Tigrice</w:t>
-      </w:r>
-      <w:r>
-        <w:t>,Kunić,Holandski Patuljasti,Lavlja Glava</w:t>
-      </w:r>
-      <w:r>
-        <w:t>,Morsko Prase,Hrčak</w:t>
-      </w:r>
-    </w:p>
-    <w:p>
-      <w:pPr>
-        <w:pStyle w:val="ListParagraph"/>
-        <w:numPr>
-          <w:ilvl w:val="0"/>
-          <w:numId w:val="3"/>
-        </w:numPr>
-      </w:pPr>
-      <w:r>
-        <w:t>Ako je broj stanara veći od 3, onda preporuči</w:t>
-      </w:r>
-      <w:r>
-        <w:t xml:space="preserve"> Labrador Retriver,Nemački Ovčar,Zlatni Retriver,Buldog,Pudlica,Bigl,Čivava,Rotvajler,Dalmatinac,Mops,Haski,Kanarinac,Golubovi,Afrički Sivi Papagaj,Nimfa,Tigrice</w:t>
-      </w:r>
-      <w:r>
-        <w:t>,Morsko Prase,Hrčak</w:t>
-      </w:r>
-    </w:p>
-    <w:p>
-      <w:r>
-        <w:t>Pravila vezana za pitanje „</w:t>
-      </w:r>
-      <w:r>
-        <w:rPr>
-          <w:b/>
-        </w:rPr>
-        <w:t>Veličina životnog prostora</w:t>
-      </w:r>
-      <w:r>
-        <w:t>“:</w:t>
-      </w:r>
-    </w:p>
-    <w:p>
-      <w:pPr>
-        <w:pStyle w:val="ListParagraph"/>
-        <w:numPr>
-          <w:ilvl w:val="0"/>
-          <w:numId w:val="3"/>
-        </w:numPr>
-      </w:pPr>
-      <w:r>
-        <w:t>Ako je veličina životnog prostora</w:t>
-      </w:r>
-      <w:r>
-        <w:t xml:space="preserve"> ispod 100</w:t>
-      </w:r>
-      <w:r>
-        <w:t>m</w:t>
-      </w:r>
-      <w:r>
-        <w:rPr>
-          <w:vertAlign w:val="superscript"/>
-        </w:rPr>
-        <w:t>2</w:t>
-      </w:r>
-      <w:r>
-        <w:t>, onda</w:t>
-      </w:r>
-      <w:r>
-        <w:t xml:space="preserve"> </w:t>
-      </w:r>
-      <w:r>
-        <w:t>preporuči</w:t>
-      </w:r>
-      <w:r>
-        <w:t xml:space="preserve"> Buldog,Pudlica,Čivava,Mops,Sfinks,Domaća Kratkodlaka Mačka,Britanska Kratkodlaka Mačka,Perzijska Mačka,Sijamska Mačka</w:t>
-      </w:r>
-      <w:r>
-        <w:t>,Tarantula,Veće Ribice,Manje Ribice,</w:t>
-      </w:r>
-      <w:r>
-        <w:t>Geko,Bartagama,Kraljevska Zmija</w:t>
-      </w:r>
-      <w:r>
-        <w:t>,Kornjača,Hrčak</w:t>
-      </w:r>
-    </w:p>
-    <w:p>
-      <w:pPr>
-        <w:pStyle w:val="ListParagraph"/>
-        <w:numPr>
-          <w:ilvl w:val="0"/>
-          <w:numId w:val="3"/>
-        </w:numPr>
-      </w:pPr>
-      <w:r>
-        <w:lastRenderedPageBreak/>
-        <w:t>Ako je veličina životnog prostora</w:t>
-      </w:r>
-      <w:r>
-        <w:t xml:space="preserve"> između 100</w:t>
-      </w:r>
-      <w:r>
-        <w:t>m</w:t>
-      </w:r>
-      <w:r>
-        <w:rPr>
-          <w:vertAlign w:val="superscript"/>
-        </w:rPr>
-        <w:t xml:space="preserve">2 </w:t>
-      </w:r>
-      <w:r>
-        <w:t>i 200</w:t>
-      </w:r>
-      <w:r>
-        <w:t>m</w:t>
-      </w:r>
-      <w:r>
-        <w:rPr>
-          <w:vertAlign w:val="superscript"/>
-        </w:rPr>
-        <w:t>2</w:t>
-      </w:r>
-      <w:r>
-        <w:t>, onda</w:t>
-      </w:r>
-      <w:r>
-        <w:t xml:space="preserve"> </w:t>
-      </w:r>
-      <w:r>
-        <w:t>preporuči</w:t>
-      </w:r>
-      <w:r>
-        <w:t xml:space="preserve"> Kanarinac,Afrički Sivi Papagaj,Nimfa,Tigrice,Golubovi</w:t>
-      </w:r>
-      <w:r>
-        <w:t>,Labrador Retriver,Zlatni Retriver,Buldog,Bigl,Čivava,Rotvajler,Dalmatinac,Mops,Haski,Domaća Kratkodlaka Mačka,Britanska Kratkodlaka Mačka,Perzijska Mačka,Sijamska Mačka</w:t>
-      </w:r>
-      <w:r>
-        <w:t>,Kunić,Holandski Patuljasti,Lavlja Glava</w:t>
-      </w:r>
-      <w:r>
-        <w:t>,Morsko Prase</w:t>
-      </w:r>
-    </w:p>
-    <w:p>
-      <w:pPr>
-        <w:pStyle w:val="ListParagraph"/>
-        <w:numPr>
-          <w:ilvl w:val="0"/>
-          <w:numId w:val="3"/>
-        </w:numPr>
-      </w:pPr>
-      <w:r>
-        <w:t>Ako je veličina životnog prostora</w:t>
-      </w:r>
-      <w:r>
-        <w:t xml:space="preserve"> </w:t>
-      </w:r>
-      <w:r>
-        <w:t>preko</w:t>
-      </w:r>
-      <w:r>
-        <w:t xml:space="preserve"> 200</w:t>
-      </w:r>
-      <w:r>
-        <w:t>m</w:t>
-      </w:r>
-      <w:r>
-        <w:rPr>
-          <w:vertAlign w:val="superscript"/>
-        </w:rPr>
-        <w:t>2</w:t>
-      </w:r>
-      <w:r>
-        <w:t>, onda</w:t>
-      </w:r>
-      <w:r>
-        <w:t xml:space="preserve"> </w:t>
-      </w:r>
-      <w:r>
-        <w:t>preporuči</w:t>
-      </w:r>
-      <w:r>
-        <w:t xml:space="preserve"> Kanarinac,Afrički Sivi Papagaj,Nimfa,Tigrice,Golubovi</w:t>
-      </w:r>
-      <w:r>
-        <w:t>,Labrador Retriver,Zlatni Retriver,Buldog,Bigl,Čivava,Rotvajler,Dalmatinac,Mops,Haski</w:t>
-      </w:r>
-    </w:p>
-    <w:p>
-      <w:r>
-        <w:t>Pravila vezana za pitanje „</w:t>
-      </w:r>
-      <w:r>
-        <w:rPr>
-          <w:b/>
-        </w:rPr>
-        <w:t>Koliko je novca spreman da izdvoji za ljubimca</w:t>
-      </w:r>
-      <w:r>
-        <w:rPr>
-          <w:b/>
-        </w:rPr>
-        <w:t xml:space="preserve"> (na mesečnoj bazi)</w:t>
-      </w:r>
-      <w:r>
-        <w:t>“</w:t>
-      </w:r>
-    </w:p>
-    <w:p>
-      <w:pPr>
-        <w:pStyle w:val="ListParagraph"/>
-        <w:numPr>
-          <w:ilvl w:val="0"/>
-          <w:numId w:val="3"/>
-        </w:numPr>
-      </w:pPr>
-      <w:r>
-        <w:t xml:space="preserve">Ako je spreman da potroši ispod </w:t>
-      </w:r>
-      <w:r>
-        <w:t>1500, onda preporuči</w:t>
-      </w:r>
-      <w:r>
-        <w:t xml:space="preserve"> Domaća Kratkodlaka Mačka,Britanska Kratkodlaka Mačka,Sijamska Mačka</w:t>
-      </w:r>
-      <w:r>
-        <w:t>,Kornjača</w:t>
-      </w:r>
-      <w:r>
-        <w:t>,Manje Ribice</w:t>
-      </w:r>
-      <w:r>
-        <w:t>,</w:t>
-      </w:r>
-      <w:r>
-        <w:t>Hrčak</w:t>
-      </w:r>
-      <w:r>
-        <w:t>,Kanarinac,Golubovi</w:t>
-      </w:r>
-      <w:r>
-        <w:t>,Morsko Prase</w:t>
-      </w:r>
-    </w:p>
-    <w:p>
-      <w:pPr>
-        <w:pStyle w:val="ListParagraph"/>
-        <w:numPr>
-          <w:ilvl w:val="0"/>
-          <w:numId w:val="3"/>
-        </w:numPr>
-      </w:pPr>
-      <w:r>
-        <w:t>Ako je spreman da potroši između 1500 i 4000, onda preporuči</w:t>
-      </w:r>
-      <w:r>
-        <w:t xml:space="preserve"> </w:t>
-      </w:r>
-      <w:r>
-        <w:t>Veće Ribice</w:t>
-      </w:r>
-      <w:r>
-        <w:t>,Kunić,Lavlja Glava,Holandski Patuljasti</w:t>
-      </w:r>
-      <w:r>
-        <w:t>,Nimfa,Tigrice</w:t>
-      </w:r>
-      <w:r>
-        <w:t>,Bartagama,Labrador Retriver,Zlatni Retriver,Bigl,Rotvajler,Dalmatinac</w:t>
-      </w:r>
-    </w:p>
-    <w:p>
-      <w:pPr>
-        <w:pStyle w:val="ListParagraph"/>
-        <w:numPr>
-          <w:ilvl w:val="0"/>
-          <w:numId w:val="3"/>
-        </w:numPr>
-      </w:pPr>
-      <w:r>
-        <w:t>Ako je spreman da potroši preko 4000, onda preporuči</w:t>
-      </w:r>
-      <w:r>
-        <w:t xml:space="preserve"> </w:t>
-      </w:r>
-      <w:r>
-        <w:t>Nemački Ovčar,Pudlica,Čivava,Mops,Haski,Perzijska Mačka,Sfinks,</w:t>
-      </w:r>
-      <w:r>
-        <w:t>Afrički Sivi Papagaj</w:t>
-      </w:r>
-      <w:r>
-        <w:t>,Kraljevska Zmija</w:t>
-      </w:r>
-    </w:p>
-    <w:p>
-      <w:r>
-        <w:t>Pravila vezana za pitanje „</w:t>
-      </w:r>
-      <w:r>
-        <w:rPr>
-          <w:b/>
-        </w:rPr>
-        <w:t>K</w:t>
-      </w:r>
-      <w:r>
-        <w:rPr>
-          <w:b/>
-        </w:rPr>
-        <w:t>oliko je odsutan na dnevnom nivou</w:t>
-      </w:r>
-      <w:r>
-        <w:t>“</w:t>
-      </w:r>
-    </w:p>
-    <w:p>
-      <w:pPr>
-        <w:pStyle w:val="ListParagraph"/>
-        <w:numPr>
-          <w:ilvl w:val="0"/>
-          <w:numId w:val="3"/>
-        </w:numPr>
-      </w:pPr>
-      <w:r>
-        <w:t>Ako je odsutan manje od 2 sata, onda preporuči</w:t>
-      </w:r>
-      <w:r>
-        <w:t xml:space="preserve"> </w:t>
-      </w:r>
-      <w:r>
-        <w:t>Mops,Haski,Labrador Retriver,Zlatni Retriver,</w:t>
-      </w:r>
-      <w:r>
-        <w:t>Bigl,</w:t>
-      </w:r>
-      <w:r>
-        <w:t>Afrički Sivi Papagaj</w:t>
-      </w:r>
-      <w:r>
-        <w:t>,Čivava,Pudlica</w:t>
-      </w:r>
-    </w:p>
-    <w:p>
-      <w:pPr>
-        <w:pStyle w:val="ListParagraph"/>
-        <w:numPr>
-          <w:ilvl w:val="0"/>
-          <w:numId w:val="3"/>
-        </w:numPr>
-      </w:pPr>
-      <w:r>
-        <w:t xml:space="preserve">Ako je odsutan između 2 i </w:t>
-      </w:r>
-      <w:r>
-        <w:t>10 sati, onda preporuči</w:t>
-      </w:r>
-      <w:r>
-        <w:t xml:space="preserve"> </w:t>
-      </w:r>
-      <w:r>
-        <w:t>Domaća Kratkodlaka Mačka,Britanska Kratkodlaka</w:t>
-      </w:r>
-      <w:r>
-        <w:t xml:space="preserve"> Mačka,Perzijska Mačka,Sijamska,</w:t>
-      </w:r>
-      <w:r>
-        <w:t>Mačka,Sfinks,Kanarinac,Golubovi,Nimfa,Tigrice</w:t>
-      </w:r>
-      <w:r>
-        <w:t>,Kunić,Holandski Patuljasti,Lavlja Glava</w:t>
-      </w:r>
-      <w:r>
-        <w:t>,Nem</w:t>
-      </w:r>
-      <w:r>
-        <w:t>ački Ovčar,Dalmatinac,Rotvajler</w:t>
-      </w:r>
-    </w:p>
-    <w:p>
-      <w:pPr>
-        <w:pStyle w:val="ListParagraph"/>
-        <w:numPr>
-          <w:ilvl w:val="0"/>
-          <w:numId w:val="3"/>
-        </w:numPr>
-      </w:pPr>
-      <w:r>
-        <w:t>Ako je odsuta</w:t>
-      </w:r>
-      <w:r>
-        <w:t>n preko 10 sati, onda preporuči</w:t>
-      </w:r>
-      <w:r>
-        <w:t xml:space="preserve"> Kraljevska Zmija,Bartagama,Geko,Kornjača,Morsko Prase,Hrčak,Manje Ribice,Veće Ribice</w:t>
-      </w:r>
-    </w:p>
-    <w:p>
-      <w:r>
-        <w:t>Pravila vezana za pitanje „</w:t>
-      </w:r>
-      <w:r>
-        <w:rPr>
-          <w:b/>
-        </w:rPr>
-        <w:t>K</w:t>
-      </w:r>
-      <w:r>
-        <w:rPr>
-          <w:b/>
-        </w:rPr>
-        <w:t>oliko vremena bi posvetio ljubimcu na dnevnom nivou</w:t>
-      </w:r>
-      <w:r>
-        <w:t>“</w:t>
-      </w:r>
-    </w:p>
-    <w:p>
-      <w:pPr>
-        <w:pStyle w:val="ListParagraph"/>
-        <w:numPr>
-          <w:ilvl w:val="0"/>
-          <w:numId w:val="3"/>
-        </w:numPr>
-      </w:pPr>
-      <w:r>
-        <w:t>Ako bi posvetio manje od sat vremena, onda preporuči</w:t>
-      </w:r>
-      <w:r>
-        <w:t xml:space="preserve"> Kornjača,Morsko Prasići,Hrčak,Geko,Kraljevska Zmija,Bartagama</w:t>
-      </w:r>
-      <w:r>
-        <w:t>,Manje Ribice,Veće Ribice</w:t>
-      </w:r>
-      <w:r>
-        <w:t>,Pudlica,Čivava,Mops</w:t>
-      </w:r>
-      <w:r>
-        <w:t>,Golubovi</w:t>
-      </w:r>
-    </w:p>
-    <w:p>
-      <w:pPr>
-        <w:pStyle w:val="ListParagraph"/>
-        <w:numPr>
-          <w:ilvl w:val="0"/>
-          <w:numId w:val="3"/>
-        </w:numPr>
-      </w:pPr>
-      <w:r>
-        <w:t>Ako bi posvetio između jednog i tri sata, onda preporuči</w:t>
-      </w:r>
-      <w:r>
-        <w:t xml:space="preserve"> Holandski Patuljasti,Lavlja Glava,Kunić</w:t>
-      </w:r>
-      <w:r>
-        <w:t>,Buldog,Labrador Retriver,Zlatni Retriver,Bigl,Rotvajler,Dalmatinac,Haski,Nemački Ovčar</w:t>
-      </w:r>
-      <w:r>
-        <w:t>,Kanarinci,Nimfa,Tigrice</w:t>
-      </w:r>
-      <w:r>
-        <w:t>,Britanska Kratkodlaka Mačka,Domaća Kratkodlaka Mačka,Sijamska Mačka</w:t>
-      </w:r>
-    </w:p>
-    <w:p>
-      <w:pPr>
-        <w:pStyle w:val="ListParagraph"/>
-        <w:numPr>
-          <w:ilvl w:val="0"/>
-          <w:numId w:val="3"/>
-        </w:numPr>
-      </w:pPr>
-      <w:r>
-        <w:t>Ako bi posvetio preko 3 sata, onda preporuči</w:t>
-      </w:r>
-      <w:r>
-        <w:t xml:space="preserve"> Buldog,Labrador Retriver,Zlatni Retriver,Bigl,Rotvajler,Dalmatinac,Haski,Nemački Ovčar</w:t>
-      </w:r>
-      <w:r>
-        <w:t>,Afrički Sivi Papagaj</w:t>
-      </w:r>
-      <w:r>
-        <w:t>,Perzijske Mačke</w:t>
-      </w:r>
-      <w:r>
-        <w:t>,Sfinks</w:t>
-      </w:r>
-    </w:p>
-    <w:p>
-      <w:pPr>
-        <w:pStyle w:val="Heading3"/>
-      </w:pPr>
-      <w:r>
-        <w:t xml:space="preserve">Pravila vezana za </w:t>
-      </w:r>
-      <w:r>
-        <w:rPr>
-          <w:b/>
-        </w:rPr>
-        <w:t>sklonište</w:t>
-      </w:r>
-      <w:r>
-        <w:t>:</w:t>
-      </w:r>
-    </w:p>
-    <w:p>
-      <w:pPr>
-        <w:pStyle w:val="Heading4"/>
         <w:rPr>
           <w:sz w:val="24"/>
         </w:rPr>
@@ -2335,7 +2394,6 @@
         </w:numPr>
       </w:pPr>
       <w:r>
-        <w:lastRenderedPageBreak/>
         <w:t xml:space="preserve">Ako se </w:t>
       </w:r>
       <w:r>
@@ -2660,9 +2718,23 @@
     </w:p>
     <w:p>
       <w:pPr>
+        <w:ind w:left="360"/>
+      </w:pPr>
+    </w:p>
+    <w:p>
+      <w:pPr>
         <w:pStyle w:val="Heading4"/>
-      </w:pPr>
-      <w:r>
+        <w:rPr>
+          <w:sz w:val="24"/>
+          <w:szCs w:val="24"/>
+        </w:rPr>
+      </w:pPr>
+      <w:r>
+        <w:rPr>
+          <w:sz w:val="24"/>
+          <w:szCs w:val="24"/>
+        </w:rPr>
+        <w:lastRenderedPageBreak/>
         <w:t>Primer Backward Chaining-a</w:t>
       </w:r>
     </w:p>
@@ -2715,11 +2787,7 @@
     </w:p>
     <w:p>
       <w:r>
-        <w:t xml:space="preserve">Dani u nedelji će sadržati agregirani broj udomljavanja i zbrinjavanja koji se desio u toku dana. Svaki čvor ima identifikator kojoj nedelji/mesecu pripada. Radnik skloništa će biti u mogućnosti da zatraži izveštaj o ukupnom broju zbrinjavanja i udomljavanja na nivou dana, nedelje ili meseca. Izveštaj sadrži zbirni broj, </w:t>
-      </w:r>
-      <w:r>
-        <w:lastRenderedPageBreak/>
-        <w:t>kao i pojedinačne vrednosti po danu/nedelji/mesecu. Stablo podataka o udomljavanju/zbrinjavanju je dat na slici ispod.</w:t>
+        <w:t>Dani u nedelji će sadržati agregirani broj udomljavanja i zbrinjavanja koji se desio u toku dana. Svaki čvor ima identifikator kojoj nedelji/mesecu pripada. Radnik skloništa će biti u mogućnosti da zatraži izveštaj o ukupnom broju zbrinjavanja i udomljavanja na nivou dana, nedelje ili meseca. Izveštaj sadrži zbirni broj, kao i pojedinačne vrednosti po danu/nedelji/mesecu. Stablo podataka o udomljavanju/zbrinjavanju je dat na slici ispod.</w:t>
       </w:r>
     </w:p>
     <w:p>
@@ -2731,7 +2799,7 @@
           <w:noProof/>
         </w:rPr>
         <w:drawing>
-          <wp:inline distT="0" distB="0" distL="0" distR="0">
+          <wp:inline distT="0" distB="0" distL="0" distR="0" wp14:anchorId="61F9B88D" wp14:editId="4429D130">
             <wp:extent cx="5881171" cy="2794958"/>
             <wp:effectExtent l="0" t="0" r="5715" b="5715"/>
             <wp:docPr id="3" name="Picture 3" descr="F:\E-Fakultet\Godina 4\Semestar 2\Sistemi bazirani na znanju\PROJEKAT\dijagram.jpg"/>
@@ -2787,11 +2855,54 @@
     </w:p>
     <w:p>
       <w:pPr>
+        <w:pStyle w:val="NormalWeb"/>
+      </w:pPr>
+    </w:p>
+    <w:p>
+      <w:pPr>
+        <w:pStyle w:val="NormalWeb"/>
+      </w:pPr>
+    </w:p>
+    <w:p>
+      <w:pPr>
+        <w:pStyle w:val="NormalWeb"/>
+      </w:pPr>
+    </w:p>
+    <w:p>
+      <w:pPr>
+        <w:pStyle w:val="NormalWeb"/>
+      </w:pPr>
+    </w:p>
+    <w:p>
+      <w:pPr>
+        <w:pStyle w:val="NormalWeb"/>
+      </w:pPr>
+    </w:p>
+    <w:p>
+      <w:pPr>
+        <w:pStyle w:val="NormalWeb"/>
+      </w:pPr>
+    </w:p>
+    <w:p>
+      <w:pPr>
+        <w:pStyle w:val="NormalWeb"/>
+      </w:pPr>
+    </w:p>
+    <w:p>
+      <w:pPr>
         <w:pStyle w:val="Heading1"/>
       </w:pPr>
       <w:r>
-        <w:t>Klasni dijagram sistem</w:t>
-      </w:r>
+        <w:lastRenderedPageBreak/>
+        <w:t>Klasni dijagram sistema</w:t>
+      </w:r>
+    </w:p>
+    <w:p>
+      <w:pPr>
+        <w:rPr>
+          <w:lang w:val="en-US"/>
+        </w:rPr>
+      </w:pPr>
       <w:r>
         <w:rPr>
           <w:rFonts w:ascii="Times New Roman" w:eastAsia="Times New Roman" w:hAnsi="Times New Roman" w:cs="Times New Roman"/>
@@ -2800,18 +2911,18 @@
           <w:lang w:eastAsia="sr-Latn-RS"/>
         </w:rPr>
         <w:drawing>
-          <wp:anchor distT="0" distB="0" distL="114300" distR="114300" simplePos="0" relativeHeight="251658240" behindDoc="0" locked="0" layoutInCell="1" allowOverlap="1">
+          <wp:anchor distT="0" distB="0" distL="114300" distR="114300" simplePos="0" relativeHeight="251658240" behindDoc="0" locked="0" layoutInCell="1" allowOverlap="1" wp14:anchorId="134B01B8" wp14:editId="4AB25D5E">
             <wp:simplePos x="0" y="0"/>
             <wp:positionH relativeFrom="margin">
-              <wp:posOffset>-434899</wp:posOffset>
+              <wp:posOffset>-426720</wp:posOffset>
             </wp:positionH>
             <wp:positionV relativeFrom="margin">
-              <wp:posOffset>4533900</wp:posOffset>
+              <wp:posOffset>454025</wp:posOffset>
             </wp:positionV>
-            <wp:extent cx="6829108" cy="4192246"/>
-            <wp:effectExtent l="0" t="0" r="0" b="0"/>
+            <wp:extent cx="6828790" cy="4029710"/>
+            <wp:effectExtent l="0" t="0" r="0" b="8890"/>
             <wp:wrapSquare wrapText="bothSides"/>
-            <wp:docPr id="1" name="Picture 1" descr="F:\E-Fakultet\Godina 4\Semestar 2\Sistemi bazirani na znanju\PROJEKAT\class_diagram.jpg"/>
+            <wp:docPr id="1" name="Picture 1"/>
             <wp:cNvGraphicFramePr>
               <a:graphicFrameLocks xmlns:a="http://schemas.openxmlformats.org/drawingml/2006/main" noChangeAspect="1"/>
             </wp:cNvGraphicFramePr>
@@ -2819,7 +2930,7 @@
               <a:graphicData uri="http://schemas.openxmlformats.org/drawingml/2006/picture">
                 <pic:pic xmlns:pic="http://schemas.openxmlformats.org/drawingml/2006/picture">
                   <pic:nvPicPr>
-                    <pic:cNvPr id="0" name="Picture 1" descr="F:\E-Fakultet\Godina 4\Semestar 2\Sistemi bazirani na znanju\PROJEKAT\class_diagram.jpg"/>
+                    <pic:cNvPr id="1" name="Picture 1"/>
                     <pic:cNvPicPr>
                       <a:picLocks noChangeAspect="1" noChangeArrowheads="1"/>
                     </pic:cNvPicPr>
@@ -2832,7 +2943,6 @@
                         </a:ext>
                       </a:extLst>
                     </a:blip>
-                    <a:srcRect/>
                     <a:stretch>
                       <a:fillRect/>
                     </a:stretch>
@@ -2840,7 +2950,7 @@
                   <pic:spPr bwMode="auto">
                     <a:xfrm>
                       <a:off x="0" y="0"/>
-                      <a:ext cx="6829108" cy="4192246"/>
+                      <a:ext cx="6828790" cy="4029710"/>
                     </a:xfrm>
                     <a:prstGeom prst="rect">
                       <a:avLst/>
@@ -2853,12 +2963,12 @@
                 </pic:pic>
               </a:graphicData>
             </a:graphic>
+            <wp14:sizeRelV relativeFrom="margin">
+              <wp14:pctHeight>0</wp14:pctHeight>
+            </wp14:sizeRelV>
           </wp:anchor>
         </w:drawing>
       </w:r>
-      <w:r>
-        <w:t>a</w:t>
-      </w:r>
     </w:p>
     <w:p/>
     <w:p>
@@ -2866,7 +2976,6 @@
         <w:pStyle w:val="Heading1"/>
       </w:pPr>
       <w:r>
-        <w:lastRenderedPageBreak/>
         <w:t>Napomena</w:t>
       </w:r>
     </w:p>
@@ -2880,37 +2989,49 @@
         <w:pStyle w:val="Heading2"/>
       </w:pPr>
       <w:r>
-        <w:t>Vuk Radmilović</w:t>
-      </w:r>
-    </w:p>
-    <w:p>
-      <w:pPr>
-        <w:pStyle w:val="ListParagraph"/>
-        <w:numPr>
-          <w:ilvl w:val="0"/>
-          <w:numId w:val="3"/>
-        </w:numPr>
-      </w:pPr>
-      <w:r>
-        <w:t xml:space="preserve">Prva polovina pravila koja </w:t>
-      </w:r>
-      <w:r>
-        <w:t>su nevezana za forward chaining/backward chaining</w:t>
-      </w:r>
-      <w:r>
-        <w:t>/templates/CEP</w:t>
-      </w:r>
-    </w:p>
-    <w:p>
-      <w:pPr>
-        <w:pStyle w:val="ListParagraph"/>
-        <w:numPr>
-          <w:ilvl w:val="0"/>
-          <w:numId w:val="3"/>
-        </w:numPr>
-      </w:pPr>
-      <w:r>
-        <w:t>Forward chaining za preporuku kućnih ljubimaca</w:t>
+        <w:t xml:space="preserve">Vuk </w:t>
+      </w:r>
+      <w:proofErr w:type="spellStart"/>
+      <w:r>
+        <w:t>Radmilović</w:t>
+      </w:r>
+      <w:proofErr w:type="spellEnd"/>
+    </w:p>
+    <w:p>
+      <w:pPr>
+        <w:pStyle w:val="ListParagraph"/>
+        <w:numPr>
+          <w:ilvl w:val="0"/>
+          <w:numId w:val="3"/>
+        </w:numPr>
+      </w:pPr>
+      <w:r>
+        <w:t>Prva polovina pravila koja su nevezana za forward chaining/backward chaining/templates/CEP</w:t>
+      </w:r>
+    </w:p>
+    <w:p>
+      <w:pPr>
+        <w:pStyle w:val="ListParagraph"/>
+        <w:numPr>
+          <w:ilvl w:val="0"/>
+          <w:numId w:val="3"/>
+        </w:numPr>
+      </w:pPr>
+      <w:proofErr w:type="spellStart"/>
+      <w:r>
+        <w:t>Forward</w:t>
+      </w:r>
+      <w:proofErr w:type="spellEnd"/>
+      <w:r>
+        <w:t xml:space="preserve"> </w:t>
+      </w:r>
+      <w:proofErr w:type="spellStart"/>
+      <w:r>
+        <w:t>chaining</w:t>
+      </w:r>
+      <w:proofErr w:type="spellEnd"/>
+      <w:r>
+        <w:t xml:space="preserve"> za preporuku kućnih ljubimaca</w:t>
       </w:r>
     </w:p>
     <w:p>
@@ -2934,7 +3055,15 @@
         </w:numPr>
       </w:pPr>
       <w:r>
-        <w:t>Prva 3 template-a</w:t>
+        <w:t xml:space="preserve">Prva 3 </w:t>
+      </w:r>
+      <w:proofErr w:type="spellStart"/>
+      <w:r>
+        <w:t>template</w:t>
+      </w:r>
+      <w:proofErr w:type="spellEnd"/>
+      <w:r>
+        <w:t>-a</w:t>
       </w:r>
     </w:p>
     <w:p>
@@ -2942,34 +3071,49 @@
         <w:pStyle w:val="Heading2"/>
       </w:pPr>
       <w:r>
-        <w:t>Maja Varga</w:t>
-      </w:r>
-    </w:p>
-    <w:p>
-      <w:pPr>
-        <w:pStyle w:val="ListParagraph"/>
-        <w:numPr>
-          <w:ilvl w:val="0"/>
-          <w:numId w:val="3"/>
-        </w:numPr>
-      </w:pPr>
-      <w:r>
-        <w:t>Druga</w:t>
-      </w:r>
-      <w:r>
-        <w:t xml:space="preserve"> polovina pravila koja su nevezana za forward chaining/backward chaining/templates/CEP</w:t>
-      </w:r>
-    </w:p>
-    <w:p>
-      <w:pPr>
-        <w:pStyle w:val="ListParagraph"/>
-        <w:numPr>
-          <w:ilvl w:val="0"/>
-          <w:numId w:val="3"/>
-        </w:numPr>
-      </w:pPr>
-      <w:r>
-        <w:t>Forward chaining za sistem za upravljanje skloništima</w:t>
+        <w:t xml:space="preserve">Maja </w:t>
+      </w:r>
+      <w:proofErr w:type="spellStart"/>
+      <w:r>
+        <w:t>Varga</w:t>
+      </w:r>
+      <w:proofErr w:type="spellEnd"/>
+    </w:p>
+    <w:p>
+      <w:pPr>
+        <w:pStyle w:val="ListParagraph"/>
+        <w:numPr>
+          <w:ilvl w:val="0"/>
+          <w:numId w:val="3"/>
+        </w:numPr>
+      </w:pPr>
+      <w:r>
+        <w:t>Druga polovina pravila koja su nevezana za forward chaining/backward chaining/templates/CEP</w:t>
+      </w:r>
+    </w:p>
+    <w:p>
+      <w:pPr>
+        <w:pStyle w:val="ListParagraph"/>
+        <w:numPr>
+          <w:ilvl w:val="0"/>
+          <w:numId w:val="3"/>
+        </w:numPr>
+      </w:pPr>
+      <w:proofErr w:type="spellStart"/>
+      <w:r>
+        <w:t>Forward</w:t>
+      </w:r>
+      <w:proofErr w:type="spellEnd"/>
+      <w:r>
+        <w:t xml:space="preserve"> </w:t>
+      </w:r>
+      <w:proofErr w:type="spellStart"/>
+      <w:r>
+        <w:t>chaining</w:t>
+      </w:r>
+      <w:proofErr w:type="spellEnd"/>
+      <w:r>
+        <w:t xml:space="preserve"> za sistem za upravljanje skloništima</w:t>
       </w:r>
     </w:p>
     <w:p>
@@ -2993,10 +3137,16 @@
         </w:numPr>
       </w:pPr>
       <w:r>
-        <w:t>Preostala 2 template-a</w:t>
-      </w:r>
-      <w:bookmarkStart w:id="0" w:name="_GoBack"/>
-      <w:bookmarkEnd w:id="0"/>
+        <w:t xml:space="preserve">Preostala 2 </w:t>
+      </w:r>
+      <w:proofErr w:type="spellStart"/>
+      <w:r>
+        <w:t>template</w:t>
+      </w:r>
+      <w:proofErr w:type="spellEnd"/>
+      <w:r>
+        <w:t>-a</w:t>
+      </w:r>
     </w:p>
     <w:sectPr>
       <w:pgSz w:w="12240" w:h="15840"/>
@@ -3009,7 +3159,7 @@
 </file>
 
 <file path=word/numbering.xml><?xml version="1.0" encoding="utf-8"?>
-<w:numbering xmlns:wpc="http://schemas.microsoft.com/office/word/2010/wordprocessingCanvas" xmlns:cx="http://schemas.microsoft.com/office/drawing/2014/chartex" xmlns:cx1="http://schemas.microsoft.com/office/drawing/2015/9/8/chartex" xmlns:mc="http://schemas.openxmlformats.org/markup-compatibility/2006" xmlns:o="urn:schemas-microsoft-com:office:office" xmlns:r="http://schemas.openxmlformats.org/officeDocument/2006/relationships" xmlns:m="http://schemas.openxmlformats.org/officeDocument/2006/math" xmlns:v="urn:schemas-microsoft-com:vml" xmlns:wp14="http://schemas.microsoft.com/office/word/2010/wordprocessingDrawing" xmlns:wp="http://schemas.openxmlformats.org/drawingml/2006/wordprocessingDrawing" xmlns:w10="urn:schemas-microsoft-com:office:word" xmlns:w="http://schemas.openxmlformats.org/wordprocessingml/2006/main" xmlns:w14="http://schemas.microsoft.com/office/word/2010/wordml" xmlns:w15="http://schemas.microsoft.com/office/word/2012/wordml" xmlns:w16se="http://schemas.microsoft.com/office/word/2015/wordml/symex" xmlns:wpg="http://schemas.microsoft.com/office/word/2010/wordprocessingGroup" xmlns:wpi="http://schemas.microsoft.com/office/word/2010/wordprocessingInk" xmlns:wne="http://schemas.microsoft.com/office/word/2006/wordml" xmlns:wps="http://schemas.microsoft.com/office/word/2010/wordprocessingShape" mc:Ignorable="w14 w15 w16se wp14">
+<w:numbering xmlns:wpc="http://schemas.microsoft.com/office/word/2010/wordprocessingCanvas" xmlns:cx="http://schemas.microsoft.com/office/drawing/2014/chartex" xmlns:cx1="http://schemas.microsoft.com/office/drawing/2015/9/8/chartex" xmlns:cx2="http://schemas.microsoft.com/office/drawing/2015/10/21/chartex" xmlns:cx3="http://schemas.microsoft.com/office/drawing/2016/5/9/chartex" xmlns:cx4="http://schemas.microsoft.com/office/drawing/2016/5/10/chartex" xmlns:cx5="http://schemas.microsoft.com/office/drawing/2016/5/11/chartex" xmlns:cx6="http://schemas.microsoft.com/office/drawing/2016/5/12/chartex" xmlns:cx7="http://schemas.microsoft.com/office/drawing/2016/5/13/chartex" xmlns:cx8="http://schemas.microsoft.com/office/drawing/2016/5/14/chartex" xmlns:mc="http://schemas.openxmlformats.org/markup-compatibility/2006" xmlns:aink="http://schemas.microsoft.com/office/drawing/2016/ink" xmlns:am3d="http://schemas.microsoft.com/office/drawing/2017/model3d" xmlns:o="urn:schemas-microsoft-com:office:office" xmlns:oel="http://schemas.microsoft.com/office/2019/extlst" xmlns:r="http://schemas.openxmlformats.org/officeDocument/2006/relationships" xmlns:m="http://schemas.openxmlformats.org/officeDocument/2006/math" xmlns:v="urn:schemas-microsoft-com:vml" xmlns:wp14="http://schemas.microsoft.com/office/word/2010/wordprocessingDrawing" xmlns:wp="http://schemas.openxmlformats.org/drawingml/2006/wordprocessingDrawing" xmlns:w10="urn:schemas-microsoft-com:office:word" xmlns:w="http://schemas.openxmlformats.org/wordprocessingml/2006/main" xmlns:w14="http://schemas.microsoft.com/office/word/2010/wordml" xmlns:w15="http://schemas.microsoft.com/office/word/2012/wordml" xmlns:w16cex="http://schemas.microsoft.com/office/word/2018/wordml/cex" xmlns:w16cid="http://schemas.microsoft.com/office/word/2016/wordml/cid" xmlns:w16="http://schemas.microsoft.com/office/word/2018/wordml" xmlns:w16sdtdh="http://schemas.microsoft.com/office/word/2020/wordml/sdtdatahash" xmlns:w16se="http://schemas.microsoft.com/office/word/2015/wordml/symex" xmlns:wpg="http://schemas.microsoft.com/office/word/2010/wordprocessingGroup" xmlns:wpi="http://schemas.microsoft.com/office/word/2010/wordprocessingInk" xmlns:wne="http://schemas.microsoft.com/office/word/2006/wordml" xmlns:wps="http://schemas.microsoft.com/office/word/2010/wordprocessingShape" mc:Ignorable="w14 w15 w16se w16cid w16 w16cex w16sdtdh wp14">
   <w:abstractNum w:abstractNumId="0" w15:restartNumberingAfterBreak="0">
     <w:nsid w:val="0B045502"/>
     <w:multiLevelType w:val="hybridMultilevel"/>
@@ -3479,26 +3629,26 @@
       </w:pPr>
     </w:lvl>
   </w:abstractNum>
-  <w:num w:numId="1">
+  <w:num w:numId="1" w16cid:durableId="1606880824">
     <w:abstractNumId w:val="2"/>
   </w:num>
-  <w:num w:numId="2">
+  <w:num w:numId="2" w16cid:durableId="985205341">
     <w:abstractNumId w:val="3"/>
   </w:num>
-  <w:num w:numId="3">
+  <w:num w:numId="3" w16cid:durableId="522790153">
     <w:abstractNumId w:val="1"/>
   </w:num>
-  <w:num w:numId="4">
+  <w:num w:numId="4" w16cid:durableId="1089077421">
     <w:abstractNumId w:val="0"/>
   </w:num>
-  <w:num w:numId="5">
+  <w:num w:numId="5" w16cid:durableId="258569443">
     <w:abstractNumId w:val="4"/>
   </w:num>
 </w:numbering>
 </file>
 
 <file path=word/styles.xml><?xml version="1.0" encoding="utf-8"?>
-<w:styles xmlns:mc="http://schemas.openxmlformats.org/markup-compatibility/2006" xmlns:r="http://schemas.openxmlformats.org/officeDocument/2006/relationships" xmlns:w="http://schemas.openxmlformats.org/wordprocessingml/2006/main" xmlns:w14="http://schemas.microsoft.com/office/word/2010/wordml" xmlns:w15="http://schemas.microsoft.com/office/word/2012/wordml" xmlns:w16se="http://schemas.microsoft.com/office/word/2015/wordml/symex" mc:Ignorable="w14 w15 w16se">
+<w:styles xmlns:mc="http://schemas.openxmlformats.org/markup-compatibility/2006" xmlns:r="http://schemas.openxmlformats.org/officeDocument/2006/relationships" xmlns:w="http://schemas.openxmlformats.org/wordprocessingml/2006/main" xmlns:w14="http://schemas.microsoft.com/office/word/2010/wordml" xmlns:w15="http://schemas.microsoft.com/office/word/2012/wordml" xmlns:w16cex="http://schemas.microsoft.com/office/word/2018/wordml/cex" xmlns:w16cid="http://schemas.microsoft.com/office/word/2016/wordml/cid" xmlns:w16="http://schemas.microsoft.com/office/word/2018/wordml" xmlns:w16sdtdh="http://schemas.microsoft.com/office/word/2020/wordml/sdtdatahash" xmlns:w16se="http://schemas.microsoft.com/office/word/2015/wordml/symex" mc:Ignorable="w14 w15 w16se w16cid w16 w16cex w16sdtdh">
   <w:docDefaults>
     <w:rPrDefault>
       <w:rPr>
@@ -3514,7 +3664,7 @@
       </w:pPr>
     </w:pPrDefault>
   </w:docDefaults>
-  <w:latentStyles w:defLockedState="0" w:defUIPriority="99" w:defSemiHidden="0" w:defUnhideWhenUsed="0" w:defQFormat="0" w:count="371">
+  <w:latentStyles w:defLockedState="0" w:defUIPriority="99" w:defSemiHidden="0" w:defUnhideWhenUsed="0" w:defQFormat="0" w:count="376">
     <w:lsdException w:name="Normal" w:uiPriority="0" w:qFormat="1"/>
     <w:lsdException w:name="heading 1" w:uiPriority="9" w:qFormat="1"/>
     <w:lsdException w:name="heading 2" w:semiHidden="1" w:uiPriority="9" w:unhideWhenUsed="1" w:qFormat="1"/>
@@ -3886,12 +4036,16 @@
     <w:lsdException w:name="List Table 5 Dark Accent 6" w:uiPriority="50"/>
     <w:lsdException w:name="List Table 6 Colorful Accent 6" w:uiPriority="51"/>
     <w:lsdException w:name="List Table 7 Colorful Accent 6" w:uiPriority="52"/>
+    <w:lsdException w:name="Mention" w:semiHidden="1" w:unhideWhenUsed="1"/>
+    <w:lsdException w:name="Smart Hyperlink" w:semiHidden="1" w:unhideWhenUsed="1"/>
+    <w:lsdException w:name="Hashtag" w:semiHidden="1" w:unhideWhenUsed="1"/>
+    <w:lsdException w:name="Unresolved Mention" w:semiHidden="1" w:unhideWhenUsed="1"/>
+    <w:lsdException w:name="Smart Link" w:semiHidden="1" w:unhideWhenUsed="1"/>
   </w:latentStyles>
   <w:style w:type="paragraph" w:default="1" w:styleId="Normal">
     <w:name w:val="Normal"/>
     <w:qFormat/>
     <w:rPr>
-      <w:noProof/>
       <w:lang w:val="sr-Latn-RS"/>
     </w:rPr>
   </w:style>
@@ -4127,7 +4281,6 @@
     </w:pPr>
     <w:rPr>
       <w:rFonts w:ascii="Times New Roman" w:eastAsia="Times New Roman" w:hAnsi="Times New Roman" w:cs="Times New Roman"/>
-      <w:noProof w:val="0"/>
       <w:sz w:val="24"/>
       <w:szCs w:val="24"/>
       <w:lang w:eastAsia="sr-Latn-RS"/>

</xml_diff>

<commit_message>
Added template rules for pet recommendation.
</commit_message>
<xml_diff>
--- a/Projekat.docx
+++ b/Projekat.docx
@@ -531,7 +531,7 @@
         <w:t xml:space="preserve"> (labrador retriver, nemački ovčar, zlatni retriver, buldog, pudlica, bigl, čivava, rotvajler, dalmatinac, mops</w:t>
       </w:r>
       <w:r>
-        <w:t>, haskija</w:t>
+        <w:t>, haski</w:t>
       </w:r>
       <w:r>
         <w:t>)</w:t>
@@ -576,19 +576,18 @@
         <w:t>Ptica</w:t>
       </w:r>
       <w:r>
-        <w:t xml:space="preserve"> (kanarinac, golubovi, afrički sivi papagaj, nimfa, tigrice)</w:t>
-      </w:r>
-    </w:p>
-    <w:p>
-      <w:pPr>
-        <w:pStyle w:val="ListParagraph"/>
-        <w:numPr>
-          <w:ilvl w:val="0"/>
-          <w:numId w:val="3"/>
-        </w:numPr>
-      </w:pPr>
-      <w:r>
-        <w:t>Kornjača</w:t>
+        <w:t xml:space="preserve"> (kanarinac, golub, afrički sivi papagaj, nimfa, </w:t>
+      </w:r>
+      <w:proofErr w:type="spellStart"/>
+      <w:r>
+        <w:t>tigric</w:t>
+      </w:r>
+      <w:r>
+        <w:t>a</w:t>
+      </w:r>
+      <w:proofErr w:type="spellEnd"/>
+      <w:r>
+        <w:t>)</w:t>
       </w:r>
     </w:p>
     <w:p>
@@ -608,11 +607,24 @@
       <w:r>
         <w:t>(</w:t>
       </w:r>
+      <w:proofErr w:type="spellStart"/>
       <w:r>
         <w:t>ge</w:t>
       </w:r>
       <w:r>
-        <w:t>ko, kraljevska zmija, bartagama</w:t>
+        <w:t>ko</w:t>
+      </w:r>
+      <w:proofErr w:type="spellEnd"/>
+      <w:r>
+        <w:t xml:space="preserve">, kraljevska zmija, </w:t>
+      </w:r>
+      <w:proofErr w:type="spellStart"/>
+      <w:r>
+        <w:t>bartagama</w:t>
+      </w:r>
+      <w:proofErr w:type="spellEnd"/>
+      <w:r>
+        <w:t>, kornjača</w:t>
       </w:r>
       <w:r>
         <w:t>)</w:t>
@@ -627,31 +639,19 @@
         </w:numPr>
       </w:pPr>
       <w:r>
-        <w:t>Morsko prase</w:t>
-      </w:r>
-    </w:p>
-    <w:p>
-      <w:pPr>
-        <w:pStyle w:val="ListParagraph"/>
-        <w:numPr>
-          <w:ilvl w:val="0"/>
-          <w:numId w:val="3"/>
-        </w:numPr>
-      </w:pPr>
-      <w:r>
-        <w:t>Hrčak</w:t>
-      </w:r>
-    </w:p>
-    <w:p>
-      <w:pPr>
-        <w:pStyle w:val="ListParagraph"/>
-        <w:numPr>
-          <w:ilvl w:val="0"/>
-          <w:numId w:val="3"/>
-        </w:numPr>
-      </w:pPr>
-      <w:r>
-        <w:t>Tarantula</w:t>
+        <w:t>Glodar (morsko prase, hrčak)</w:t>
+      </w:r>
+    </w:p>
+    <w:p>
+      <w:pPr>
+        <w:pStyle w:val="ListParagraph"/>
+        <w:numPr>
+          <w:ilvl w:val="0"/>
+          <w:numId w:val="3"/>
+        </w:numPr>
+      </w:pPr>
+      <w:r>
+        <w:t>Pauk (tarantula)</w:t>
       </w:r>
     </w:p>
     <w:p>
@@ -748,19 +748,19 @@
     </w:p>
     <w:p>
       <w:r>
+        <w:t>Preko forme mogu se uneti i podaci o:</w:t>
+      </w:r>
+    </w:p>
+    <w:p>
+      <w:pPr>
+        <w:pStyle w:val="ListParagraph"/>
+        <w:numPr>
+          <w:ilvl w:val="0"/>
+          <w:numId w:val="3"/>
+        </w:numPr>
+      </w:pPr>
+      <w:r>
         <w:lastRenderedPageBreak/>
-        <w:t>Preko forme mogu se uneti i podaci o:</w:t>
-      </w:r>
-    </w:p>
-    <w:p>
-      <w:pPr>
-        <w:pStyle w:val="ListParagraph"/>
-        <w:numPr>
-          <w:ilvl w:val="0"/>
-          <w:numId w:val="3"/>
-        </w:numPr>
-      </w:pPr>
-      <w:r>
         <w:t>Životinji koja je udomljena</w:t>
       </w:r>
     </w:p>
@@ -1072,11 +1072,35 @@
         <w:t>dlaka Mačka,</w:t>
       </w:r>
       <w:r>
-        <w:t>Britanska Kratkodlaka Mačka</w:t>
-      </w:r>
-      <w:r>
-        <w:t>,Kanarinac,Golubovi,Afrički Sivi Papagaj,Nimfa,Tigrice</w:t>
-      </w:r>
+        <w:t xml:space="preserve">Britanska </w:t>
+      </w:r>
+      <w:proofErr w:type="spellStart"/>
+      <w:r>
+        <w:t>Kratkodlaka</w:t>
+      </w:r>
+      <w:proofErr w:type="spellEnd"/>
+      <w:r>
+        <w:t xml:space="preserve"> </w:t>
+      </w:r>
+      <w:proofErr w:type="spellStart"/>
+      <w:r>
+        <w:t>Mačka</w:t>
+      </w:r>
+      <w:r>
+        <w:t>,Kanarinac,Golub,Afrički</w:t>
+      </w:r>
+      <w:proofErr w:type="spellEnd"/>
+      <w:r>
+        <w:t xml:space="preserve"> Sivi </w:t>
+      </w:r>
+      <w:proofErr w:type="spellStart"/>
+      <w:r>
+        <w:t>Papagaj,Nimfa,Tigric</w:t>
+      </w:r>
+      <w:r>
+        <w:t>a</w:t>
+      </w:r>
+      <w:proofErr w:type="spellEnd"/>
     </w:p>
     <w:p>
       <w:pPr>
@@ -1169,16 +1193,35 @@
         <w:t xml:space="preserve"> Labrador Retriver,Nemački Ovčar,Zlatni Retriver,Buldog,Pudlica,Bigl,Čivava,Rotvajler,Dalmatinac,Mops,Haski,Sijamska Mačka,Sfinks,Perzijska Mačka,</w:t>
       </w:r>
       <w:r>
-        <w:t>Domaća Kratkodlaka Mačka,Britanska Kratkodlaka Mačka,</w:t>
-      </w:r>
-      <w:r>
-        <w:t xml:space="preserve">Kanarinac,Golubovi,Afrički </w:t>
-      </w:r>
-      <w:r>
-        <w:t>Sivi Papagaj,Nimfa,Tigrice</w:t>
-      </w:r>
-      <w:r>
-        <w:t>,Morsko Prase</w:t>
+        <w:t xml:space="preserve">Domaća Kratkodlaka Mačka,Britanska Kratkodlaka </w:t>
+      </w:r>
+      <w:proofErr w:type="spellStart"/>
+      <w:r>
+        <w:t>Mačka,</w:t>
+      </w:r>
+      <w:r>
+        <w:t>Kanarinac,Golub,Afrički</w:t>
+      </w:r>
+      <w:proofErr w:type="spellEnd"/>
+      <w:r>
+        <w:t xml:space="preserve"> </w:t>
+      </w:r>
+      <w:r>
+        <w:t xml:space="preserve">Sivi </w:t>
+      </w:r>
+      <w:proofErr w:type="spellStart"/>
+      <w:r>
+        <w:t>Papagaj,Nimfa,Tigric</w:t>
+      </w:r>
+      <w:r>
+        <w:t>a</w:t>
+      </w:r>
+      <w:r>
+        <w:t>,Morsko</w:t>
+      </w:r>
+      <w:proofErr w:type="spellEnd"/>
+      <w:r>
+        <w:t xml:space="preserve"> Prase</w:t>
       </w:r>
       <w:r>
         <w:t>,Hrčak</w:t>
@@ -1220,11 +1263,35 @@
         <w:t xml:space="preserve"> </w:t>
       </w:r>
       <w:r>
-        <w:t>Domaća Kratkodlaka Mačka,Britanska Kratkodlaka Mačka,Sijamska Mačka,Sfinks,Perzijska Mačka,Morsko Prase</w:t>
-      </w:r>
-      <w:r>
-        <w:t>,Kanarinac,Golubovi,Afrički Sivi Papagaj,Nimfa,Tigrice</w:t>
-      </w:r>
+        <w:t xml:space="preserve">Domaća Kratkodlaka Mačka,Britanska Kratkodlaka Mačka,Sijamska Mačka,Sfinks,Perzijska </w:t>
+      </w:r>
+      <w:proofErr w:type="spellStart"/>
+      <w:r>
+        <w:t>Mačka,Morsko</w:t>
+      </w:r>
+      <w:proofErr w:type="spellEnd"/>
+      <w:r>
+        <w:t xml:space="preserve"> </w:t>
+      </w:r>
+      <w:proofErr w:type="spellStart"/>
+      <w:r>
+        <w:t>Prase</w:t>
+      </w:r>
+      <w:r>
+        <w:t>,Kanarinac,Golub,Afrički</w:t>
+      </w:r>
+      <w:proofErr w:type="spellEnd"/>
+      <w:r>
+        <w:t xml:space="preserve"> Sivi </w:t>
+      </w:r>
+      <w:proofErr w:type="spellStart"/>
+      <w:r>
+        <w:t>Papagaj,Nimfa,Tigric</w:t>
+      </w:r>
+      <w:r>
+        <w:t>a</w:t>
+      </w:r>
+      <w:proofErr w:type="spellEnd"/>
     </w:p>
     <w:p>
       <w:pPr>
@@ -1247,14 +1314,65 @@
         <w:t>, onda preporuči</w:t>
       </w:r>
       <w:r>
-        <w:t xml:space="preserve"> Čivava,Mops,Pudlica,Domaća Kratkodlaka Mačka,Britanska Kratkodlaka Mačka,Sijamska Mačka,Sfinks,Perzijska Mačka,Kanarinac,Golubovi</w:t>
-      </w:r>
-      <w:r>
-        <w:t>,Afrički Sivi Papagaj,Nimfa,Tigrice,Kornjača,Geko,Kraljevska Zmija,Bartagama,Tarantula,Veće Ribice,Manje Ribice</w:t>
+        <w:t xml:space="preserve"> Čivava,Mops,Pudlica,Domaća Kratkodlaka Mačka,Britanska Kratkodlaka Mačka,Sijamska </w:t>
+      </w:r>
+      <w:proofErr w:type="spellStart"/>
+      <w:r>
+        <w:t>Mačka,Sfinks,Perzijska</w:t>
+      </w:r>
+      <w:proofErr w:type="spellEnd"/>
+      <w:r>
+        <w:t xml:space="preserve"> </w:t>
+      </w:r>
+      <w:proofErr w:type="spellStart"/>
+      <w:r>
+        <w:t>Mačka,Kanarinac,Golub</w:t>
+      </w:r>
+      <w:r>
+        <w:t>,Afrički</w:t>
+      </w:r>
+      <w:proofErr w:type="spellEnd"/>
+      <w:r>
+        <w:t xml:space="preserve"> Sivi </w:t>
+      </w:r>
+      <w:proofErr w:type="spellStart"/>
+      <w:r>
+        <w:t>Papagaj,Nimfa,Tigric</w:t>
+      </w:r>
+      <w:r>
+        <w:t>aB</w:t>
+      </w:r>
+      <w:r>
+        <w:t>,Kornjača,Geko,Kraljevska</w:t>
+      </w:r>
+      <w:proofErr w:type="spellEnd"/>
+      <w:r>
+        <w:t xml:space="preserve"> </w:t>
+      </w:r>
+      <w:proofErr w:type="spellStart"/>
+      <w:r>
+        <w:t>Zmija,Bartagama,Tarantula,Veće</w:t>
+      </w:r>
+      <w:proofErr w:type="spellEnd"/>
+      <w:r>
+        <w:t xml:space="preserve"> </w:t>
+      </w:r>
+      <w:proofErr w:type="spellStart"/>
+      <w:r>
+        <w:t>Ribice,Manje</w:t>
+      </w:r>
+      <w:proofErr w:type="spellEnd"/>
+      <w:r>
+        <w:t xml:space="preserve"> </w:t>
+      </w:r>
+      <w:proofErr w:type="spellStart"/>
+      <w:r>
+        <w:t>Ribice</w:t>
       </w:r>
       <w:r>
         <w:t>,Hrčak</w:t>
       </w:r>
+      <w:proofErr w:type="spellEnd"/>
     </w:p>
     <w:p>
       <w:pPr>
@@ -1301,7 +1419,78 @@
         <w:t>, onda preporuči</w:t>
       </w:r>
       <w:r>
-        <w:t xml:space="preserve"> Pudlica,Dalmatinac,Mops,Domaća Kratkodlaka,Sijamska,Kanarinac,Golubovi,Afrički Sivi Papagaj,Nimfa,Tigrice,Kunić,Holandski Patuljasti,Lavlja Glava</w:t>
+        <w:t xml:space="preserve"> </w:t>
+      </w:r>
+      <w:proofErr w:type="spellStart"/>
+      <w:r>
+        <w:t>Pudlica,Dalmatinac,Mops,Domaća</w:t>
+      </w:r>
+      <w:proofErr w:type="spellEnd"/>
+      <w:r>
+        <w:t xml:space="preserve"> </w:t>
+      </w:r>
+      <w:proofErr w:type="spellStart"/>
+      <w:r>
+        <w:t>Kratkodlaka</w:t>
+      </w:r>
+      <w:proofErr w:type="spellEnd"/>
+      <w:r>
+        <w:t xml:space="preserve"> </w:t>
+      </w:r>
+      <w:proofErr w:type="spellStart"/>
+      <w:r>
+        <w:t>Mačka</w:t>
+      </w:r>
+      <w:r>
+        <w:t>,</w:t>
+      </w:r>
+      <w:r>
+        <w:t>Britanska</w:t>
+      </w:r>
+      <w:proofErr w:type="spellEnd"/>
+      <w:r>
+        <w:t xml:space="preserve"> </w:t>
+      </w:r>
+      <w:proofErr w:type="spellStart"/>
+      <w:r>
+        <w:t>Kratkodlaka</w:t>
+      </w:r>
+      <w:proofErr w:type="spellEnd"/>
+      <w:r>
+        <w:t xml:space="preserve"> </w:t>
+      </w:r>
+      <w:proofErr w:type="spellStart"/>
+      <w:r>
+        <w:t>Mačka,</w:t>
+      </w:r>
+      <w:r>
+        <w:t>Sijamska,Kanarinac,Golub,Afrički</w:t>
+      </w:r>
+      <w:proofErr w:type="spellEnd"/>
+      <w:r>
+        <w:t xml:space="preserve"> Sivi </w:t>
+      </w:r>
+      <w:proofErr w:type="spellStart"/>
+      <w:r>
+        <w:t>Papagaj,Nimfa,Tigric</w:t>
+      </w:r>
+      <w:r>
+        <w:t>a</w:t>
+      </w:r>
+      <w:r>
+        <w:t>,Kunić,Holandski</w:t>
+      </w:r>
+      <w:proofErr w:type="spellEnd"/>
+      <w:r>
+        <w:t xml:space="preserve"> </w:t>
+      </w:r>
+      <w:proofErr w:type="spellStart"/>
+      <w:r>
+        <w:t>Patuljasti,Lavlja</w:t>
+      </w:r>
+      <w:proofErr w:type="spellEnd"/>
+      <w:r>
+        <w:t xml:space="preserve"> Glava</w:t>
       </w:r>
     </w:p>
     <w:p>
@@ -1325,11 +1514,37 @@
         <w:t>, onda preporuči</w:t>
       </w:r>
       <w:r>
-        <w:t xml:space="preserve"> Čivava,Sfinks,Perzijska Mačka,Geko,Kraljevska Zmija,Bartagama,Morsko Prase,Tarantula,Veće Ribice,Manje Ribice,Hrčak</w:t>
-      </w:r>
-      <w:r>
-        <w:t>s</w:t>
-      </w:r>
+        <w:t xml:space="preserve"> Čivava,Sfinks,Perzijska Mačka,Geko,Kraljevska </w:t>
+      </w:r>
+      <w:proofErr w:type="spellStart"/>
+      <w:r>
+        <w:t>Zmija,Bartagama,Morsko</w:t>
+      </w:r>
+      <w:proofErr w:type="spellEnd"/>
+      <w:r>
+        <w:t xml:space="preserve"> </w:t>
+      </w:r>
+      <w:proofErr w:type="spellStart"/>
+      <w:r>
+        <w:t>Prase,Tarantula,Veće</w:t>
+      </w:r>
+      <w:proofErr w:type="spellEnd"/>
+      <w:r>
+        <w:t xml:space="preserve"> </w:t>
+      </w:r>
+      <w:proofErr w:type="spellStart"/>
+      <w:r>
+        <w:t>Ribice,Manje</w:t>
+      </w:r>
+      <w:proofErr w:type="spellEnd"/>
+      <w:r>
+        <w:t xml:space="preserve"> </w:t>
+      </w:r>
+      <w:proofErr w:type="spellStart"/>
+      <w:r>
+        <w:t>Ribice,Hrčak</w:t>
+      </w:r>
+      <w:proofErr w:type="spellEnd"/>
     </w:p>
     <w:p>
       <w:pPr>
@@ -1400,10 +1615,70 @@
         <w:t xml:space="preserve">, onda preporuči </w:t>
       </w:r>
       <w:r>
-        <w:t>Nemački Ovčar,Zlatni Retriver,Bigl,Rotvajler,Dalmatinac,Haski,Kunić,Holandski Patuljasti,Lavlja Glava,Sfinks,Perzijska Mačka,Afrički Sivi Papagaj,Nimfa,Tigrice,Kornjača,Tarantula,Geko,Kraljevska Zmija,Bartagama,</w:t>
-      </w:r>
-      <w:r>
-        <w:t>Domaća Kratkodlaka Mačka,Britanska Kratkodlaka Mačka,Sijamska Mačka</w:t>
+        <w:t xml:space="preserve">Nemački Ovčar,Zlatni Retriver,Bigl,Rotvajler,Dalmatinac,Haski,Kunić,Holandski Patuljasti,Lavlja </w:t>
+      </w:r>
+      <w:proofErr w:type="spellStart"/>
+      <w:r>
+        <w:t>Glava,Sfinks,Perzijska</w:t>
+      </w:r>
+      <w:proofErr w:type="spellEnd"/>
+      <w:r>
+        <w:t xml:space="preserve"> </w:t>
+      </w:r>
+      <w:proofErr w:type="spellStart"/>
+      <w:r>
+        <w:t>Mačka,Afrički</w:t>
+      </w:r>
+      <w:proofErr w:type="spellEnd"/>
+      <w:r>
+        <w:t xml:space="preserve"> Sivi </w:t>
+      </w:r>
+      <w:proofErr w:type="spellStart"/>
+      <w:r>
+        <w:t>Papagaj,Nimfa,Tigric</w:t>
+      </w:r>
+      <w:r>
+        <w:t>a</w:t>
+      </w:r>
+      <w:r>
+        <w:t>,</w:t>
+      </w:r>
+      <w:r>
+        <w:t>Golub,</w:t>
+      </w:r>
+      <w:r>
+        <w:t>Kornjača,Tarantula,Geko,Kraljevska</w:t>
+      </w:r>
+      <w:proofErr w:type="spellEnd"/>
+      <w:r>
+        <w:t xml:space="preserve"> </w:t>
+      </w:r>
+      <w:proofErr w:type="spellStart"/>
+      <w:r>
+        <w:t>Zmija,Bartagama,</w:t>
+      </w:r>
+      <w:r>
+        <w:t>Domaća</w:t>
+      </w:r>
+      <w:proofErr w:type="spellEnd"/>
+      <w:r>
+        <w:t xml:space="preserve"> </w:t>
+      </w:r>
+      <w:proofErr w:type="spellStart"/>
+      <w:r>
+        <w:t>Kratkodlaka</w:t>
+      </w:r>
+      <w:proofErr w:type="spellEnd"/>
+      <w:r>
+        <w:t xml:space="preserve"> </w:t>
+      </w:r>
+      <w:proofErr w:type="spellStart"/>
+      <w:r>
+        <w:t>Mačka,Britanska</w:t>
+      </w:r>
+      <w:proofErr w:type="spellEnd"/>
+      <w:r>
+        <w:t xml:space="preserve"> Kratkodlaka Mačka,Sijamska Mačka</w:t>
       </w:r>
       <w:r>
         <w:t>,Labrador Retriver</w:t>
@@ -1432,12 +1707,65 @@
       <w:r>
         <w:t xml:space="preserve"> </w:t>
       </w:r>
-      <w:r>
-        <w:t>Labrador Retriver,Nemački Ovčar,Zlatni Retriver,Buldog,Pudlica,Bigl,Rotvajler,Dalmatinac,Mops,Haski</w:t>
-      </w:r>
-      <w:r>
-        <w:t>,Tarantula,Hrčak,Morsko Prase,Veće Ribice,Manje Ribice,Geko,Kraljevska Zmija,Bartagama,Kornjača</w:t>
-      </w:r>
+      <w:proofErr w:type="spellStart"/>
+      <w:r>
+        <w:t>Labrador</w:t>
+      </w:r>
+      <w:proofErr w:type="spellEnd"/>
+      <w:r>
+        <w:t xml:space="preserve"> </w:t>
+      </w:r>
+      <w:proofErr w:type="spellStart"/>
+      <w:r>
+        <w:t>Retriver,Nemački</w:t>
+      </w:r>
+      <w:proofErr w:type="spellEnd"/>
+      <w:r>
+        <w:t xml:space="preserve"> </w:t>
+      </w:r>
+      <w:proofErr w:type="spellStart"/>
+      <w:r>
+        <w:t>Ovčar,Zlatni</w:t>
+      </w:r>
+      <w:proofErr w:type="spellEnd"/>
+      <w:r>
+        <w:t xml:space="preserve"> </w:t>
+      </w:r>
+      <w:r>
+        <w:t>Retriver,Buldog,Pudlica,Bigl,Rotvajler,Dalmatinac,Mops,Haski</w:t>
+      </w:r>
+      <w:r>
+        <w:t xml:space="preserve">,Tarantula,Hrčak,Morsko </w:t>
+      </w:r>
+      <w:proofErr w:type="spellStart"/>
+      <w:r>
+        <w:t>Prase,Veće</w:t>
+      </w:r>
+      <w:proofErr w:type="spellEnd"/>
+      <w:r>
+        <w:t xml:space="preserve"> </w:t>
+      </w:r>
+      <w:proofErr w:type="spellStart"/>
+      <w:r>
+        <w:t>Ribice,Manje</w:t>
+      </w:r>
+      <w:proofErr w:type="spellEnd"/>
+      <w:r>
+        <w:t xml:space="preserve"> </w:t>
+      </w:r>
+      <w:proofErr w:type="spellStart"/>
+      <w:r>
+        <w:t>Ribice,Geko,Kraljevska</w:t>
+      </w:r>
+      <w:proofErr w:type="spellEnd"/>
+      <w:r>
+        <w:t xml:space="preserve"> </w:t>
+      </w:r>
+      <w:proofErr w:type="spellStart"/>
+      <w:r>
+        <w:t>Zmija,Bartagama,Kornjača</w:t>
+      </w:r>
+      <w:proofErr w:type="spellEnd"/>
     </w:p>
     <w:p>
       <w:pPr>
@@ -1460,7 +1788,53 @@
         <w:t>, onda preporuči</w:t>
       </w:r>
       <w:r>
-        <w:t xml:space="preserve"> Kanarinac,Golubovi,Afrički Sivi Papagaj,Nimfa,Tigrice,Kunić,Holandski Patuljasti,Lavlja Glava,Domaća Kratkodlaka,Sijamska,Sfinks,Britanska Kratkodlaka Mačka,Perzijska Mačka</w:t>
+        <w:t xml:space="preserve"> </w:t>
+      </w:r>
+      <w:proofErr w:type="spellStart"/>
+      <w:r>
+        <w:t>Kanarinac,Golub,Afrički</w:t>
+      </w:r>
+      <w:proofErr w:type="spellEnd"/>
+      <w:r>
+        <w:t xml:space="preserve"> Sivi </w:t>
+      </w:r>
+      <w:proofErr w:type="spellStart"/>
+      <w:r>
+        <w:t>Papagaj,Nimfa,Tigric</w:t>
+      </w:r>
+      <w:r>
+        <w:t>a</w:t>
+      </w:r>
+      <w:r>
+        <w:t>,Kunić,Holandski</w:t>
+      </w:r>
+      <w:proofErr w:type="spellEnd"/>
+      <w:r>
+        <w:t xml:space="preserve"> </w:t>
+      </w:r>
+      <w:proofErr w:type="spellStart"/>
+      <w:r>
+        <w:t>Patuljasti,Lavlja</w:t>
+      </w:r>
+      <w:proofErr w:type="spellEnd"/>
+      <w:r>
+        <w:t xml:space="preserve"> </w:t>
+      </w:r>
+      <w:proofErr w:type="spellStart"/>
+      <w:r>
+        <w:t>Glava,Domaća</w:t>
+      </w:r>
+      <w:proofErr w:type="spellEnd"/>
+      <w:r>
+        <w:t xml:space="preserve"> </w:t>
+      </w:r>
+      <w:proofErr w:type="spellStart"/>
+      <w:r>
+        <w:t>Kratkodlaka,Sijamska,Sfinks,Britanska</w:t>
+      </w:r>
+      <w:proofErr w:type="spellEnd"/>
+      <w:r>
+        <w:t xml:space="preserve"> Kratkodlaka Mačka,Perzijska Mačka</w:t>
       </w:r>
     </w:p>
     <w:p>
@@ -1496,14 +1870,44 @@
         </w:numPr>
       </w:pPr>
       <w:r>
+        <w:t xml:space="preserve">Ako korisnik </w:t>
+      </w:r>
+      <w:r>
+        <w:rPr>
+          <w:b/>
+        </w:rPr>
+        <w:t>ima alergije na perje</w:t>
+      </w:r>
+      <w:r>
+        <w:t>, onda preporuči</w:t>
+      </w:r>
+      <w:r>
+        <w:t xml:space="preserve"> </w:t>
+      </w:r>
+      <w:r>
+        <w:t xml:space="preserve">Labrador Retriver,Nemački Ovčar,Zlatni Retriver,Buldog,Pudlica,Bigl,Čivava,Rotvajler,Dalmatinac,Mops,Haski,Domaća Kratkodlaka </w:t>
+      </w:r>
+      <w:r>
         <w:lastRenderedPageBreak/>
+        <w:t>Mačka,Britanska Kratkodlaka Mačka,Sijamska Mačka,Perzijska Mačka,Sfinks,Kornjača,Geko,Kraljevska Zmija,Bartagama,Morsko Prase,Hrčak,Veće Ribice,Manje Ribice,Kunić,Holandski Patuljasti,Lavlja Glava</w:t>
+      </w:r>
+    </w:p>
+    <w:p>
+      <w:pPr>
+        <w:pStyle w:val="ListParagraph"/>
+        <w:numPr>
+          <w:ilvl w:val="0"/>
+          <w:numId w:val="3"/>
+        </w:numPr>
+      </w:pPr>
+      <w:r>
         <w:t xml:space="preserve">Ako korisnik </w:t>
       </w:r>
       <w:r>
         <w:rPr>
           <w:b/>
         </w:rPr>
-        <w:t>ima alergije na perje</w:t>
+        <w:t>ima alergije na dlaku</w:t>
       </w:r>
       <w:r>
         <w:t>, onda preporuči</w:t>
@@ -1511,9 +1915,36 @@
       <w:r>
         <w:t xml:space="preserve"> </w:t>
       </w:r>
-      <w:r>
-        <w:t>Labrador Retriver,Nemački Ovčar,Zlatni Retriver,Buldog,Pudlica,Bigl,Čivava,Rotvajler,Dalmatinac,Mops,Haski,Domaća Kratkodlaka Mačka,Britanska Kratkodlaka Mačka,Sijamska Mačka,Perzijska Mačka,Sfinks,Kornjača,Geko,Kraljevska Zmija,Bartagama,Morsko Prase,Hrčak,Veće Ribice,Manje Ribice,Kunić,Holandski Patuljasti,Lavlja Glava</w:t>
-      </w:r>
+      <w:proofErr w:type="spellStart"/>
+      <w:r>
+        <w:t>Kornjača,Geko,Kraljevska</w:t>
+      </w:r>
+      <w:proofErr w:type="spellEnd"/>
+      <w:r>
+        <w:t xml:space="preserve"> </w:t>
+      </w:r>
+      <w:proofErr w:type="spellStart"/>
+      <w:r>
+        <w:t>Zmija,Bartagama</w:t>
+      </w:r>
+      <w:r>
+        <w:t>,Sfinks,Kanarinac,Afrički</w:t>
+      </w:r>
+      <w:proofErr w:type="spellEnd"/>
+      <w:r>
+        <w:t xml:space="preserve"> Sivi </w:t>
+      </w:r>
+      <w:proofErr w:type="spellStart"/>
+      <w:r>
+        <w:t>Papagaj,Nimfa,Tigric</w:t>
+      </w:r>
+      <w:r>
+        <w:t>a</w:t>
+      </w:r>
+      <w:r>
+        <w:t>,Golub</w:t>
+      </w:r>
+      <w:proofErr w:type="spellEnd"/>
     </w:p>
     <w:p>
       <w:pPr>
@@ -1530,7 +1961,7 @@
         <w:rPr>
           <w:b/>
         </w:rPr>
-        <w:t>ima alergije na dlaku</w:t>
+        <w:t>ima alergije na perje i dlaku</w:t>
       </w:r>
       <w:r>
         <w:t>, onda preporuči</w:t>
@@ -1539,7 +1970,7 @@
         <w:t xml:space="preserve"> Kornjača,Geko,Kraljevska Zmija,Bartagama</w:t>
       </w:r>
       <w:r>
-        <w:t>,Sfinks,Kanarinac,Afrički Sivi Papagaj,Nimfa,Tigrice,Golubovi</w:t>
+        <w:t>,Sfinks</w:t>
       </w:r>
     </w:p>
     <w:p>
@@ -1557,16 +1988,54 @@
         <w:rPr>
           <w:b/>
         </w:rPr>
-        <w:t>ima alergije na perje i dlaku</w:t>
+        <w:t>želi aktivnijeg kućnog ljubimca</w:t>
       </w:r>
       <w:r>
         <w:t>, onda preporuči</w:t>
       </w:r>
       <w:r>
-        <w:t xml:space="preserve"> Kornjača,Geko,Kraljevska Zmija,Bartagama</w:t>
-      </w:r>
-      <w:r>
-        <w:t>,Sfinks</w:t>
+        <w:t xml:space="preserve"> </w:t>
+      </w:r>
+      <w:r>
+        <w:t xml:space="preserve">Labrador </w:t>
+      </w:r>
+      <w:proofErr w:type="spellStart"/>
+      <w:r>
+        <w:t>Retriver,Nemački</w:t>
+      </w:r>
+      <w:proofErr w:type="spellEnd"/>
+      <w:r>
+        <w:t xml:space="preserve"> </w:t>
+      </w:r>
+      <w:proofErr w:type="spellStart"/>
+      <w:r>
+        <w:t>Ovčar,Zlatni</w:t>
+      </w:r>
+      <w:proofErr w:type="spellEnd"/>
+      <w:r>
+        <w:t xml:space="preserve"> </w:t>
+      </w:r>
+      <w:proofErr w:type="spellStart"/>
+      <w:r>
+        <w:t>Retriver,Bigl,Rotvajler,Dalmatinac,Haski,Kunić,Holandski</w:t>
+      </w:r>
+      <w:proofErr w:type="spellEnd"/>
+      <w:r>
+        <w:t xml:space="preserve"> Patuljasti</w:t>
+      </w:r>
+      <w:r>
+        <w:t xml:space="preserve"> </w:t>
+      </w:r>
+      <w:proofErr w:type="spellStart"/>
+      <w:r>
+        <w:t>Zec</w:t>
+      </w:r>
+      <w:r>
+        <w:t>,Afrički</w:t>
+      </w:r>
+      <w:proofErr w:type="spellEnd"/>
+      <w:r>
+        <w:t xml:space="preserve"> Sivi Papagaj</w:t>
       </w:r>
     </w:p>
     <w:p>
@@ -1584,16 +2053,22 @@
         <w:rPr>
           <w:b/>
         </w:rPr>
-        <w:t>želi aktivnijeg kućnog ljubimca</w:t>
+        <w:t>želi mirnijeg kućnog ljubimca</w:t>
       </w:r>
       <w:r>
         <w:t>, onda preporuči</w:t>
       </w:r>
       <w:r>
-        <w:t xml:space="preserve"> </w:t>
-      </w:r>
-      <w:r>
-        <w:t>Labrador Retriver,Nemački Ovčar,Zlatni Retriver,Bigl,Rotvajler,Dalmatinac,Haski,Kunić,Holandski Patuljasti,Afrički Sivi Papagaj</w:t>
+        <w:t xml:space="preserve"> Lavlja Glava,Veće Ribice,Manje Ribice,Tarantula,Morsko Prase,Geko,Kraljevska Zmija,Bartagama,Kornjača,Kanarinac,Golub,Nimfa,Tigric</w:t>
+      </w:r>
+      <w:r>
+        <w:t>a</w:t>
+      </w:r>
+      <w:r>
+        <w:t>,Hrčak</w:t>
+      </w:r>
+      <w:r>
+        <w:t>,Domaća Kratkodlaka Mačka,Britanska Kratkodlaka Mačka,Perzijska Mačka,Sijamska Mačka,Sfinks</w:t>
       </w:r>
     </w:p>
     <w:p>
@@ -1611,16 +2086,95 @@
         <w:rPr>
           <w:b/>
         </w:rPr>
-        <w:t>želi mirnijeg kućnog ljubimca</w:t>
+        <w:t>želi društvenijeg kućnog ljubimca</w:t>
       </w:r>
       <w:r>
         <w:t>, onda preporuči</w:t>
       </w:r>
       <w:r>
-        <w:t xml:space="preserve"> Lavlja Glava,Veće Ribice,Manje Ribice,Tarantula,Morsko Prase,Geko,Kraljevska Zmija,Bartagama,Kornjača,Kanarinac,Golubovi,Nimfa,Tigrice,Hrčak</w:t>
-      </w:r>
-      <w:r>
-        <w:t>,Domaća Kratkodlaka Mačka,Britanska Kratkodlaka Mačka,Perzijska Mačka,Sijamska Mačka,Sfinks</w:t>
+        <w:t xml:space="preserve"> </w:t>
+      </w:r>
+      <w:proofErr w:type="spellStart"/>
+      <w:r>
+        <w:t>Labrador</w:t>
+      </w:r>
+      <w:proofErr w:type="spellEnd"/>
+      <w:r>
+        <w:t xml:space="preserve"> </w:t>
+      </w:r>
+      <w:proofErr w:type="spellStart"/>
+      <w:r>
+        <w:t>Retriver,Buldog,Bigl</w:t>
+      </w:r>
+      <w:proofErr w:type="spellEnd"/>
+      <w:r>
+        <w:t>,</w:t>
+      </w:r>
+      <w:r>
+        <w:t xml:space="preserve"> </w:t>
+      </w:r>
+      <w:proofErr w:type="spellStart"/>
+      <w:r>
+        <w:t>Rotvajler,Dalmatinac,Mops,Haski,Zlatni</w:t>
+      </w:r>
+      <w:proofErr w:type="spellEnd"/>
+      <w:r>
+        <w:t xml:space="preserve"> </w:t>
+      </w:r>
+      <w:proofErr w:type="spellStart"/>
+      <w:r>
+        <w:t>Retriver</w:t>
+      </w:r>
+      <w:r>
+        <w:t>,Kanarinac,Golub,Afrički</w:t>
+      </w:r>
+      <w:proofErr w:type="spellEnd"/>
+      <w:r>
+        <w:t xml:space="preserve"> Sivi </w:t>
+      </w:r>
+      <w:proofErr w:type="spellStart"/>
+      <w:r>
+        <w:t>Papagaj,Nimfa,Tigric</w:t>
+      </w:r>
+      <w:r>
+        <w:t>a</w:t>
+      </w:r>
+      <w:r>
+        <w:t>,Veće</w:t>
+      </w:r>
+      <w:proofErr w:type="spellEnd"/>
+      <w:r>
+        <w:t xml:space="preserve"> </w:t>
+      </w:r>
+      <w:proofErr w:type="spellStart"/>
+      <w:r>
+        <w:t>Ribice,Manje</w:t>
+      </w:r>
+      <w:proofErr w:type="spellEnd"/>
+      <w:r>
+        <w:t xml:space="preserve"> </w:t>
+      </w:r>
+      <w:proofErr w:type="spellStart"/>
+      <w:r>
+        <w:t>Ribice</w:t>
+      </w:r>
+      <w:r>
+        <w:t>,Morsko</w:t>
+      </w:r>
+      <w:proofErr w:type="spellEnd"/>
+      <w:r>
+        <w:t xml:space="preserve"> </w:t>
+      </w:r>
+      <w:proofErr w:type="spellStart"/>
+      <w:r>
+        <w:t>Prase</w:t>
+      </w:r>
+      <w:r>
+        <w:t>,Domaća</w:t>
+      </w:r>
+      <w:proofErr w:type="spellEnd"/>
+      <w:r>
+        <w:t xml:space="preserve"> Kratkodlaka Mačka,Britanska Kratkodlaka Mačka</w:t>
       </w:r>
     </w:p>
     <w:p>
@@ -1638,7 +2192,7 @@
         <w:rPr>
           <w:b/>
         </w:rPr>
-        <w:t>želi društvenijeg kućnog ljubimca</w:t>
+        <w:t>želi povučenijeg kućnog ljubimca</w:t>
       </w:r>
       <w:r>
         <w:t>, onda preporuči</w:t>
@@ -1646,69 +2200,137 @@
       <w:r>
         <w:t xml:space="preserve"> </w:t>
       </w:r>
-      <w:r>
-        <w:t>Labrador,</w:t>
-      </w:r>
-      <w:r>
-        <w:t>Retriver,Buldog,Pudlica,Bigl,Čivava,Rotvajler,Dalmatinac,Mops,Haski,Zlatni Retriver</w:t>
-      </w:r>
-      <w:r>
-        <w:t>,Kanarinac,Golubovi,Afrički Sivi Papagaj,Nimfa,Tigrice</w:t>
-      </w:r>
-      <w:r>
-        <w:t>,Veće Ribice,Manje Ribice</w:t>
-      </w:r>
-      <w:r>
-        <w:t>,Morsko Prase</w:t>
-      </w:r>
-      <w:r>
-        <w:t>,Domaća Kratkodlaka Mačka,Britanska Kratkodlaka Mačka</w:t>
-      </w:r>
-    </w:p>
-    <w:p>
-      <w:pPr>
-        <w:pStyle w:val="ListParagraph"/>
-        <w:numPr>
-          <w:ilvl w:val="0"/>
-          <w:numId w:val="3"/>
-        </w:numPr>
-      </w:pPr>
-      <w:r>
-        <w:t xml:space="preserve">Ako korisnik </w:t>
+      <w:proofErr w:type="spellStart"/>
+      <w:r>
+        <w:t>Čivava</w:t>
+      </w:r>
+      <w:r>
+        <w:t>,Pudlica,</w:t>
+      </w:r>
+      <w:r>
+        <w:t>Sijamska</w:t>
+      </w:r>
+      <w:r>
+        <w:t>,</w:t>
+      </w:r>
+      <w:r>
+        <w:t>Hrčak,Nemački</w:t>
+      </w:r>
+      <w:proofErr w:type="spellEnd"/>
+      <w:r>
+        <w:t xml:space="preserve"> </w:t>
+      </w:r>
+      <w:proofErr w:type="spellStart"/>
+      <w:r>
+        <w:t>Ovčar,</w:t>
+      </w:r>
+      <w:r>
+        <w:t>Sfinks,Perzijska</w:t>
+      </w:r>
+      <w:proofErr w:type="spellEnd"/>
+      <w:r>
+        <w:t xml:space="preserve"> </w:t>
+      </w:r>
+      <w:proofErr w:type="spellStart"/>
+      <w:r>
+        <w:t>Mačka,</w:t>
+      </w:r>
+      <w:r>
+        <w:t>Kornjača,Veće</w:t>
+      </w:r>
+      <w:proofErr w:type="spellEnd"/>
+      <w:r>
+        <w:t xml:space="preserve"> </w:t>
+      </w:r>
+      <w:proofErr w:type="spellStart"/>
+      <w:r>
+        <w:t>Ribice,Manje</w:t>
+      </w:r>
+      <w:proofErr w:type="spellEnd"/>
+      <w:r>
+        <w:t xml:space="preserve"> </w:t>
+      </w:r>
+      <w:proofErr w:type="spellStart"/>
+      <w:r>
+        <w:t>Ribice</w:t>
+      </w:r>
+      <w:r>
+        <w:t>,Lavlja</w:t>
+      </w:r>
+      <w:proofErr w:type="spellEnd"/>
+      <w:r>
+        <w:t xml:space="preserve"> </w:t>
+      </w:r>
+      <w:proofErr w:type="spellStart"/>
+      <w:r>
+        <w:t>Glava</w:t>
+      </w:r>
+      <w:r>
+        <w:t>,</w:t>
+      </w:r>
+      <w:r>
+        <w:t>Kunić</w:t>
+      </w:r>
+      <w:proofErr w:type="spellEnd"/>
+      <w:r>
+        <w:t xml:space="preserve">, Holandski Patuljasti Zec, </w:t>
+      </w:r>
+      <w:proofErr w:type="spellStart"/>
+      <w:r>
+        <w:t>Tarantula,Morsko</w:t>
+      </w:r>
+      <w:proofErr w:type="spellEnd"/>
+      <w:r>
+        <w:t xml:space="preserve"> </w:t>
+      </w:r>
+      <w:proofErr w:type="spellStart"/>
+      <w:r>
+        <w:t>Prase</w:t>
+      </w:r>
+      <w:r>
+        <w:t>,Geko,Kraljevska</w:t>
+      </w:r>
+      <w:proofErr w:type="spellEnd"/>
+      <w:r>
+        <w:t xml:space="preserve"> </w:t>
+      </w:r>
+      <w:proofErr w:type="spellStart"/>
+      <w:r>
+        <w:t>Zmija,Bartagama</w:t>
+      </w:r>
+      <w:proofErr w:type="spellEnd"/>
+    </w:p>
+    <w:p>
+      <w:pPr>
+        <w:pStyle w:val="ListParagraph"/>
+        <w:numPr>
+          <w:ilvl w:val="0"/>
+          <w:numId w:val="3"/>
+        </w:numPr>
+      </w:pPr>
+      <w:r>
+        <w:t xml:space="preserve">Ako korisniku </w:t>
       </w:r>
       <w:r>
         <w:rPr>
           <w:b/>
         </w:rPr>
-        <w:t>želi povučenijeg kućnog ljubimca</w:t>
+        <w:t>ne smeta buka</w:t>
       </w:r>
       <w:r>
         <w:t>, onda preporuči</w:t>
       </w:r>
       <w:r>
-        <w:t xml:space="preserve"> Sijamska</w:t>
-      </w:r>
-      <w:r>
-        <w:t>,</w:t>
-      </w:r>
-      <w:r>
-        <w:t>Hrčak,Nemački Ovčar,</w:t>
-      </w:r>
-      <w:r>
-        <w:t>Sfinks,Perzijska Mačka,</w:t>
-      </w:r>
-      <w:r>
-        <w:t>Kornjača,Veće Ribice,Manje Ribice</w:t>
-      </w:r>
-      <w:r>
-        <w:t>,Lavlja Glava</w:t>
-      </w:r>
-      <w:r>
-        <w:t>,Tarantula,Morsko Prase</w:t>
-      </w:r>
-      <w:r>
-        <w:t>,Geko,Kraljevska Zmija,Bartagama</w:t>
-      </w:r>
+        <w:t xml:space="preserve"> Labrador Retriver,Nemački Ovčar,Zlatni Retriver,Buldog,Pudlica,Bigl,Čivava,Rotvajler,Dalmatinac,Mops,Haski,Kanarinac,Golub,Afrički Sivi </w:t>
+      </w:r>
+      <w:proofErr w:type="spellStart"/>
+      <w:r>
+        <w:t>Papagaj,Nimfa,Tigric</w:t>
+      </w:r>
+      <w:r>
+        <w:t>a</w:t>
+      </w:r>
+      <w:proofErr w:type="spellEnd"/>
     </w:p>
     <w:p>
       <w:pPr>
@@ -1725,41 +2347,68 @@
         <w:rPr>
           <w:b/>
         </w:rPr>
-        <w:t>ne smeta buka</w:t>
+        <w:t>smeta buka</w:t>
       </w:r>
       <w:r>
         <w:t>, onda preporuči</w:t>
       </w:r>
       <w:r>
-        <w:t xml:space="preserve"> Labrador Retriver,Nemački Ovčar,Zlatni Retriver,Buldog,Pudlica,Bigl,Čivava,Rotvajler,Dalmatinac,Mops,Haski,Kanarinac,Golubovi,Afrički Sivi Papagaj,Nimfa,Tigrice</w:t>
-      </w:r>
-    </w:p>
-    <w:p>
-      <w:pPr>
-        <w:pStyle w:val="ListParagraph"/>
-        <w:numPr>
-          <w:ilvl w:val="0"/>
-          <w:numId w:val="3"/>
-        </w:numPr>
-      </w:pPr>
-      <w:r>
-        <w:t xml:space="preserve">Ako korisniku </w:t>
-      </w:r>
-      <w:r>
-        <w:rPr>
-          <w:b/>
-        </w:rPr>
-        <w:t>smeta buka</w:t>
-      </w:r>
-      <w:r>
-        <w:t>, onda preporuči</w:t>
-      </w:r>
-      <w:r>
-        <w:t xml:space="preserve"> </w:t>
-      </w:r>
-      <w:r>
-        <w:t>Domaća Kratkodlaka Mačka,Britanska Kratkodlaka Mačka,Sijamska Mačka,Perzijska Mačka,Sfinks,Hrčak,Veće Ribice,Manje Ribice,Kunić,Holandski Patuljasti,Lavlja Glava,Kornjača,Tarantula,Geko,Kraljevska Zmija,Bartagama,Rotvajler</w:t>
-      </w:r>
+        <w:t xml:space="preserve"> </w:t>
+      </w:r>
+      <w:r>
+        <w:t xml:space="preserve">Domaća Kratkodlaka Mačka,Britanska Kratkodlaka Mačka,Sijamska Mačka,Perzijska </w:t>
+      </w:r>
+      <w:proofErr w:type="spellStart"/>
+      <w:r>
+        <w:t>Mačka,Sfinks,Hrčak,Veće</w:t>
+      </w:r>
+      <w:proofErr w:type="spellEnd"/>
+      <w:r>
+        <w:t xml:space="preserve"> </w:t>
+      </w:r>
+      <w:proofErr w:type="spellStart"/>
+      <w:r>
+        <w:t>Ribice,Manje</w:t>
+      </w:r>
+      <w:proofErr w:type="spellEnd"/>
+      <w:r>
+        <w:t xml:space="preserve"> </w:t>
+      </w:r>
+      <w:proofErr w:type="spellStart"/>
+      <w:r>
+        <w:t>Ribice,Kunić,Holandski</w:t>
+      </w:r>
+      <w:proofErr w:type="spellEnd"/>
+      <w:r>
+        <w:t xml:space="preserve"> Patuljasti</w:t>
+      </w:r>
+      <w:r>
+        <w:t xml:space="preserve"> </w:t>
+      </w:r>
+      <w:proofErr w:type="spellStart"/>
+      <w:r>
+        <w:t>Zec</w:t>
+      </w:r>
+      <w:r>
+        <w:t>,Lavlja</w:t>
+      </w:r>
+      <w:proofErr w:type="spellEnd"/>
+      <w:r>
+        <w:t xml:space="preserve"> </w:t>
+      </w:r>
+      <w:proofErr w:type="spellStart"/>
+      <w:r>
+        <w:t>Glava,Kornjača,Tarantula,Geko,Kraljevska</w:t>
+      </w:r>
+      <w:proofErr w:type="spellEnd"/>
+      <w:r>
+        <w:t xml:space="preserve"> </w:t>
+      </w:r>
+      <w:proofErr w:type="spellStart"/>
+      <w:r>
+        <w:t>Zmija,Bartagama,Rotvajler</w:t>
+      </w:r>
+      <w:proofErr w:type="spellEnd"/>
     </w:p>
     <w:p>
       <w:pPr>
@@ -1872,436 +2521,440 @@
     </w:p>
     <w:p/>
     <w:p/>
-    <w:p>
+    <w:p/>
+    <w:p>
+      <w:r>
+        <w:t>Pravila vezana za pitanje „</w:t>
+      </w:r>
+      <w:r>
+        <w:rPr>
+          <w:b/>
+        </w:rPr>
+        <w:t>Veličina životnog prostora</w:t>
+      </w:r>
+      <w:r>
+        <w:t>“:</w:t>
+      </w:r>
+    </w:p>
+    <w:p>
+      <w:pPr>
+        <w:pStyle w:val="ListParagraph"/>
+        <w:numPr>
+          <w:ilvl w:val="0"/>
+          <w:numId w:val="3"/>
+        </w:numPr>
+      </w:pPr>
+      <w:r>
+        <w:t>Ako je veličina životnog prostora</w:t>
+      </w:r>
+      <w:r>
+        <w:t xml:space="preserve"> ispod 100</w:t>
+      </w:r>
+      <w:r>
+        <w:t>m</w:t>
+      </w:r>
+      <w:r>
+        <w:rPr>
+          <w:vertAlign w:val="superscript"/>
+        </w:rPr>
+        <w:t>2</w:t>
+      </w:r>
+      <w:r>
+        <w:t>, onda</w:t>
+      </w:r>
+      <w:r>
+        <w:t xml:space="preserve"> </w:t>
+      </w:r>
+      <w:r>
+        <w:t>preporuči</w:t>
+      </w:r>
+      <w:r>
+        <w:t xml:space="preserve"> Buldog,Pudlica,Čivava,Mops,Sfinks,Domaća Kratkodlaka Mačka,Britanska Kratkodlaka Mačka,Perzijska Mačka,Sijamska Mačka</w:t>
+      </w:r>
+      <w:r>
+        <w:t>,Tarantula,Veće Ribice,Manje Ribice,</w:t>
+      </w:r>
+      <w:r>
+        <w:t>Geko,Bartagama,Kraljevska Zmija</w:t>
+      </w:r>
+      <w:r>
+        <w:t>,Kornjača,Hrčak</w:t>
+      </w:r>
+    </w:p>
+    <w:p>
+      <w:pPr>
+        <w:pStyle w:val="ListParagraph"/>
+        <w:numPr>
+          <w:ilvl w:val="0"/>
+          <w:numId w:val="3"/>
+        </w:numPr>
+      </w:pPr>
+      <w:r>
+        <w:t>Ako je veličina životnog prostora</w:t>
+      </w:r>
+      <w:r>
+        <w:t xml:space="preserve"> između 100</w:t>
+      </w:r>
+      <w:r>
+        <w:t>m</w:t>
+      </w:r>
+      <w:r>
+        <w:rPr>
+          <w:vertAlign w:val="superscript"/>
+        </w:rPr>
+        <w:t xml:space="preserve">2 </w:t>
+      </w:r>
+      <w:r>
+        <w:t>i 200</w:t>
+      </w:r>
+      <w:r>
+        <w:t>m</w:t>
+      </w:r>
+      <w:r>
+        <w:rPr>
+          <w:vertAlign w:val="superscript"/>
+        </w:rPr>
+        <w:t>2</w:t>
+      </w:r>
+      <w:r>
+        <w:t>, onda</w:t>
+      </w:r>
+      <w:r>
+        <w:t xml:space="preserve"> </w:t>
+      </w:r>
+      <w:r>
+        <w:t>preporuči</w:t>
+      </w:r>
+      <w:r>
+        <w:t xml:space="preserve"> Kanarinac,Afrički Sivi Papagaj,Nimfa,Tigrice,Golubovi</w:t>
+      </w:r>
+      <w:r>
+        <w:t>,Labrador Retriver,Zlatni Retriver,Buldog,Bigl,Čivava,Rotvajler,Dalmatinac,Mops,Haski,Domaća Kratkodlaka Mačka,Britanska Kratkodlaka Mačka,Perzijska Mačka,Sijamska Mačka</w:t>
+      </w:r>
+      <w:r>
+        <w:t>,Kunić,Holandski Patuljasti,Lavlja Glava</w:t>
+      </w:r>
+      <w:r>
+        <w:t>,Morsko Prase</w:t>
+      </w:r>
+    </w:p>
+    <w:p>
+      <w:pPr>
+        <w:pStyle w:val="ListParagraph"/>
+        <w:numPr>
+          <w:ilvl w:val="0"/>
+          <w:numId w:val="3"/>
+        </w:numPr>
+      </w:pPr>
+      <w:r>
+        <w:t>Ako je veličina životnog prostora</w:t>
+      </w:r>
+      <w:r>
+        <w:t xml:space="preserve"> </w:t>
+      </w:r>
+      <w:r>
+        <w:t>preko</w:t>
+      </w:r>
+      <w:r>
+        <w:t xml:space="preserve"> 200</w:t>
+      </w:r>
+      <w:r>
+        <w:t>m</w:t>
+      </w:r>
+      <w:r>
+        <w:rPr>
+          <w:vertAlign w:val="superscript"/>
+        </w:rPr>
+        <w:t>2</w:t>
+      </w:r>
+      <w:r>
+        <w:t>, onda</w:t>
+      </w:r>
+      <w:r>
+        <w:t xml:space="preserve"> </w:t>
+      </w:r>
+      <w:r>
+        <w:t>preporuči</w:t>
+      </w:r>
+      <w:r>
+        <w:t xml:space="preserve"> Kanarinac,Afrički Sivi Papagaj,Nimfa,Tigrice,Golubovi</w:t>
+      </w:r>
+      <w:r>
+        <w:t>,Labrador Retriver,Zlatni Retriver,Buldog,Bigl,Čivava,Rotvajler,Dalmatinac,Mops,Haski</w:t>
+      </w:r>
+    </w:p>
+    <w:p>
+      <w:r>
+        <w:t>Pravila vezana za pitanje „</w:t>
+      </w:r>
+      <w:r>
+        <w:rPr>
+          <w:b/>
+        </w:rPr>
+        <w:t>Koliko je novca spreman da izdvoji za ljubimca</w:t>
+      </w:r>
+      <w:r>
+        <w:rPr>
+          <w:b/>
+        </w:rPr>
+        <w:t xml:space="preserve"> (na mesečnoj bazi)</w:t>
+      </w:r>
+      <w:r>
+        <w:t>“</w:t>
+      </w:r>
+    </w:p>
+    <w:p>
+      <w:pPr>
+        <w:pStyle w:val="ListParagraph"/>
+        <w:numPr>
+          <w:ilvl w:val="0"/>
+          <w:numId w:val="3"/>
+        </w:numPr>
+      </w:pPr>
+      <w:r>
+        <w:t xml:space="preserve">Ako je spreman da potroši ispod </w:t>
+      </w:r>
+      <w:r>
+        <w:t>1500, onda preporuči</w:t>
+      </w:r>
+      <w:r>
+        <w:t xml:space="preserve"> Domaća Kratkodlaka Mačka,Britanska Kratkodlaka Mačka,Sijamska Mačka</w:t>
+      </w:r>
+      <w:r>
+        <w:t>,Kornjača</w:t>
+      </w:r>
+      <w:r>
+        <w:t>,Manje Ribice</w:t>
+      </w:r>
+      <w:r>
+        <w:t>,</w:t>
+      </w:r>
+      <w:r>
+        <w:t>Hrčak</w:t>
+      </w:r>
+      <w:r>
+        <w:t>,Kanarinac,Golubovi</w:t>
+      </w:r>
+      <w:r>
+        <w:t>,Morsko Prase</w:t>
+      </w:r>
+    </w:p>
+    <w:p>
+      <w:pPr>
+        <w:pStyle w:val="ListParagraph"/>
+        <w:numPr>
+          <w:ilvl w:val="0"/>
+          <w:numId w:val="3"/>
+        </w:numPr>
+      </w:pPr>
+      <w:r>
+        <w:t>Ako je spreman da potroši između 1500 i 4000, onda preporuči</w:t>
+      </w:r>
+      <w:r>
+        <w:t xml:space="preserve"> </w:t>
+      </w:r>
+      <w:r>
+        <w:t>Veće Ribice</w:t>
+      </w:r>
+      <w:r>
+        <w:t>,Kunić,Lavlja Glava,Holandski Patuljasti</w:t>
+      </w:r>
+      <w:r>
+        <w:t>,Nimfa,Tigrice</w:t>
+      </w:r>
+      <w:r>
+        <w:t>,Bartagama,Labrador Retriver,Zlatni Retriver,Bigl,Rotvajler,Dalmatinac</w:t>
+      </w:r>
+    </w:p>
+    <w:p>
+      <w:pPr>
+        <w:pStyle w:val="ListParagraph"/>
+        <w:numPr>
+          <w:ilvl w:val="0"/>
+          <w:numId w:val="3"/>
+        </w:numPr>
+      </w:pPr>
+      <w:r>
+        <w:t>Ako je spreman da potroši preko 4000, onda preporuči</w:t>
+      </w:r>
+      <w:r>
+        <w:t xml:space="preserve"> </w:t>
+      </w:r>
+      <w:r>
+        <w:t>Nemački Ovčar,Pudlica,Čivava,Mops,Haski,Perzijska Mačka,Sfinks,</w:t>
+      </w:r>
+      <w:r>
+        <w:t>Afrički Sivi Papagaj</w:t>
+      </w:r>
+      <w:r>
+        <w:t>,Kraljevska Zmija</w:t>
+      </w:r>
+    </w:p>
+    <w:p>
+      <w:r>
+        <w:t>Pravila vezana za pitanje „</w:t>
+      </w:r>
+      <w:r>
+        <w:rPr>
+          <w:b/>
+        </w:rPr>
+        <w:t>K</w:t>
+      </w:r>
+      <w:r>
+        <w:rPr>
+          <w:b/>
+        </w:rPr>
+        <w:t>oliko je odsutan na dnevnom nivou</w:t>
+      </w:r>
+      <w:r>
+        <w:t>“</w:t>
+      </w:r>
+    </w:p>
+    <w:p>
+      <w:pPr>
+        <w:pStyle w:val="ListParagraph"/>
+        <w:numPr>
+          <w:ilvl w:val="0"/>
+          <w:numId w:val="3"/>
+        </w:numPr>
+      </w:pPr>
+      <w:r>
+        <w:t>Ako je odsutan manje od 2 sata, onda preporuči</w:t>
+      </w:r>
+      <w:r>
+        <w:t xml:space="preserve"> </w:t>
+      </w:r>
+      <w:r>
+        <w:t>Mops,Haski,Labrador Retriver,Zlatni Retriver,</w:t>
+      </w:r>
+      <w:r>
+        <w:t>Bigl,</w:t>
+      </w:r>
+      <w:r>
+        <w:t>Afrički Sivi Papagaj</w:t>
+      </w:r>
+      <w:r>
+        <w:t>,Čivava,Pudlica</w:t>
+      </w:r>
+    </w:p>
+    <w:p>
+      <w:pPr>
+        <w:pStyle w:val="ListParagraph"/>
+        <w:numPr>
+          <w:ilvl w:val="0"/>
+          <w:numId w:val="3"/>
+        </w:numPr>
+      </w:pPr>
+      <w:r>
+        <w:t xml:space="preserve">Ako je odsutan između 2 i </w:t>
+      </w:r>
+      <w:r>
+        <w:t>10 sati, onda preporuči</w:t>
+      </w:r>
+      <w:r>
+        <w:t xml:space="preserve"> </w:t>
+      </w:r>
+      <w:r>
+        <w:t>Domaća Kratkodlaka Mačka,Britanska Kratkodlaka</w:t>
+      </w:r>
+      <w:r>
+        <w:t xml:space="preserve"> Mačka,Perzijska Mačka,Sijamska,</w:t>
+      </w:r>
+      <w:r>
+        <w:t>Mačka,Sfinks,Kanarinac,Golubovi,Nimfa,Tigrice</w:t>
+      </w:r>
+      <w:r>
+        <w:t>,Kunić,Holandski Patuljasti,Lavlja Glava</w:t>
+      </w:r>
+      <w:r>
+        <w:t>,Nem</w:t>
+      </w:r>
+      <w:r>
+        <w:t>ački Ovčar,Dalmatinac,Rotvajler</w:t>
+      </w:r>
+    </w:p>
+    <w:p>
+      <w:pPr>
+        <w:pStyle w:val="ListParagraph"/>
+        <w:numPr>
+          <w:ilvl w:val="0"/>
+          <w:numId w:val="3"/>
+        </w:numPr>
+      </w:pPr>
+      <w:r>
+        <w:t>Ako je odsuta</w:t>
+      </w:r>
+      <w:r>
+        <w:t>n preko 10 sati, onda preporuči</w:t>
+      </w:r>
+      <w:r>
+        <w:t xml:space="preserve"> Kraljevska Zmija,Bartagama,Geko,Kornjača,Morsko Prase,Hrčak,Manje Ribice,Veće Ribice</w:t>
+      </w:r>
+    </w:p>
+    <w:p>
+      <w:r>
+        <w:t>Pravila vezana za pitanje „</w:t>
+      </w:r>
+      <w:r>
+        <w:rPr>
+          <w:b/>
+        </w:rPr>
+        <w:t>K</w:t>
+      </w:r>
+      <w:r>
+        <w:rPr>
+          <w:b/>
+        </w:rPr>
+        <w:t>oliko vremena bi posvetio ljubimcu na dnevnom nivou</w:t>
+      </w:r>
+      <w:r>
+        <w:t>“</w:t>
+      </w:r>
+    </w:p>
+    <w:p>
+      <w:pPr>
+        <w:pStyle w:val="ListParagraph"/>
+        <w:numPr>
+          <w:ilvl w:val="0"/>
+          <w:numId w:val="3"/>
+        </w:numPr>
+      </w:pPr>
+      <w:r>
+        <w:t>Ako bi posvetio manje od sat vremena, onda preporuči</w:t>
+      </w:r>
+      <w:r>
+        <w:t xml:space="preserve"> Kornjača,Morsko Prasići,Hrčak,Geko,Kraljevska Zmija,Bartagama</w:t>
+      </w:r>
+      <w:r>
+        <w:t>,Manje Ribice,Veće Ribice</w:t>
+      </w:r>
+      <w:r>
+        <w:t>,Pudlica,Čivava,Mops</w:t>
+      </w:r>
+      <w:r>
+        <w:t>,Golubovi</w:t>
+      </w:r>
+    </w:p>
+    <w:p>
+      <w:pPr>
+        <w:pStyle w:val="ListParagraph"/>
+        <w:numPr>
+          <w:ilvl w:val="0"/>
+          <w:numId w:val="3"/>
+        </w:numPr>
+      </w:pPr>
+      <w:r>
+        <w:t>Ako bi posvetio između jednog i tri sata, onda preporuči</w:t>
+      </w:r>
+      <w:r>
+        <w:t xml:space="preserve"> Holandski Patuljasti,Lavlja Glava,Kunić</w:t>
+      </w:r>
+      <w:r>
+        <w:t xml:space="preserve">,Buldog,Labrador Retriver,Zlatni Retriver,Bigl,Rotvajler,Dalmatinac,Haski,Nemački </w:t>
+      </w:r>
       <w:r>
         <w:lastRenderedPageBreak/>
-        <w:t>Pravila vezana za pitanje „</w:t>
-      </w:r>
-      <w:r>
-        <w:rPr>
-          <w:b/>
-        </w:rPr>
-        <w:t>Veličina životnog prostora</w:t>
-      </w:r>
-      <w:r>
-        <w:t>“:</w:t>
-      </w:r>
-    </w:p>
-    <w:p>
-      <w:pPr>
-        <w:pStyle w:val="ListParagraph"/>
-        <w:numPr>
-          <w:ilvl w:val="0"/>
-          <w:numId w:val="3"/>
-        </w:numPr>
-      </w:pPr>
-      <w:r>
-        <w:t>Ako je veličina životnog prostora</w:t>
-      </w:r>
-      <w:r>
-        <w:t xml:space="preserve"> ispod 100</w:t>
-      </w:r>
-      <w:r>
-        <w:t>m</w:t>
-      </w:r>
-      <w:r>
-        <w:rPr>
-          <w:vertAlign w:val="superscript"/>
-        </w:rPr>
-        <w:t>2</w:t>
-      </w:r>
-      <w:r>
-        <w:t>, onda</w:t>
-      </w:r>
-      <w:r>
-        <w:t xml:space="preserve"> </w:t>
-      </w:r>
-      <w:r>
-        <w:t>preporuči</w:t>
-      </w:r>
-      <w:r>
-        <w:t xml:space="preserve"> Buldog,Pudlica,Čivava,Mops,Sfinks,Domaća Kratkodlaka Mačka,Britanska Kratkodlaka Mačka,Perzijska Mačka,Sijamska Mačka</w:t>
-      </w:r>
-      <w:r>
-        <w:t>,Tarantula,Veće Ribice,Manje Ribice,</w:t>
-      </w:r>
-      <w:r>
-        <w:t>Geko,Bartagama,Kraljevska Zmija</w:t>
-      </w:r>
-      <w:r>
-        <w:t>,Kornjača,Hrčak</w:t>
-      </w:r>
-    </w:p>
-    <w:p>
-      <w:pPr>
-        <w:pStyle w:val="ListParagraph"/>
-        <w:numPr>
-          <w:ilvl w:val="0"/>
-          <w:numId w:val="3"/>
-        </w:numPr>
-      </w:pPr>
-      <w:r>
-        <w:t>Ako je veličina životnog prostora</w:t>
-      </w:r>
-      <w:r>
-        <w:t xml:space="preserve"> između 100</w:t>
-      </w:r>
-      <w:r>
-        <w:t>m</w:t>
-      </w:r>
-      <w:r>
-        <w:rPr>
-          <w:vertAlign w:val="superscript"/>
-        </w:rPr>
-        <w:t xml:space="preserve">2 </w:t>
-      </w:r>
-      <w:r>
-        <w:t>i 200</w:t>
-      </w:r>
-      <w:r>
-        <w:t>m</w:t>
-      </w:r>
-      <w:r>
-        <w:rPr>
-          <w:vertAlign w:val="superscript"/>
-        </w:rPr>
-        <w:t>2</w:t>
-      </w:r>
-      <w:r>
-        <w:t>, onda</w:t>
-      </w:r>
-      <w:r>
-        <w:t xml:space="preserve"> </w:t>
-      </w:r>
-      <w:r>
-        <w:t>preporuči</w:t>
-      </w:r>
-      <w:r>
-        <w:t xml:space="preserve"> Kanarinac,Afrički Sivi Papagaj,Nimfa,Tigrice,Golubovi</w:t>
-      </w:r>
-      <w:r>
-        <w:t>,Labrador Retriver,Zlatni Retriver,Buldog,Bigl,Čivava,Rotvajler,Dalmatinac,Mops,Haski,Domaća Kratkodlaka Mačka,Britanska Kratkodlaka Mačka,Perzijska Mačka,Sijamska Mačka</w:t>
-      </w:r>
-      <w:r>
-        <w:t>,Kunić,Holandski Patuljasti,Lavlja Glava</w:t>
-      </w:r>
-      <w:r>
-        <w:t>,Morsko Prase</w:t>
-      </w:r>
-    </w:p>
-    <w:p>
-      <w:pPr>
-        <w:pStyle w:val="ListParagraph"/>
-        <w:numPr>
-          <w:ilvl w:val="0"/>
-          <w:numId w:val="3"/>
-        </w:numPr>
-      </w:pPr>
-      <w:r>
-        <w:t>Ako je veličina životnog prostora</w:t>
-      </w:r>
-      <w:r>
-        <w:t xml:space="preserve"> </w:t>
-      </w:r>
-      <w:r>
-        <w:t>preko</w:t>
-      </w:r>
-      <w:r>
-        <w:t xml:space="preserve"> 200</w:t>
-      </w:r>
-      <w:r>
-        <w:t>m</w:t>
-      </w:r>
-      <w:r>
-        <w:rPr>
-          <w:vertAlign w:val="superscript"/>
-        </w:rPr>
-        <w:t>2</w:t>
-      </w:r>
-      <w:r>
-        <w:t>, onda</w:t>
-      </w:r>
-      <w:r>
-        <w:t xml:space="preserve"> </w:t>
-      </w:r>
-      <w:r>
-        <w:t>preporuči</w:t>
-      </w:r>
-      <w:r>
-        <w:t xml:space="preserve"> Kanarinac,Afrički Sivi Papagaj,Nimfa,Tigrice,Golubovi</w:t>
-      </w:r>
-      <w:r>
-        <w:t>,Labrador Retriver,Zlatni Retriver,Buldog,Bigl,Čivava,Rotvajler,Dalmatinac,Mops,Haski</w:t>
-      </w:r>
-    </w:p>
-    <w:p>
-      <w:r>
-        <w:t>Pravila vezana za pitanje „</w:t>
-      </w:r>
-      <w:r>
-        <w:rPr>
-          <w:b/>
-        </w:rPr>
-        <w:t>Koliko je novca spreman da izdvoji za ljubimca</w:t>
-      </w:r>
-      <w:r>
-        <w:rPr>
-          <w:b/>
-        </w:rPr>
-        <w:t xml:space="preserve"> (na mesečnoj bazi)</w:t>
-      </w:r>
-      <w:r>
-        <w:t>“</w:t>
-      </w:r>
-    </w:p>
-    <w:p>
-      <w:pPr>
-        <w:pStyle w:val="ListParagraph"/>
-        <w:numPr>
-          <w:ilvl w:val="0"/>
-          <w:numId w:val="3"/>
-        </w:numPr>
-      </w:pPr>
-      <w:r>
-        <w:t xml:space="preserve">Ako je spreman da potroši ispod </w:t>
-      </w:r>
-      <w:r>
-        <w:t>1500, onda preporuči</w:t>
-      </w:r>
-      <w:r>
-        <w:t xml:space="preserve"> Domaća Kratkodlaka Mačka,Britanska Kratkodlaka Mačka,Sijamska Mačka</w:t>
-      </w:r>
-      <w:r>
-        <w:t>,Kornjača</w:t>
-      </w:r>
-      <w:r>
-        <w:t>,Manje Ribice</w:t>
-      </w:r>
-      <w:r>
-        <w:t>,</w:t>
-      </w:r>
-      <w:r>
-        <w:t>Hrčak</w:t>
-      </w:r>
-      <w:r>
-        <w:t>,Kanarinac,Golubovi</w:t>
-      </w:r>
-      <w:r>
-        <w:t>,Morsko Prase</w:t>
-      </w:r>
-    </w:p>
-    <w:p>
-      <w:pPr>
-        <w:pStyle w:val="ListParagraph"/>
-        <w:numPr>
-          <w:ilvl w:val="0"/>
-          <w:numId w:val="3"/>
-        </w:numPr>
-      </w:pPr>
-      <w:r>
-        <w:t>Ako je spreman da potroši između 1500 i 4000, onda preporuči</w:t>
-      </w:r>
-      <w:r>
-        <w:t xml:space="preserve"> </w:t>
-      </w:r>
-      <w:r>
-        <w:t>Veće Ribice</w:t>
-      </w:r>
-      <w:r>
-        <w:t>,Kunić,Lavlja Glava,Holandski Patuljasti</w:t>
-      </w:r>
-      <w:r>
-        <w:t>,Nimfa,Tigrice</w:t>
-      </w:r>
-      <w:r>
-        <w:t>,Bartagama,Labrador Retriver,Zlatni Retriver,Bigl,Rotvajler,Dalmatinac</w:t>
-      </w:r>
-    </w:p>
-    <w:p>
-      <w:pPr>
-        <w:pStyle w:val="ListParagraph"/>
-        <w:numPr>
-          <w:ilvl w:val="0"/>
-          <w:numId w:val="3"/>
-        </w:numPr>
-      </w:pPr>
-      <w:r>
-        <w:t>Ako je spreman da potroši preko 4000, onda preporuči</w:t>
-      </w:r>
-      <w:r>
-        <w:t xml:space="preserve"> </w:t>
-      </w:r>
-      <w:r>
-        <w:t>Nemački Ovčar,Pudlica,Čivava,Mops,Haski,Perzijska Mačka,Sfinks,</w:t>
-      </w:r>
-      <w:r>
-        <w:t>Afrički Sivi Papagaj</w:t>
-      </w:r>
-      <w:r>
-        <w:t>,Kraljevska Zmija</w:t>
-      </w:r>
-    </w:p>
-    <w:p>
-      <w:r>
-        <w:t>Pravila vezana za pitanje „</w:t>
-      </w:r>
-      <w:r>
-        <w:rPr>
-          <w:b/>
-        </w:rPr>
-        <w:t>K</w:t>
-      </w:r>
-      <w:r>
-        <w:rPr>
-          <w:b/>
-        </w:rPr>
-        <w:t>oliko je odsutan na dnevnom nivou</w:t>
-      </w:r>
-      <w:r>
-        <w:t>“</w:t>
-      </w:r>
-    </w:p>
-    <w:p>
-      <w:pPr>
-        <w:pStyle w:val="ListParagraph"/>
-        <w:numPr>
-          <w:ilvl w:val="0"/>
-          <w:numId w:val="3"/>
-        </w:numPr>
-      </w:pPr>
-      <w:r>
-        <w:t>Ako je odsutan manje od 2 sata, onda preporuči</w:t>
-      </w:r>
-      <w:r>
-        <w:t xml:space="preserve"> </w:t>
-      </w:r>
-      <w:r>
-        <w:t>Mops,Haski,Labrador Retriver,Zlatni Retriver,</w:t>
-      </w:r>
-      <w:r>
-        <w:t>Bigl,</w:t>
-      </w:r>
-      <w:r>
-        <w:t>Afrički Sivi Papagaj</w:t>
-      </w:r>
-      <w:r>
-        <w:t>,Čivava,Pudlica</w:t>
-      </w:r>
-    </w:p>
-    <w:p>
-      <w:pPr>
-        <w:pStyle w:val="ListParagraph"/>
-        <w:numPr>
-          <w:ilvl w:val="0"/>
-          <w:numId w:val="3"/>
-        </w:numPr>
-      </w:pPr>
-      <w:r>
-        <w:t xml:space="preserve">Ako je odsutan između 2 i </w:t>
-      </w:r>
-      <w:r>
-        <w:t>10 sati, onda preporuči</w:t>
-      </w:r>
-      <w:r>
-        <w:t xml:space="preserve"> </w:t>
-      </w:r>
-      <w:r>
-        <w:t>Domaća Kratkodlaka Mačka,Britanska Kratkodlaka</w:t>
-      </w:r>
-      <w:r>
-        <w:t xml:space="preserve"> Mačka,Perzijska Mačka,Sijamska,</w:t>
-      </w:r>
-      <w:r>
-        <w:t>Mačka,Sfinks,Kanarinac,Golubovi,Nimfa,Tigrice</w:t>
-      </w:r>
-      <w:r>
-        <w:t>,Kunić,Holandski Patuljasti,Lavlja Glava</w:t>
-      </w:r>
-      <w:r>
-        <w:t>,Nem</w:t>
-      </w:r>
-      <w:r>
-        <w:t>ački Ovčar,Dalmatinac,Rotvajler</w:t>
-      </w:r>
-    </w:p>
-    <w:p>
-      <w:pPr>
-        <w:pStyle w:val="ListParagraph"/>
-        <w:numPr>
-          <w:ilvl w:val="0"/>
-          <w:numId w:val="3"/>
-        </w:numPr>
-      </w:pPr>
-      <w:r>
-        <w:t>Ako je odsuta</w:t>
-      </w:r>
-      <w:r>
-        <w:t>n preko 10 sati, onda preporuči</w:t>
-      </w:r>
-      <w:r>
-        <w:t xml:space="preserve"> Kraljevska Zmija,Bartagama,Geko,Kornjača,Morsko Prase,Hrčak,Manje Ribice,Veće Ribice</w:t>
-      </w:r>
-    </w:p>
-    <w:p>
-      <w:r>
-        <w:t>Pravila vezana za pitanje „</w:t>
-      </w:r>
-      <w:r>
-        <w:rPr>
-          <w:b/>
-        </w:rPr>
-        <w:t>K</w:t>
-      </w:r>
-      <w:r>
-        <w:rPr>
-          <w:b/>
-        </w:rPr>
-        <w:t>oliko vremena bi posvetio ljubimcu na dnevnom nivou</w:t>
-      </w:r>
-      <w:r>
-        <w:t>“</w:t>
-      </w:r>
-    </w:p>
-    <w:p>
-      <w:pPr>
-        <w:pStyle w:val="ListParagraph"/>
-        <w:numPr>
-          <w:ilvl w:val="0"/>
-          <w:numId w:val="3"/>
-        </w:numPr>
-      </w:pPr>
-      <w:r>
-        <w:t>Ako bi posvetio manje od sat vremena, onda preporuči</w:t>
-      </w:r>
-      <w:r>
-        <w:t xml:space="preserve"> Kornjača,Morsko Prasići,Hrčak,Geko,Kraljevska Zmija,Bartagama</w:t>
-      </w:r>
-      <w:r>
-        <w:t>,Manje Ribice,Veće Ribice</w:t>
-      </w:r>
-      <w:r>
-        <w:t>,Pudlica,Čivava,Mops</w:t>
-      </w:r>
-      <w:r>
-        <w:t>,Golubovi</w:t>
-      </w:r>
-    </w:p>
-    <w:p>
-      <w:pPr>
-        <w:pStyle w:val="ListParagraph"/>
-        <w:numPr>
-          <w:ilvl w:val="0"/>
-          <w:numId w:val="3"/>
-        </w:numPr>
-      </w:pPr>
-      <w:r>
-        <w:t>Ako bi posvetio između jednog i tri sata, onda preporuči</w:t>
-      </w:r>
-      <w:r>
-        <w:t xml:space="preserve"> Holandski Patuljasti,Lavlja Glava,Kunić</w:t>
-      </w:r>
-      <w:r>
-        <w:t>,Buldog,Labrador Retriver,Zlatni Retriver,Bigl,Rotvajler,Dalmatinac,Haski,Nemački Ovčar</w:t>
+        <w:t>Ovčar</w:t>
       </w:r>
       <w:r>
         <w:t>,Kanarinci,Nimfa,Tigrice</w:t>
@@ -2319,7 +2972,6 @@
         </w:numPr>
       </w:pPr>
       <w:r>
-        <w:lastRenderedPageBreak/>
         <w:t>Ako bi posvetio preko 3 sata, onda preporuči</w:t>
       </w:r>
       <w:r>
@@ -2719,6 +3371,7 @@
     </w:p>
     <w:p>
       <w:r>
+        <w:lastRenderedPageBreak/>
         <w:t xml:space="preserve">Ova dva pravila će biti implementirana preko </w:t>
       </w:r>
       <w:proofErr w:type="spellStart"/>
@@ -2897,16 +3550,6 @@
     </w:p>
     <w:p>
       <w:pPr>
-        <w:pStyle w:val="NormalWeb"/>
-      </w:pPr>
-    </w:p>
-    <w:p>
-      <w:pPr>
-        <w:pStyle w:val="NormalWeb"/>
-      </w:pPr>
-    </w:p>
-    <w:p>
-      <w:pPr>
         <w:pStyle w:val="Heading1"/>
       </w:pPr>
       <w:r>
@@ -2929,15 +3572,15 @@
           <w:lang w:eastAsia="sr-Latn-RS"/>
         </w:rPr>
         <w:drawing>
-          <wp:anchor distT="0" distB="0" distL="114300" distR="114300" simplePos="0" relativeHeight="251658240" behindDoc="0" locked="0" layoutInCell="1" allowOverlap="1" wp14:anchorId="134B01B8" wp14:editId="4AB25D5E">
+          <wp:anchor distT="0" distB="0" distL="114300" distR="114300" simplePos="0" relativeHeight="251658240" behindDoc="0" locked="0" layoutInCell="1" allowOverlap="1" wp14:anchorId="134B01B8" wp14:editId="3EBD06B3">
             <wp:simplePos x="0" y="0"/>
             <wp:positionH relativeFrom="margin">
-              <wp:posOffset>-426720</wp:posOffset>
+              <wp:posOffset>-373380</wp:posOffset>
             </wp:positionH>
             <wp:positionV relativeFrom="margin">
-              <wp:posOffset>454025</wp:posOffset>
+              <wp:posOffset>464820</wp:posOffset>
             </wp:positionV>
-            <wp:extent cx="6828790" cy="4029710"/>
+            <wp:extent cx="6827520" cy="4029710"/>
             <wp:effectExtent l="0" t="0" r="0" b="8890"/>
             <wp:wrapSquare wrapText="bothSides"/>
             <wp:docPr id="1" name="Picture 1"/>
@@ -2968,7 +3611,7 @@
                   <pic:spPr bwMode="auto">
                     <a:xfrm>
                       <a:off x="0" y="0"/>
-                      <a:ext cx="6828790" cy="4029710"/>
+                      <a:ext cx="6827520" cy="4029710"/>
                     </a:xfrm>
                     <a:prstGeom prst="rect">
                       <a:avLst/>

</xml_diff>

<commit_message>
Add continuous value recommendation template
</commit_message>
<xml_diff>
--- a/Projekat.docx
+++ b/Projekat.docx
@@ -1,6 +1,6 @@
 
 <file path=word/document.xml><?xml version="1.0" encoding="utf-8"?>
-<w:document xmlns:wpc="http://schemas.microsoft.com/office/word/2010/wordprocessingCanvas" xmlns:cx="http://schemas.microsoft.com/office/drawing/2014/chartex" xmlns:cx1="http://schemas.microsoft.com/office/drawing/2015/9/8/chartex" xmlns:cx2="http://schemas.microsoft.com/office/drawing/2015/10/21/chartex" xmlns:cx3="http://schemas.microsoft.com/office/drawing/2016/5/9/chartex" xmlns:cx4="http://schemas.microsoft.com/office/drawing/2016/5/10/chartex" xmlns:cx5="http://schemas.microsoft.com/office/drawing/2016/5/11/chartex" xmlns:cx6="http://schemas.microsoft.com/office/drawing/2016/5/12/chartex" xmlns:cx7="http://schemas.microsoft.com/office/drawing/2016/5/13/chartex" xmlns:cx8="http://schemas.microsoft.com/office/drawing/2016/5/14/chartex" xmlns:mc="http://schemas.openxmlformats.org/markup-compatibility/2006" xmlns:aink="http://schemas.microsoft.com/office/drawing/2016/ink" xmlns:am3d="http://schemas.microsoft.com/office/drawing/2017/model3d" xmlns:o="urn:schemas-microsoft-com:office:office" xmlns:oel="http://schemas.microsoft.com/office/2019/extlst" xmlns:r="http://schemas.openxmlformats.org/officeDocument/2006/relationships" xmlns:m="http://schemas.openxmlformats.org/officeDocument/2006/math" xmlns:v="urn:schemas-microsoft-com:vml" xmlns:wp14="http://schemas.microsoft.com/office/word/2010/wordprocessingDrawing" xmlns:wp="http://schemas.openxmlformats.org/drawingml/2006/wordprocessingDrawing" xmlns:w10="urn:schemas-microsoft-com:office:word" xmlns:w="http://schemas.openxmlformats.org/wordprocessingml/2006/main" xmlns:w14="http://schemas.microsoft.com/office/word/2010/wordml" xmlns:w15="http://schemas.microsoft.com/office/word/2012/wordml" xmlns:w16cex="http://schemas.microsoft.com/office/word/2018/wordml/cex" xmlns:w16cid="http://schemas.microsoft.com/office/word/2016/wordml/cid" xmlns:w16="http://schemas.microsoft.com/office/word/2018/wordml" xmlns:w16sdtdh="http://schemas.microsoft.com/office/word/2020/wordml/sdtdatahash" xmlns:w16se="http://schemas.microsoft.com/office/word/2015/wordml/symex" xmlns:wpg="http://schemas.microsoft.com/office/word/2010/wordprocessingGroup" xmlns:wpi="http://schemas.microsoft.com/office/word/2010/wordprocessingInk" xmlns:wne="http://schemas.microsoft.com/office/word/2006/wordml" xmlns:wps="http://schemas.microsoft.com/office/word/2010/wordprocessingShape" mc:Ignorable="w14 w15 w16se w16cid w16 w16cex w16sdtdh wp14">
+<w:document xmlns:wpc="http://schemas.microsoft.com/office/word/2010/wordprocessingCanvas" xmlns:cx="http://schemas.microsoft.com/office/drawing/2014/chartex" xmlns:cx1="http://schemas.microsoft.com/office/drawing/2015/9/8/chartex" xmlns:mc="http://schemas.openxmlformats.org/markup-compatibility/2006" xmlns:o="urn:schemas-microsoft-com:office:office" xmlns:r="http://schemas.openxmlformats.org/officeDocument/2006/relationships" xmlns:m="http://schemas.openxmlformats.org/officeDocument/2006/math" xmlns:v="urn:schemas-microsoft-com:vml" xmlns:wp14="http://schemas.microsoft.com/office/word/2010/wordprocessingDrawing" xmlns:wp="http://schemas.openxmlformats.org/drawingml/2006/wordprocessingDrawing" xmlns:w10="urn:schemas-microsoft-com:office:word" xmlns:w="http://schemas.openxmlformats.org/wordprocessingml/2006/main" xmlns:w14="http://schemas.microsoft.com/office/word/2010/wordml" xmlns:w15="http://schemas.microsoft.com/office/word/2012/wordml" xmlns:w16se="http://schemas.microsoft.com/office/word/2015/wordml/symex" xmlns:wpg="http://schemas.microsoft.com/office/word/2010/wordprocessingGroup" xmlns:wpi="http://schemas.microsoft.com/office/word/2010/wordprocessingInk" xmlns:wne="http://schemas.microsoft.com/office/word/2006/wordml" xmlns:wps="http://schemas.microsoft.com/office/word/2010/wordprocessingShape" mc:Ignorable="w14 w15 w16se wp14">
   <w:body>
     <w:p>
       <w:pPr>
@@ -576,16 +576,11 @@
         <w:t>Ptica</w:t>
       </w:r>
       <w:r>
-        <w:t xml:space="preserve"> (kanarinac, golub, afrički sivi papagaj, nimfa, </w:t>
-      </w:r>
-      <w:proofErr w:type="spellStart"/>
-      <w:r>
-        <w:t>tigric</w:t>
+        <w:t xml:space="preserve"> (kanarinac, golub, afrički sivi papagaj, nimfa, tigric</w:t>
       </w:r>
       <w:r>
         <w:t>a</w:t>
       </w:r>
-      <w:proofErr w:type="spellEnd"/>
       <w:r>
         <w:t>)</w:t>
       </w:r>
@@ -607,22 +602,12 @@
       <w:r>
         <w:t>(</w:t>
       </w:r>
-      <w:proofErr w:type="spellStart"/>
       <w:r>
         <w:t>ge</w:t>
       </w:r>
       <w:r>
-        <w:t>ko</w:t>
-      </w:r>
-      <w:proofErr w:type="spellEnd"/>
-      <w:r>
-        <w:t xml:space="preserve">, kraljevska zmija, </w:t>
-      </w:r>
-      <w:proofErr w:type="spellStart"/>
-      <w:r>
-        <w:t>bartagama</w:t>
-      </w:r>
-      <w:proofErr w:type="spellEnd"/>
+        <w:t>ko, kraljevska zmija, bartagama</w:t>
+      </w:r>
       <w:r>
         <w:t>, kornjača</w:t>
       </w:r>
@@ -980,15 +965,7 @@
         <w:t>povećaj popularnost te životinje na globalnom nivou</w:t>
       </w:r>
       <w:r>
-        <w:t xml:space="preserve"> i sortiraj listu popularnosti u </w:t>
-      </w:r>
-      <w:proofErr w:type="spellStart"/>
-      <w:r>
-        <w:t>opadajućem</w:t>
-      </w:r>
-      <w:proofErr w:type="spellEnd"/>
-      <w:r>
-        <w:t xml:space="preserve"> redosledu</w:t>
+        <w:t xml:space="preserve"> i sortiraj listu popularnosti u opadajućem redosledu</w:t>
       </w:r>
     </w:p>
     <w:p>
@@ -1072,35 +1049,14 @@
         <w:t>dlaka Mačka,</w:t>
       </w:r>
       <w:r>
-        <w:t xml:space="preserve">Britanska </w:t>
-      </w:r>
-      <w:proofErr w:type="spellStart"/>
-      <w:r>
-        <w:t>Kratkodlaka</w:t>
-      </w:r>
-      <w:proofErr w:type="spellEnd"/>
-      <w:r>
-        <w:t xml:space="preserve"> </w:t>
-      </w:r>
-      <w:proofErr w:type="spellStart"/>
-      <w:r>
-        <w:t>Mačka</w:t>
-      </w:r>
-      <w:r>
-        <w:t>,Kanarinac,Golub,Afrički</w:t>
-      </w:r>
-      <w:proofErr w:type="spellEnd"/>
-      <w:r>
-        <w:t xml:space="preserve"> Sivi </w:t>
-      </w:r>
-      <w:proofErr w:type="spellStart"/>
-      <w:r>
-        <w:t>Papagaj,Nimfa,Tigric</w:t>
+        <w:t>Britanska Kratkodlaka Mačka</w:t>
+      </w:r>
+      <w:r>
+        <w:t>,Kanarinac,Golub,Afrički Sivi Papagaj,Nimfa,Tigric</w:t>
       </w:r>
       <w:r>
         <w:t>a</w:t>
       </w:r>
-      <w:proofErr w:type="spellEnd"/>
     </w:p>
     <w:p>
       <w:pPr>
@@ -1193,35 +1149,100 @@
         <w:t xml:space="preserve"> Labrador Retriver,Nemački Ovčar,Zlatni Retriver,Buldog,Pudlica,Bigl,Čivava,Rotvajler,Dalmatinac,Mops,Haski,Sijamska Mačka,Sfinks,Perzijska Mačka,</w:t>
       </w:r>
       <w:r>
-        <w:t xml:space="preserve">Domaća Kratkodlaka Mačka,Britanska Kratkodlaka </w:t>
-      </w:r>
-      <w:proofErr w:type="spellStart"/>
-      <w:r>
-        <w:t>Mačka,</w:t>
-      </w:r>
-      <w:r>
-        <w:t>Kanarinac,Golub,Afrički</w:t>
-      </w:r>
-      <w:proofErr w:type="spellEnd"/>
+        <w:t>Domaća Kratkodlaka Mačka,Britanska Kratkodlaka Mačka,</w:t>
+      </w:r>
+      <w:r>
+        <w:t xml:space="preserve">Kanarinac,Golub,Afrički </w:t>
+      </w:r>
+      <w:r>
+        <w:t>Sivi Papagaj,Nimfa,Tigric</w:t>
+      </w:r>
+      <w:r>
+        <w:t>a</w:t>
+      </w:r>
+      <w:r>
+        <w:t>,Morsko Prase</w:t>
+      </w:r>
+      <w:r>
+        <w:t>,Hrčak</w:t>
+      </w:r>
+    </w:p>
+    <w:p>
+      <w:pPr>
+        <w:pStyle w:val="ListParagraph"/>
+        <w:numPr>
+          <w:ilvl w:val="0"/>
+          <w:numId w:val="3"/>
+        </w:numPr>
+      </w:pPr>
+      <w:r>
+        <w:t xml:space="preserve">Ako korisnik </w:t>
+      </w:r>
+      <w:r>
+        <w:rPr>
+          <w:b/>
+        </w:rPr>
+        <w:t xml:space="preserve">ima </w:t>
+      </w:r>
+      <w:r>
+        <w:rPr>
+          <w:b/>
+        </w:rPr>
+        <w:t>pristup dvorištu</w:t>
+      </w:r>
+      <w:r>
+        <w:t>, onda preporuči</w:t>
+      </w:r>
+      <w:r>
+        <w:t xml:space="preserve"> Labrador Retriver,Nemački Ovčar,Zlatni Retriver,Buldog,Pudlica,Bigl,Čivava,Rotvajler,Dalmatinac,Mops,Haski,Kunić,Holandski Patuljasti,Lavlja Glava</w:t>
+      </w:r>
+      <w:r>
+        <w:t>,</w:t>
+      </w:r>
       <w:r>
         <w:t xml:space="preserve"> </w:t>
       </w:r>
       <w:r>
-        <w:t xml:space="preserve">Sivi </w:t>
-      </w:r>
-      <w:proofErr w:type="spellStart"/>
-      <w:r>
-        <w:t>Papagaj,Nimfa,Tigric</w:t>
+        <w:t>Domaća Kratkodlaka Mačka,Britanska Kratkodlaka Mačka,Sijamska Mačka,Sfinks,Perzijska Mačka,Morsko Prase</w:t>
+      </w:r>
+      <w:r>
+        <w:t>,Kanarinac,Golub,Afrički Sivi Papagaj,Nimfa,Tigric</w:t>
       </w:r>
       <w:r>
         <w:t>a</w:t>
       </w:r>
-      <w:r>
-        <w:t>,Morsko</w:t>
-      </w:r>
-      <w:proofErr w:type="spellEnd"/>
-      <w:r>
-        <w:t xml:space="preserve"> Prase</w:t>
+    </w:p>
+    <w:p>
+      <w:pPr>
+        <w:pStyle w:val="ListParagraph"/>
+        <w:numPr>
+          <w:ilvl w:val="0"/>
+          <w:numId w:val="3"/>
+        </w:numPr>
+      </w:pPr>
+      <w:r>
+        <w:t xml:space="preserve">Ako korisnik </w:t>
+      </w:r>
+      <w:r>
+        <w:rPr>
+          <w:b/>
+        </w:rPr>
+        <w:t>nema pristup dvorištu</w:t>
+      </w:r>
+      <w:r>
+        <w:t>, onda preporuči</w:t>
+      </w:r>
+      <w:r>
+        <w:t xml:space="preserve"> Čivava,Mops,Pudlica,Domaća Kratkodlaka Mačka,Britanska Kratkodlaka Mačka,Sijamska Mačka,Sfinks,Perzijska Mačka,Kanarinac,Golub</w:t>
+      </w:r>
+      <w:r>
+        <w:t>,Afrički Sivi Papagaj,Nimfa,Tigric</w:t>
+      </w:r>
+      <w:r>
+        <w:t>aB</w:t>
+      </w:r>
+      <w:r>
+        <w:t>,Kornjača,Geko,Kraljevska Zmija,Bartagama,Tarantula,Veće Ribice,Manje Ribice</w:t>
       </w:r>
       <w:r>
         <w:t>,Hrčak</w:t>
@@ -1236,605 +1257,241 @@
         </w:numPr>
       </w:pPr>
       <w:r>
+        <w:t xml:space="preserve">Ako je korisnik </w:t>
+      </w:r>
+      <w:r>
+        <w:rPr>
+          <w:b/>
+        </w:rPr>
+        <w:t>vrlo aktivan</w:t>
+      </w:r>
+      <w:r>
+        <w:t xml:space="preserve">, onda preporuči </w:t>
+      </w:r>
+      <w:r>
+        <w:t>Labrador Retriver,Nemački Ovčar,Zlatni Retriver,Buldog,Bigl,Rotvajler,Haski</w:t>
+      </w:r>
+    </w:p>
+    <w:p>
+      <w:pPr>
+        <w:pStyle w:val="ListParagraph"/>
+        <w:numPr>
+          <w:ilvl w:val="0"/>
+          <w:numId w:val="3"/>
+        </w:numPr>
+      </w:pPr>
+      <w:r>
+        <w:t xml:space="preserve">Ako je korisnik </w:t>
+      </w:r>
+      <w:r>
+        <w:rPr>
+          <w:b/>
+        </w:rPr>
+        <w:t>srednje aktivan</w:t>
+      </w:r>
+      <w:r>
+        <w:t>, onda preporuči</w:t>
+      </w:r>
+      <w:r>
+        <w:t xml:space="preserve"> Pudlica,Dalmatinac,Mops,Domaća Kratkodlaka</w:t>
+      </w:r>
+      <w:r>
+        <w:t xml:space="preserve"> Mačka</w:t>
+      </w:r>
+      <w:r>
+        <w:t>,</w:t>
+      </w:r>
+      <w:r>
+        <w:t>Britanska Kratkodlaka Mačka,</w:t>
+      </w:r>
+      <w:r>
+        <w:t>Sijamska,Kanarinac,Golub,Afrički Sivi Papagaj,Nimfa,Tigric</w:t>
+      </w:r>
+      <w:r>
+        <w:t>a</w:t>
+      </w:r>
+      <w:r>
+        <w:t>,Kunić,Holandski Patuljasti,Lavlja Glava</w:t>
+      </w:r>
+    </w:p>
+    <w:p>
+      <w:pPr>
+        <w:pStyle w:val="ListParagraph"/>
+        <w:numPr>
+          <w:ilvl w:val="0"/>
+          <w:numId w:val="3"/>
+        </w:numPr>
+      </w:pPr>
+      <w:r>
+        <w:t xml:space="preserve">Ako je korisnik </w:t>
+      </w:r>
+      <w:r>
+        <w:rPr>
+          <w:b/>
+        </w:rPr>
+        <w:t>slabo aktivan</w:t>
+      </w:r>
+      <w:r>
+        <w:t>, onda preporuči</w:t>
+      </w:r>
+      <w:r>
+        <w:t xml:space="preserve"> Čivava,Sfinks,Perzijska Mačka,Geko,Kraljevska Zmija,Bartagama,Morsko Prase,Tarantula,Veće Ribice,Manje Ribice,Hrčak</w:t>
+      </w:r>
+    </w:p>
+    <w:p>
+      <w:pPr>
+        <w:pStyle w:val="ListParagraph"/>
+        <w:numPr>
+          <w:ilvl w:val="0"/>
+          <w:numId w:val="3"/>
+        </w:numPr>
+      </w:pPr>
+      <w:r>
         <w:t xml:space="preserve">Ako korisnik </w:t>
       </w:r>
       <w:r>
         <w:rPr>
           <w:b/>
         </w:rPr>
-        <w:t xml:space="preserve">ima </w:t>
+        <w:t>živi u gradu</w:t>
+      </w:r>
+      <w:r>
+        <w:t>, onda preporuči</w:t>
+      </w:r>
+      <w:r>
+        <w:t xml:space="preserve"> Kornjača,Tarantula</w:t>
+      </w:r>
+      <w:r>
+        <w:t>,Geko,Bartagama</w:t>
+      </w:r>
+      <w:r>
+        <w:t>,Domaća Kratkodlaka Mačka,Britanska K</w:t>
+      </w:r>
+      <w:r>
+        <w:t>ratkodlaka Mačka,Sijamska Mačka</w:t>
+      </w:r>
+      <w:r>
+        <w:t>,Sfinks,Perzijska Mačka</w:t>
+      </w:r>
+      <w:r>
+        <w:t>,Labrador Retriver,Buldog,Pudlica,Čivava,Mops</w:t>
+      </w:r>
+      <w:r>
+        <w:t>,Veće Ribice,Manje Ribice</w:t>
+      </w:r>
+    </w:p>
+    <w:p>
+      <w:pPr>
+        <w:pStyle w:val="ListParagraph"/>
+        <w:numPr>
+          <w:ilvl w:val="0"/>
+          <w:numId w:val="3"/>
+        </w:numPr>
+      </w:pPr>
+      <w:r>
+        <w:t xml:space="preserve">Ako korisnik </w:t>
       </w:r>
       <w:r>
         <w:rPr>
           <w:b/>
         </w:rPr>
-        <w:t>pristup dvorištu</w:t>
+        <w:t>živi u se</w:t>
+      </w:r>
+      <w:r>
+        <w:rPr>
+          <w:b/>
+        </w:rPr>
+        <w:t>lu</w:t>
+      </w:r>
+      <w:r>
+        <w:t xml:space="preserve">, onda preporuči </w:t>
+      </w:r>
+      <w:r>
+        <w:t>Nemački Ovčar,Zlatni Retriver,Bigl,Rotvajler,Dalmatinac,Haski,Kunić,Holandski Patuljasti,Lavlja Glava,Sfinks,Perzijska Mačka,Afrički Sivi Papagaj,Nimfa,Tigric</w:t>
+      </w:r>
+      <w:r>
+        <w:t>a</w:t>
+      </w:r>
+      <w:r>
+        <w:t>,</w:t>
+      </w:r>
+      <w:r>
+        <w:t>Golub,</w:t>
+      </w:r>
+      <w:r>
+        <w:t>Kornjača,Tarantula,Geko,Kraljevska Zmija,Bartagama,</w:t>
+      </w:r>
+      <w:r>
+        <w:t>Domaća Kratkodlaka Mačka,Britanska Kratkodlaka Mačka,Sijamska Mačka</w:t>
+      </w:r>
+      <w:r>
+        <w:t>,Labrador Retriver</w:t>
+      </w:r>
+    </w:p>
+    <w:p>
+      <w:pPr>
+        <w:pStyle w:val="ListParagraph"/>
+        <w:numPr>
+          <w:ilvl w:val="0"/>
+          <w:numId w:val="3"/>
+        </w:numPr>
+      </w:pPr>
+      <w:r>
+        <w:t xml:space="preserve">Ako korisnik </w:t>
+      </w:r>
+      <w:r>
+        <w:rPr>
+          <w:b/>
+        </w:rPr>
+        <w:t>ima drugih kućnih ljubimaca</w:t>
       </w:r>
       <w:r>
         <w:t>, onda preporuči</w:t>
       </w:r>
       <w:r>
-        <w:t xml:space="preserve"> Labrador Retriver,Nemački Ovčar,Zlatni Retriver,Buldog,Pudlica,Bigl,Čivava,Rotvajler,Dalmatinac,Mops,Haski,Kunić,Holandski Patuljasti,Lavlja Glava</w:t>
-      </w:r>
-      <w:r>
-        <w:t>,</w:t>
-      </w:r>
-      <w:r>
         <w:t xml:space="preserve"> </w:t>
       </w:r>
       <w:r>
-        <w:t xml:space="preserve">Domaća Kratkodlaka Mačka,Britanska Kratkodlaka Mačka,Sijamska Mačka,Sfinks,Perzijska </w:t>
-      </w:r>
-      <w:proofErr w:type="spellStart"/>
-      <w:r>
-        <w:t>Mačka,Morsko</w:t>
-      </w:r>
-      <w:proofErr w:type="spellEnd"/>
+        <w:t>Labrador Retriver,Nemački Ovčar,Zlatni</w:t>
+      </w:r>
       <w:r>
         <w:t xml:space="preserve"> </w:t>
       </w:r>
-      <w:proofErr w:type="spellStart"/>
-      <w:r>
-        <w:t>Prase</w:t>
-      </w:r>
-      <w:r>
-        <w:t>,Kanarinac,Golub,Afrički</w:t>
-      </w:r>
-      <w:proofErr w:type="spellEnd"/>
-      <w:r>
-        <w:t xml:space="preserve"> Sivi </w:t>
-      </w:r>
-      <w:proofErr w:type="spellStart"/>
-      <w:r>
-        <w:t>Papagaj,Nimfa,Tigric</w:t>
+      <w:r>
+        <w:t>Retriver,Buldog,Pudlica,Bigl,Rotvajler,Dalmatinac,Mops,Haski</w:t>
+      </w:r>
+      <w:r>
+        <w:t>,Tarantula,Hrčak,Morsko Prase,Veće Ribice,Manje Ribice,Geko,Kraljevska Zmija,Bartagama,Kornjača</w:t>
+      </w:r>
+    </w:p>
+    <w:p>
+      <w:pPr>
+        <w:pStyle w:val="ListParagraph"/>
+        <w:numPr>
+          <w:ilvl w:val="0"/>
+          <w:numId w:val="3"/>
+        </w:numPr>
+      </w:pPr>
+      <w:r>
+        <w:t xml:space="preserve">Ako korisnik </w:t>
+      </w:r>
+      <w:r>
+        <w:rPr>
+          <w:b/>
+        </w:rPr>
+        <w:t>nema drugih kućnih ljubimaca</w:t>
+      </w:r>
+      <w:r>
+        <w:t>, onda preporuči</w:t>
+      </w:r>
+      <w:r>
+        <w:t xml:space="preserve"> Kanarinac,Golub,Afrički Sivi Papagaj,Nimfa,Tigric</w:t>
       </w:r>
       <w:r>
         <w:t>a</w:t>
       </w:r>
-      <w:proofErr w:type="spellEnd"/>
-    </w:p>
-    <w:p>
-      <w:pPr>
-        <w:pStyle w:val="ListParagraph"/>
-        <w:numPr>
-          <w:ilvl w:val="0"/>
-          <w:numId w:val="3"/>
-        </w:numPr>
-      </w:pPr>
-      <w:r>
-        <w:t xml:space="preserve">Ako korisnik </w:t>
-      </w:r>
-      <w:r>
-        <w:rPr>
-          <w:b/>
-        </w:rPr>
-        <w:t>nema pristup dvorištu</w:t>
-      </w:r>
-      <w:r>
-        <w:t>, onda preporuči</w:t>
-      </w:r>
-      <w:r>
-        <w:t xml:space="preserve"> Čivava,Mops,Pudlica,Domaća Kratkodlaka Mačka,Britanska Kratkodlaka Mačka,Sijamska </w:t>
-      </w:r>
-      <w:proofErr w:type="spellStart"/>
-      <w:r>
-        <w:t>Mačka,Sfinks,Perzijska</w:t>
-      </w:r>
-      <w:proofErr w:type="spellEnd"/>
-      <w:r>
-        <w:t xml:space="preserve"> </w:t>
-      </w:r>
-      <w:proofErr w:type="spellStart"/>
-      <w:r>
-        <w:t>Mačka,Kanarinac,Golub</w:t>
-      </w:r>
-      <w:r>
-        <w:t>,Afrički</w:t>
-      </w:r>
-      <w:proofErr w:type="spellEnd"/>
-      <w:r>
-        <w:t xml:space="preserve"> Sivi </w:t>
-      </w:r>
-      <w:proofErr w:type="spellStart"/>
-      <w:r>
-        <w:t>Papagaj,Nimfa,Tigric</w:t>
-      </w:r>
-      <w:r>
-        <w:t>aB</w:t>
-      </w:r>
-      <w:r>
-        <w:t>,Kornjača,Geko,Kraljevska</w:t>
-      </w:r>
-      <w:proofErr w:type="spellEnd"/>
-      <w:r>
-        <w:t xml:space="preserve"> </w:t>
-      </w:r>
-      <w:proofErr w:type="spellStart"/>
-      <w:r>
-        <w:t>Zmija,Bartagama,Tarantula,Veće</w:t>
-      </w:r>
-      <w:proofErr w:type="spellEnd"/>
-      <w:r>
-        <w:t xml:space="preserve"> </w:t>
-      </w:r>
-      <w:proofErr w:type="spellStart"/>
-      <w:r>
-        <w:t>Ribice,Manje</w:t>
-      </w:r>
-      <w:proofErr w:type="spellEnd"/>
-      <w:r>
-        <w:t xml:space="preserve"> </w:t>
-      </w:r>
-      <w:proofErr w:type="spellStart"/>
-      <w:r>
-        <w:t>Ribice</w:t>
-      </w:r>
-      <w:r>
-        <w:t>,Hrčak</w:t>
-      </w:r>
-      <w:proofErr w:type="spellEnd"/>
-    </w:p>
-    <w:p>
-      <w:pPr>
-        <w:pStyle w:val="ListParagraph"/>
-        <w:numPr>
-          <w:ilvl w:val="0"/>
-          <w:numId w:val="3"/>
-        </w:numPr>
-      </w:pPr>
-      <w:r>
-        <w:t xml:space="preserve">Ako je korisnik </w:t>
-      </w:r>
-      <w:r>
-        <w:rPr>
-          <w:b/>
-        </w:rPr>
-        <w:t>vrlo aktivan</w:t>
-      </w:r>
-      <w:r>
-        <w:t xml:space="preserve">, onda preporuči </w:t>
-      </w:r>
-      <w:r>
-        <w:t>Labrador Retriver,Nemački Ovčar,Zlatni Retriver,Buldog,Bigl,Rotvajler,Haski</w:t>
-      </w:r>
-    </w:p>
-    <w:p>
-      <w:pPr>
-        <w:pStyle w:val="ListParagraph"/>
-        <w:numPr>
-          <w:ilvl w:val="0"/>
-          <w:numId w:val="3"/>
-        </w:numPr>
-      </w:pPr>
-      <w:r>
-        <w:t xml:space="preserve">Ako je korisnik </w:t>
-      </w:r>
-      <w:r>
-        <w:rPr>
-          <w:b/>
-        </w:rPr>
-        <w:t>srednje aktivan</w:t>
-      </w:r>
-      <w:r>
-        <w:t>, onda preporuči</w:t>
-      </w:r>
-      <w:r>
-        <w:t xml:space="preserve"> </w:t>
-      </w:r>
-      <w:proofErr w:type="spellStart"/>
-      <w:r>
-        <w:t>Pudlica,Dalmatinac,Mops,Domaća</w:t>
-      </w:r>
-      <w:proofErr w:type="spellEnd"/>
-      <w:r>
-        <w:t xml:space="preserve"> </w:t>
-      </w:r>
-      <w:proofErr w:type="spellStart"/>
-      <w:r>
-        <w:t>Kratkodlaka</w:t>
-      </w:r>
-      <w:proofErr w:type="spellEnd"/>
-      <w:r>
-        <w:t xml:space="preserve"> </w:t>
-      </w:r>
-      <w:proofErr w:type="spellStart"/>
-      <w:r>
-        <w:t>Mačka</w:t>
-      </w:r>
-      <w:r>
-        <w:t>,</w:t>
-      </w:r>
-      <w:r>
-        <w:t>Britanska</w:t>
-      </w:r>
-      <w:proofErr w:type="spellEnd"/>
-      <w:r>
-        <w:t xml:space="preserve"> </w:t>
-      </w:r>
-      <w:proofErr w:type="spellStart"/>
-      <w:r>
-        <w:t>Kratkodlaka</w:t>
-      </w:r>
-      <w:proofErr w:type="spellEnd"/>
-      <w:r>
-        <w:t xml:space="preserve"> </w:t>
-      </w:r>
-      <w:proofErr w:type="spellStart"/>
-      <w:r>
-        <w:t>Mačka,</w:t>
-      </w:r>
-      <w:r>
-        <w:t>Sijamska,Kanarinac,Golub,Afrički</w:t>
-      </w:r>
-      <w:proofErr w:type="spellEnd"/>
-      <w:r>
-        <w:t xml:space="preserve"> Sivi </w:t>
-      </w:r>
-      <w:proofErr w:type="spellStart"/>
-      <w:r>
-        <w:t>Papagaj,Nimfa,Tigric</w:t>
-      </w:r>
-      <w:r>
-        <w:t>a</w:t>
-      </w:r>
-      <w:r>
-        <w:t>,Kunić,Holandski</w:t>
-      </w:r>
-      <w:proofErr w:type="spellEnd"/>
-      <w:r>
-        <w:t xml:space="preserve"> </w:t>
-      </w:r>
-      <w:proofErr w:type="spellStart"/>
-      <w:r>
-        <w:t>Patuljasti,Lavlja</w:t>
-      </w:r>
-      <w:proofErr w:type="spellEnd"/>
-      <w:r>
-        <w:t xml:space="preserve"> Glava</w:t>
-      </w:r>
-    </w:p>
-    <w:p>
-      <w:pPr>
-        <w:pStyle w:val="ListParagraph"/>
-        <w:numPr>
-          <w:ilvl w:val="0"/>
-          <w:numId w:val="3"/>
-        </w:numPr>
-      </w:pPr>
-      <w:r>
-        <w:t xml:space="preserve">Ako je korisnik </w:t>
-      </w:r>
-      <w:r>
-        <w:rPr>
-          <w:b/>
-        </w:rPr>
-        <w:t>slabo aktivan</w:t>
-      </w:r>
-      <w:r>
-        <w:t>, onda preporuči</w:t>
-      </w:r>
-      <w:r>
-        <w:t xml:space="preserve"> Čivava,Sfinks,Perzijska Mačka,Geko,Kraljevska </w:t>
-      </w:r>
-      <w:proofErr w:type="spellStart"/>
-      <w:r>
-        <w:t>Zmija,Bartagama,Morsko</w:t>
-      </w:r>
-      <w:proofErr w:type="spellEnd"/>
-      <w:r>
-        <w:t xml:space="preserve"> </w:t>
-      </w:r>
-      <w:proofErr w:type="spellStart"/>
-      <w:r>
-        <w:t>Prase,Tarantula,Veće</w:t>
-      </w:r>
-      <w:proofErr w:type="spellEnd"/>
-      <w:r>
-        <w:t xml:space="preserve"> </w:t>
-      </w:r>
-      <w:proofErr w:type="spellStart"/>
-      <w:r>
-        <w:t>Ribice,Manje</w:t>
-      </w:r>
-      <w:proofErr w:type="spellEnd"/>
-      <w:r>
-        <w:t xml:space="preserve"> </w:t>
-      </w:r>
-      <w:proofErr w:type="spellStart"/>
-      <w:r>
-        <w:t>Ribice,Hrčak</w:t>
-      </w:r>
-      <w:proofErr w:type="spellEnd"/>
-    </w:p>
-    <w:p>
-      <w:pPr>
-        <w:pStyle w:val="ListParagraph"/>
-        <w:numPr>
-          <w:ilvl w:val="0"/>
-          <w:numId w:val="3"/>
-        </w:numPr>
-      </w:pPr>
-      <w:r>
-        <w:t xml:space="preserve">Ako korisnik </w:t>
-      </w:r>
-      <w:r>
-        <w:rPr>
-          <w:b/>
-        </w:rPr>
-        <w:t>živi u gradu</w:t>
-      </w:r>
-      <w:r>
-        <w:t>, onda preporuči</w:t>
-      </w:r>
-      <w:r>
-        <w:t xml:space="preserve"> Kornjača,Tarantula</w:t>
-      </w:r>
-      <w:r>
-        <w:t>,Geko,Bartagama</w:t>
-      </w:r>
-      <w:r>
-        <w:t>,Domaća Kratkodlaka Mačka,Britanska K</w:t>
-      </w:r>
-      <w:r>
-        <w:t>ratkodlaka Mačka,Sijamska Mačka</w:t>
-      </w:r>
-      <w:r>
-        <w:t>,Sfinks,Perzijska Mačka</w:t>
-      </w:r>
-      <w:r>
-        <w:t>,Labrador Retriver,Buldog,Pudlica,Čivava,Mops</w:t>
-      </w:r>
-      <w:r>
-        <w:t>,Veće Ribice,Manje Ribice</w:t>
-      </w:r>
-    </w:p>
-    <w:p>
-      <w:pPr>
-        <w:pStyle w:val="ListParagraph"/>
-        <w:numPr>
-          <w:ilvl w:val="0"/>
-          <w:numId w:val="3"/>
-        </w:numPr>
-      </w:pPr>
-      <w:r>
-        <w:t xml:space="preserve">Ako korisnik </w:t>
-      </w:r>
-      <w:r>
-        <w:rPr>
-          <w:b/>
-        </w:rPr>
-        <w:t>živi u se</w:t>
-      </w:r>
-      <w:r>
-        <w:rPr>
-          <w:b/>
-        </w:rPr>
-        <w:t>lu</w:t>
-      </w:r>
-      <w:r>
-        <w:t xml:space="preserve">, onda preporuči </w:t>
-      </w:r>
-      <w:r>
-        <w:t xml:space="preserve">Nemački Ovčar,Zlatni Retriver,Bigl,Rotvajler,Dalmatinac,Haski,Kunić,Holandski Patuljasti,Lavlja </w:t>
-      </w:r>
-      <w:proofErr w:type="spellStart"/>
-      <w:r>
-        <w:t>Glava,Sfinks,Perzijska</w:t>
-      </w:r>
-      <w:proofErr w:type="spellEnd"/>
-      <w:r>
-        <w:t xml:space="preserve"> </w:t>
-      </w:r>
-      <w:proofErr w:type="spellStart"/>
-      <w:r>
-        <w:t>Mačka,Afrički</w:t>
-      </w:r>
-      <w:proofErr w:type="spellEnd"/>
-      <w:r>
-        <w:t xml:space="preserve"> Sivi </w:t>
-      </w:r>
-      <w:proofErr w:type="spellStart"/>
-      <w:r>
-        <w:t>Papagaj,Nimfa,Tigric</w:t>
-      </w:r>
-      <w:r>
-        <w:t>a</w:t>
-      </w:r>
-      <w:r>
-        <w:t>,</w:t>
-      </w:r>
-      <w:r>
-        <w:t>Golub,</w:t>
-      </w:r>
-      <w:r>
-        <w:t>Kornjača,Tarantula,Geko,Kraljevska</w:t>
-      </w:r>
-      <w:proofErr w:type="spellEnd"/>
-      <w:r>
-        <w:t xml:space="preserve"> </w:t>
-      </w:r>
-      <w:proofErr w:type="spellStart"/>
-      <w:r>
-        <w:t>Zmija,Bartagama,</w:t>
-      </w:r>
-      <w:r>
-        <w:t>Domaća</w:t>
-      </w:r>
-      <w:proofErr w:type="spellEnd"/>
-      <w:r>
-        <w:t xml:space="preserve"> </w:t>
-      </w:r>
-      <w:proofErr w:type="spellStart"/>
-      <w:r>
-        <w:t>Kratkodlaka</w:t>
-      </w:r>
-      <w:proofErr w:type="spellEnd"/>
-      <w:r>
-        <w:t xml:space="preserve"> </w:t>
-      </w:r>
-      <w:proofErr w:type="spellStart"/>
-      <w:r>
-        <w:t>Mačka,Britanska</w:t>
-      </w:r>
-      <w:proofErr w:type="spellEnd"/>
-      <w:r>
-        <w:t xml:space="preserve"> Kratkodlaka Mačka,Sijamska Mačka</w:t>
-      </w:r>
-      <w:r>
-        <w:t>,Labrador Retriver</w:t>
-      </w:r>
-    </w:p>
-    <w:p>
-      <w:pPr>
-        <w:pStyle w:val="ListParagraph"/>
-        <w:numPr>
-          <w:ilvl w:val="0"/>
-          <w:numId w:val="3"/>
-        </w:numPr>
-      </w:pPr>
-      <w:r>
-        <w:t xml:space="preserve">Ako korisnik </w:t>
-      </w:r>
-      <w:r>
-        <w:rPr>
-          <w:b/>
-        </w:rPr>
-        <w:t>ima drugih kućnih ljubimaca</w:t>
-      </w:r>
-      <w:r>
-        <w:t>, onda preporuči</w:t>
-      </w:r>
-      <w:r>
-        <w:t xml:space="preserve"> </w:t>
-      </w:r>
-      <w:proofErr w:type="spellStart"/>
-      <w:r>
-        <w:t>Labrador</w:t>
-      </w:r>
-      <w:proofErr w:type="spellEnd"/>
-      <w:r>
-        <w:t xml:space="preserve"> </w:t>
-      </w:r>
-      <w:proofErr w:type="spellStart"/>
-      <w:r>
-        <w:t>Retriver,Nemački</w:t>
-      </w:r>
-      <w:proofErr w:type="spellEnd"/>
-      <w:r>
-        <w:t xml:space="preserve"> </w:t>
-      </w:r>
-      <w:proofErr w:type="spellStart"/>
-      <w:r>
-        <w:t>Ovčar,Zlatni</w:t>
-      </w:r>
-      <w:proofErr w:type="spellEnd"/>
-      <w:r>
-        <w:t xml:space="preserve"> </w:t>
-      </w:r>
-      <w:r>
-        <w:t>Retriver,Buldog,Pudlica,Bigl,Rotvajler,Dalmatinac,Mops,Haski</w:t>
-      </w:r>
-      <w:r>
-        <w:t xml:space="preserve">,Tarantula,Hrčak,Morsko </w:t>
-      </w:r>
-      <w:proofErr w:type="spellStart"/>
-      <w:r>
-        <w:t>Prase,Veće</w:t>
-      </w:r>
-      <w:proofErr w:type="spellEnd"/>
-      <w:r>
-        <w:t xml:space="preserve"> </w:t>
-      </w:r>
-      <w:proofErr w:type="spellStart"/>
-      <w:r>
-        <w:t>Ribice,Manje</w:t>
-      </w:r>
-      <w:proofErr w:type="spellEnd"/>
-      <w:r>
-        <w:t xml:space="preserve"> </w:t>
-      </w:r>
-      <w:proofErr w:type="spellStart"/>
-      <w:r>
-        <w:t>Ribice,Geko,Kraljevska</w:t>
-      </w:r>
-      <w:proofErr w:type="spellEnd"/>
-      <w:r>
-        <w:t xml:space="preserve"> </w:t>
-      </w:r>
-      <w:proofErr w:type="spellStart"/>
-      <w:r>
-        <w:t>Zmija,Bartagama,Kornjača</w:t>
-      </w:r>
-      <w:proofErr w:type="spellEnd"/>
-    </w:p>
-    <w:p>
-      <w:pPr>
-        <w:pStyle w:val="ListParagraph"/>
-        <w:numPr>
-          <w:ilvl w:val="0"/>
-          <w:numId w:val="3"/>
-        </w:numPr>
-      </w:pPr>
-      <w:r>
-        <w:t xml:space="preserve">Ako korisnik </w:t>
-      </w:r>
-      <w:r>
-        <w:rPr>
-          <w:b/>
-        </w:rPr>
-        <w:t>nema drugih kućnih ljubimaca</w:t>
-      </w:r>
-      <w:r>
-        <w:t>, onda preporuči</w:t>
-      </w:r>
-      <w:r>
-        <w:t xml:space="preserve"> </w:t>
-      </w:r>
-      <w:proofErr w:type="spellStart"/>
-      <w:r>
-        <w:t>Kanarinac,Golub,Afrički</w:t>
-      </w:r>
-      <w:proofErr w:type="spellEnd"/>
-      <w:r>
-        <w:t xml:space="preserve"> Sivi </w:t>
-      </w:r>
-      <w:proofErr w:type="spellStart"/>
-      <w:r>
-        <w:t>Papagaj,Nimfa,Tigric</w:t>
-      </w:r>
-      <w:r>
-        <w:t>a</w:t>
-      </w:r>
-      <w:r>
-        <w:t>,Kunić,Holandski</w:t>
-      </w:r>
-      <w:proofErr w:type="spellEnd"/>
-      <w:r>
-        <w:t xml:space="preserve"> </w:t>
-      </w:r>
-      <w:proofErr w:type="spellStart"/>
-      <w:r>
-        <w:t>Patuljasti,Lavlja</w:t>
-      </w:r>
-      <w:proofErr w:type="spellEnd"/>
-      <w:r>
-        <w:t xml:space="preserve"> </w:t>
-      </w:r>
-      <w:proofErr w:type="spellStart"/>
-      <w:r>
-        <w:t>Glava,Domaća</w:t>
-      </w:r>
-      <w:proofErr w:type="spellEnd"/>
-      <w:r>
-        <w:t xml:space="preserve"> </w:t>
-      </w:r>
-      <w:proofErr w:type="spellStart"/>
-      <w:r>
-        <w:t>Kratkodlaka,Sijamska,Sfinks,Britanska</w:t>
-      </w:r>
-      <w:proofErr w:type="spellEnd"/>
-      <w:r>
-        <w:t xml:space="preserve"> Kratkodlaka Mačka,Perzijska Mačka</w:t>
+      <w:r>
+        <w:t>,Kunić,Holandski Patuljasti,Lavlja Glava,Domaća Kratkodlaka,Sijamska,Sfinks,Britanska Kratkodlaka Mačka,Perzijska Mačka</w:t>
       </w:r>
     </w:p>
     <w:p>
@@ -1913,38 +1570,164 @@
         <w:t>, onda preporuči</w:t>
       </w:r>
       <w:r>
+        <w:t xml:space="preserve"> Kornjača,Geko,Kraljevska Zmija,Bartagama</w:t>
+      </w:r>
+      <w:r>
+        <w:t>,Sfinks,Kanarinac,Afrički Sivi Papagaj,Nimfa,Tigric</w:t>
+      </w:r>
+      <w:r>
+        <w:t>a</w:t>
+      </w:r>
+      <w:r>
+        <w:t>,Golub</w:t>
+      </w:r>
+    </w:p>
+    <w:p>
+      <w:pPr>
+        <w:pStyle w:val="ListParagraph"/>
+        <w:numPr>
+          <w:ilvl w:val="0"/>
+          <w:numId w:val="3"/>
+        </w:numPr>
+      </w:pPr>
+      <w:r>
+        <w:t xml:space="preserve">Ako korisnik </w:t>
+      </w:r>
+      <w:r>
+        <w:rPr>
+          <w:b/>
+        </w:rPr>
+        <w:t>ima alergije na perje i dlaku</w:t>
+      </w:r>
+      <w:r>
+        <w:t>, onda preporuči</w:t>
+      </w:r>
+      <w:r>
+        <w:t xml:space="preserve"> Kornjača,Geko,Kraljevska Zmija,Bartagama</w:t>
+      </w:r>
+      <w:r>
+        <w:t>,Sfinks</w:t>
+      </w:r>
+    </w:p>
+    <w:p>
+      <w:pPr>
+        <w:pStyle w:val="ListParagraph"/>
+        <w:numPr>
+          <w:ilvl w:val="0"/>
+          <w:numId w:val="3"/>
+        </w:numPr>
+      </w:pPr>
+      <w:r>
+        <w:t xml:space="preserve">Ako korisnik </w:t>
+      </w:r>
+      <w:r>
+        <w:rPr>
+          <w:b/>
+        </w:rPr>
+        <w:t>želi aktivnijeg kućnog ljubimca</w:t>
+      </w:r>
+      <w:r>
+        <w:t>, onda preporuči</w:t>
+      </w:r>
+      <w:r>
         <w:t xml:space="preserve"> </w:t>
       </w:r>
-      <w:proofErr w:type="spellStart"/>
-      <w:r>
-        <w:t>Kornjača,Geko,Kraljevska</w:t>
-      </w:r>
-      <w:proofErr w:type="spellEnd"/>
+      <w:r>
+        <w:t>Labrador Retriver,Nemački Ovčar,Zlatni Retriver,Bigl,Rotvajler,Dalmatinac,Haski,Kunić,Holandski Patuljasti</w:t>
+      </w:r>
+      <w:r>
+        <w:t xml:space="preserve"> Zec</w:t>
+      </w:r>
+      <w:r>
+        <w:t>,Afrički Sivi Papagaj</w:t>
+      </w:r>
+    </w:p>
+    <w:p>
+      <w:pPr>
+        <w:pStyle w:val="ListParagraph"/>
+        <w:numPr>
+          <w:ilvl w:val="0"/>
+          <w:numId w:val="3"/>
+        </w:numPr>
+      </w:pPr>
+      <w:r>
+        <w:t xml:space="preserve">Ako korisnik </w:t>
+      </w:r>
+      <w:r>
+        <w:rPr>
+          <w:b/>
+        </w:rPr>
+        <w:t>želi mirnijeg kućnog ljubimca</w:t>
+      </w:r>
+      <w:r>
+        <w:t>, onda preporuči</w:t>
+      </w:r>
+      <w:r>
+        <w:t xml:space="preserve"> Lavlja Glava,Veće Ribice,Manje Ribice,Tarantula,Morsko Prase,Geko,Kraljevska Zmija,Bartagama,Kornjača,Kanarinac,Golub,Nimfa,Tigric</w:t>
+      </w:r>
+      <w:r>
+        <w:t>a</w:t>
+      </w:r>
+      <w:r>
+        <w:t>,Hrčak</w:t>
+      </w:r>
+      <w:r>
+        <w:t>,Domaća Kratkodlaka Mačka,Britanska Kratkodlaka Mačka,Perzijska Mačka,Sijamska Mačka,Sfinks</w:t>
+      </w:r>
+    </w:p>
+    <w:p>
+      <w:pPr>
+        <w:pStyle w:val="ListParagraph"/>
+        <w:numPr>
+          <w:ilvl w:val="0"/>
+          <w:numId w:val="3"/>
+        </w:numPr>
+      </w:pPr>
+      <w:r>
+        <w:t xml:space="preserve">Ako korisnik </w:t>
+      </w:r>
+      <w:r>
+        <w:rPr>
+          <w:b/>
+        </w:rPr>
+        <w:t>želi društvenijeg kućnog ljubimca</w:t>
+      </w:r>
+      <w:r>
+        <w:t>, onda preporuči</w:t>
+      </w:r>
       <w:r>
         <w:t xml:space="preserve"> </w:t>
       </w:r>
-      <w:proofErr w:type="spellStart"/>
-      <w:r>
-        <w:t>Zmija,Bartagama</w:t>
-      </w:r>
-      <w:r>
-        <w:t>,Sfinks,Kanarinac,Afrički</w:t>
-      </w:r>
-      <w:proofErr w:type="spellEnd"/>
-      <w:r>
-        <w:t xml:space="preserve"> Sivi </w:t>
-      </w:r>
-      <w:proofErr w:type="spellStart"/>
-      <w:r>
-        <w:t>Papagaj,Nimfa,Tigric</w:t>
+      <w:r>
+        <w:t>Labrador</w:t>
+      </w:r>
+      <w:r>
+        <w:t xml:space="preserve"> </w:t>
+      </w:r>
+      <w:r>
+        <w:t>Retriver,Buldog,Bigl,</w:t>
+      </w:r>
+      <w:r>
+        <w:t xml:space="preserve"> </w:t>
+      </w:r>
+      <w:r>
+        <w:t>Rotvajler,Dalmatinac,Mops,Haski,Zlatni Retriver</w:t>
+      </w:r>
+      <w:r>
+        <w:t>,Kanarinac,Golub,Afrički Sivi Papagaj,Nimfa,Tigric</w:t>
       </w:r>
       <w:r>
         <w:t>a</w:t>
       </w:r>
       <w:r>
-        <w:t>,Golub</w:t>
-      </w:r>
-      <w:proofErr w:type="spellEnd"/>
+        <w:t>,Veće Ribice,Manje Ribice</w:t>
+      </w:r>
+      <w:r>
+        <w:t>,Morsko Prase</w:t>
+      </w:r>
+      <w:r>
+        <w:t>,Domaća Kratkodlaka Mačka,Britanska Kratkodlaka Mačka</w:t>
+      </w:r>
     </w:p>
     <w:p>
       <w:pPr>
@@ -1961,454 +1744,107 @@
         <w:rPr>
           <w:b/>
         </w:rPr>
-        <w:t>ima alergije na perje i dlaku</w:t>
+        <w:t>želi povučenijeg kućnog ljubimca</w:t>
       </w:r>
       <w:r>
         <w:t>, onda preporuči</w:t>
       </w:r>
       <w:r>
-        <w:t xml:space="preserve"> Kornjača,Geko,Kraljevska Zmija,Bartagama</w:t>
-      </w:r>
-      <w:r>
-        <w:t>,Sfinks</w:t>
-      </w:r>
-    </w:p>
-    <w:p>
-      <w:pPr>
-        <w:pStyle w:val="ListParagraph"/>
-        <w:numPr>
-          <w:ilvl w:val="0"/>
-          <w:numId w:val="3"/>
-        </w:numPr>
-      </w:pPr>
-      <w:r>
-        <w:t xml:space="preserve">Ako korisnik </w:t>
+        <w:t xml:space="preserve"> </w:t>
+      </w:r>
+      <w:r>
+        <w:t>Čivava,Pudlica,</w:t>
+      </w:r>
+      <w:r>
+        <w:t>Sijamska</w:t>
+      </w:r>
+      <w:r>
+        <w:t>,</w:t>
+      </w:r>
+      <w:r>
+        <w:t>Hrčak,Nemački Ovčar,</w:t>
+      </w:r>
+      <w:r>
+        <w:t>Sfinks,Perzijska Mačka,</w:t>
+      </w:r>
+      <w:r>
+        <w:t>Kornjača,Veće Ribice,Manje Ribice</w:t>
+      </w:r>
+      <w:r>
+        <w:t>,Lavlja Glava</w:t>
+      </w:r>
+      <w:r>
+        <w:t>,</w:t>
+      </w:r>
+      <w:r>
+        <w:t xml:space="preserve">Kunić, Holandski Patuljasti Zec, </w:t>
+      </w:r>
+      <w:r>
+        <w:t>Tarantula,Morsko Prase</w:t>
+      </w:r>
+      <w:r>
+        <w:t>,Geko,Kraljevska Zmija,Bartagama</w:t>
+      </w:r>
+    </w:p>
+    <w:p>
+      <w:pPr>
+        <w:pStyle w:val="ListParagraph"/>
+        <w:numPr>
+          <w:ilvl w:val="0"/>
+          <w:numId w:val="3"/>
+        </w:numPr>
+      </w:pPr>
+      <w:r>
+        <w:t xml:space="preserve">Ako korisniku </w:t>
       </w:r>
       <w:r>
         <w:rPr>
           <w:b/>
         </w:rPr>
-        <w:t>želi aktivnijeg kućnog ljubimca</w:t>
+        <w:t>ne smeta buka</w:t>
       </w:r>
       <w:r>
         <w:t>, onda preporuči</w:t>
       </w:r>
       <w:r>
+        <w:t xml:space="preserve"> Labrador Retriver,Nemački Ovčar,Zlatni Retriver,Buldog,Pudlica,Bigl,Čivava,Rotvajler,Dalmatinac,Mops,Haski,Kanarinac,Golub,Afrički Sivi Papagaj,Nimfa,Tigric</w:t>
+      </w:r>
+      <w:r>
+        <w:t>a</w:t>
+      </w:r>
+    </w:p>
+    <w:p>
+      <w:pPr>
+        <w:pStyle w:val="ListParagraph"/>
+        <w:numPr>
+          <w:ilvl w:val="0"/>
+          <w:numId w:val="3"/>
+        </w:numPr>
+      </w:pPr>
+      <w:r>
+        <w:t xml:space="preserve">Ako korisniku </w:t>
+      </w:r>
+      <w:r>
+        <w:rPr>
+          <w:b/>
+        </w:rPr>
+        <w:t>smeta buka</w:t>
+      </w:r>
+      <w:r>
+        <w:t>, onda preporuči</w:t>
+      </w:r>
+      <w:r>
         <w:t xml:space="preserve"> </w:t>
       </w:r>
       <w:r>
-        <w:t xml:space="preserve">Labrador </w:t>
-      </w:r>
-      <w:proofErr w:type="spellStart"/>
-      <w:r>
-        <w:t>Retriver,Nemački</w:t>
-      </w:r>
-      <w:proofErr w:type="spellEnd"/>
-      <w:r>
-        <w:t xml:space="preserve"> </w:t>
-      </w:r>
-      <w:proofErr w:type="spellStart"/>
-      <w:r>
-        <w:t>Ovčar,Zlatni</w:t>
-      </w:r>
-      <w:proofErr w:type="spellEnd"/>
-      <w:r>
-        <w:t xml:space="preserve"> </w:t>
-      </w:r>
-      <w:proofErr w:type="spellStart"/>
-      <w:r>
-        <w:t>Retriver,Bigl,Rotvajler,Dalmatinac,Haski,Kunić,Holandski</w:t>
-      </w:r>
-      <w:proofErr w:type="spellEnd"/>
-      <w:r>
-        <w:t xml:space="preserve"> Patuljasti</w:t>
-      </w:r>
-      <w:r>
-        <w:t xml:space="preserve"> </w:t>
-      </w:r>
-      <w:proofErr w:type="spellStart"/>
-      <w:r>
-        <w:t>Zec</w:t>
-      </w:r>
-      <w:r>
-        <w:t>,Afrički</w:t>
-      </w:r>
-      <w:proofErr w:type="spellEnd"/>
-      <w:r>
-        <w:t xml:space="preserve"> Sivi Papagaj</w:t>
-      </w:r>
-    </w:p>
-    <w:p>
-      <w:pPr>
-        <w:pStyle w:val="ListParagraph"/>
-        <w:numPr>
-          <w:ilvl w:val="0"/>
-          <w:numId w:val="3"/>
-        </w:numPr>
-      </w:pPr>
-      <w:r>
-        <w:t xml:space="preserve">Ako korisnik </w:t>
-      </w:r>
-      <w:r>
-        <w:rPr>
-          <w:b/>
-        </w:rPr>
-        <w:t>želi mirnijeg kućnog ljubimca</w:t>
-      </w:r>
-      <w:r>
-        <w:t>, onda preporuči</w:t>
-      </w:r>
-      <w:r>
-        <w:t xml:space="preserve"> Lavlja Glava,Veće Ribice,Manje Ribice,Tarantula,Morsko Prase,Geko,Kraljevska Zmija,Bartagama,Kornjača,Kanarinac,Golub,Nimfa,Tigric</w:t>
-      </w:r>
-      <w:r>
-        <w:t>a</w:t>
-      </w:r>
-      <w:r>
-        <w:t>,Hrčak</w:t>
-      </w:r>
-      <w:r>
-        <w:t>,Domaća Kratkodlaka Mačka,Britanska Kratkodlaka Mačka,Perzijska Mačka,Sijamska Mačka,Sfinks</w:t>
-      </w:r>
-    </w:p>
-    <w:p>
-      <w:pPr>
-        <w:pStyle w:val="ListParagraph"/>
-        <w:numPr>
-          <w:ilvl w:val="0"/>
-          <w:numId w:val="3"/>
-        </w:numPr>
-      </w:pPr>
-      <w:r>
-        <w:t xml:space="preserve">Ako korisnik </w:t>
-      </w:r>
-      <w:r>
-        <w:rPr>
-          <w:b/>
-        </w:rPr>
-        <w:t>želi društvenijeg kućnog ljubimca</w:t>
-      </w:r>
-      <w:r>
-        <w:t>, onda preporuči</w:t>
-      </w:r>
-      <w:r>
-        <w:t xml:space="preserve"> </w:t>
-      </w:r>
-      <w:proofErr w:type="spellStart"/>
-      <w:r>
-        <w:t>Labrador</w:t>
-      </w:r>
-      <w:proofErr w:type="spellEnd"/>
-      <w:r>
-        <w:t xml:space="preserve"> </w:t>
-      </w:r>
-      <w:proofErr w:type="spellStart"/>
-      <w:r>
-        <w:t>Retriver,Buldog,Bigl</w:t>
-      </w:r>
-      <w:proofErr w:type="spellEnd"/>
-      <w:r>
-        <w:t>,</w:t>
-      </w:r>
-      <w:r>
-        <w:t xml:space="preserve"> </w:t>
-      </w:r>
-      <w:proofErr w:type="spellStart"/>
-      <w:r>
-        <w:t>Rotvajler,Dalmatinac,Mops,Haski,Zlatni</w:t>
-      </w:r>
-      <w:proofErr w:type="spellEnd"/>
-      <w:r>
-        <w:t xml:space="preserve"> </w:t>
-      </w:r>
-      <w:proofErr w:type="spellStart"/>
-      <w:r>
-        <w:t>Retriver</w:t>
-      </w:r>
-      <w:r>
-        <w:t>,Kanarinac,Golub,Afrički</w:t>
-      </w:r>
-      <w:proofErr w:type="spellEnd"/>
-      <w:r>
-        <w:t xml:space="preserve"> Sivi </w:t>
-      </w:r>
-      <w:proofErr w:type="spellStart"/>
-      <w:r>
-        <w:t>Papagaj,Nimfa,Tigric</w:t>
-      </w:r>
-      <w:r>
-        <w:t>a</w:t>
-      </w:r>
-      <w:r>
-        <w:t>,Veće</w:t>
-      </w:r>
-      <w:proofErr w:type="spellEnd"/>
-      <w:r>
-        <w:t xml:space="preserve"> </w:t>
-      </w:r>
-      <w:proofErr w:type="spellStart"/>
-      <w:r>
-        <w:t>Ribice,Manje</w:t>
-      </w:r>
-      <w:proofErr w:type="spellEnd"/>
-      <w:r>
-        <w:t xml:space="preserve"> </w:t>
-      </w:r>
-      <w:proofErr w:type="spellStart"/>
-      <w:r>
-        <w:t>Ribice</w:t>
-      </w:r>
-      <w:r>
-        <w:t>,Morsko</w:t>
-      </w:r>
-      <w:proofErr w:type="spellEnd"/>
-      <w:r>
-        <w:t xml:space="preserve"> </w:t>
-      </w:r>
-      <w:proofErr w:type="spellStart"/>
-      <w:r>
-        <w:t>Prase</w:t>
-      </w:r>
-      <w:r>
-        <w:t>,Domaća</w:t>
-      </w:r>
-      <w:proofErr w:type="spellEnd"/>
-      <w:r>
-        <w:t xml:space="preserve"> Kratkodlaka Mačka,Britanska Kratkodlaka Mačka</w:t>
-      </w:r>
-    </w:p>
-    <w:p>
-      <w:pPr>
-        <w:pStyle w:val="ListParagraph"/>
-        <w:numPr>
-          <w:ilvl w:val="0"/>
-          <w:numId w:val="3"/>
-        </w:numPr>
-      </w:pPr>
-      <w:r>
-        <w:t xml:space="preserve">Ako korisnik </w:t>
-      </w:r>
-      <w:r>
-        <w:rPr>
-          <w:b/>
-        </w:rPr>
-        <w:t>želi povučenijeg kućnog ljubimca</w:t>
-      </w:r>
-      <w:r>
-        <w:t>, onda preporuči</w:t>
-      </w:r>
-      <w:r>
-        <w:t xml:space="preserve"> </w:t>
-      </w:r>
-      <w:proofErr w:type="spellStart"/>
-      <w:r>
-        <w:t>Čivava</w:t>
-      </w:r>
-      <w:r>
-        <w:t>,Pudlica,</w:t>
-      </w:r>
-      <w:r>
-        <w:t>Sijamska</w:t>
-      </w:r>
-      <w:r>
-        <w:t>,</w:t>
-      </w:r>
-      <w:r>
-        <w:t>Hrčak,Nemački</w:t>
-      </w:r>
-      <w:proofErr w:type="spellEnd"/>
-      <w:r>
-        <w:t xml:space="preserve"> </w:t>
-      </w:r>
-      <w:proofErr w:type="spellStart"/>
-      <w:r>
-        <w:t>Ovčar,</w:t>
-      </w:r>
-      <w:r>
-        <w:t>Sfinks,Perzijska</w:t>
-      </w:r>
-      <w:proofErr w:type="spellEnd"/>
-      <w:r>
-        <w:t xml:space="preserve"> </w:t>
-      </w:r>
-      <w:proofErr w:type="spellStart"/>
-      <w:r>
-        <w:t>Mačka,</w:t>
-      </w:r>
-      <w:r>
-        <w:t>Kornjača,Veće</w:t>
-      </w:r>
-      <w:proofErr w:type="spellEnd"/>
-      <w:r>
-        <w:t xml:space="preserve"> </w:t>
-      </w:r>
-      <w:proofErr w:type="spellStart"/>
-      <w:r>
-        <w:t>Ribice,Manje</w:t>
-      </w:r>
-      <w:proofErr w:type="spellEnd"/>
-      <w:r>
-        <w:t xml:space="preserve"> </w:t>
-      </w:r>
-      <w:proofErr w:type="spellStart"/>
-      <w:r>
-        <w:t>Ribice</w:t>
-      </w:r>
-      <w:r>
-        <w:t>,Lavlja</w:t>
-      </w:r>
-      <w:proofErr w:type="spellEnd"/>
-      <w:r>
-        <w:t xml:space="preserve"> </w:t>
-      </w:r>
-      <w:proofErr w:type="spellStart"/>
-      <w:r>
-        <w:t>Glava</w:t>
-      </w:r>
-      <w:r>
-        <w:t>,</w:t>
-      </w:r>
-      <w:r>
-        <w:t>Kunić</w:t>
-      </w:r>
-      <w:proofErr w:type="spellEnd"/>
-      <w:r>
-        <w:t xml:space="preserve">, Holandski Patuljasti Zec, </w:t>
-      </w:r>
-      <w:proofErr w:type="spellStart"/>
-      <w:r>
-        <w:t>Tarantula,Morsko</w:t>
-      </w:r>
-      <w:proofErr w:type="spellEnd"/>
-      <w:r>
-        <w:t xml:space="preserve"> </w:t>
-      </w:r>
-      <w:proofErr w:type="spellStart"/>
-      <w:r>
-        <w:t>Prase</w:t>
-      </w:r>
-      <w:r>
-        <w:t>,Geko,Kraljevska</w:t>
-      </w:r>
-      <w:proofErr w:type="spellEnd"/>
-      <w:r>
-        <w:t xml:space="preserve"> </w:t>
-      </w:r>
-      <w:proofErr w:type="spellStart"/>
-      <w:r>
-        <w:t>Zmija,Bartagama</w:t>
-      </w:r>
-      <w:proofErr w:type="spellEnd"/>
-    </w:p>
-    <w:p>
-      <w:pPr>
-        <w:pStyle w:val="ListParagraph"/>
-        <w:numPr>
-          <w:ilvl w:val="0"/>
-          <w:numId w:val="3"/>
-        </w:numPr>
-      </w:pPr>
-      <w:r>
-        <w:t xml:space="preserve">Ako korisniku </w:t>
-      </w:r>
-      <w:r>
-        <w:rPr>
-          <w:b/>
-        </w:rPr>
-        <w:t>ne smeta buka</w:t>
-      </w:r>
-      <w:r>
-        <w:t>, onda preporuči</w:t>
-      </w:r>
-      <w:r>
-        <w:t xml:space="preserve"> Labrador Retriver,Nemački Ovčar,Zlatni Retriver,Buldog,Pudlica,Bigl,Čivava,Rotvajler,Dalmatinac,Mops,Haski,Kanarinac,Golub,Afrički Sivi </w:t>
-      </w:r>
-      <w:proofErr w:type="spellStart"/>
-      <w:r>
-        <w:t>Papagaj,Nimfa,Tigric</w:t>
-      </w:r>
-      <w:r>
-        <w:t>a</w:t>
-      </w:r>
-      <w:proofErr w:type="spellEnd"/>
-    </w:p>
-    <w:p>
-      <w:pPr>
-        <w:pStyle w:val="ListParagraph"/>
-        <w:numPr>
-          <w:ilvl w:val="0"/>
-          <w:numId w:val="3"/>
-        </w:numPr>
-      </w:pPr>
-      <w:r>
-        <w:t xml:space="preserve">Ako korisniku </w:t>
-      </w:r>
-      <w:r>
-        <w:rPr>
-          <w:b/>
-        </w:rPr>
-        <w:t>smeta buka</w:t>
-      </w:r>
-      <w:r>
-        <w:t>, onda preporuči</w:t>
-      </w:r>
-      <w:r>
-        <w:t xml:space="preserve"> </w:t>
-      </w:r>
-      <w:r>
-        <w:t xml:space="preserve">Domaća Kratkodlaka Mačka,Britanska Kratkodlaka Mačka,Sijamska Mačka,Perzijska </w:t>
-      </w:r>
-      <w:proofErr w:type="spellStart"/>
-      <w:r>
-        <w:t>Mačka,Sfinks,Hrčak,Veće</w:t>
-      </w:r>
-      <w:proofErr w:type="spellEnd"/>
-      <w:r>
-        <w:t xml:space="preserve"> </w:t>
-      </w:r>
-      <w:proofErr w:type="spellStart"/>
-      <w:r>
-        <w:t>Ribice,Manje</w:t>
-      </w:r>
-      <w:proofErr w:type="spellEnd"/>
-      <w:r>
-        <w:t xml:space="preserve"> </w:t>
-      </w:r>
-      <w:proofErr w:type="spellStart"/>
-      <w:r>
-        <w:t>Ribice,Kunić,Holandski</w:t>
-      </w:r>
-      <w:proofErr w:type="spellEnd"/>
-      <w:r>
-        <w:t xml:space="preserve"> Patuljasti</w:t>
-      </w:r>
-      <w:r>
-        <w:t xml:space="preserve"> </w:t>
-      </w:r>
-      <w:proofErr w:type="spellStart"/>
-      <w:r>
-        <w:t>Zec</w:t>
-      </w:r>
-      <w:r>
-        <w:t>,Lavlja</w:t>
-      </w:r>
-      <w:proofErr w:type="spellEnd"/>
-      <w:r>
-        <w:t xml:space="preserve"> </w:t>
-      </w:r>
-      <w:proofErr w:type="spellStart"/>
-      <w:r>
-        <w:t>Glava,Kornjača,Tarantula,Geko,Kraljevska</w:t>
-      </w:r>
-      <w:proofErr w:type="spellEnd"/>
-      <w:r>
-        <w:t xml:space="preserve"> </w:t>
-      </w:r>
-      <w:proofErr w:type="spellStart"/>
-      <w:r>
-        <w:t>Zmija,Bartagama,Rotvajler</w:t>
-      </w:r>
-      <w:proofErr w:type="spellEnd"/>
+        <w:t>Domaća Kratkodlaka Mačka,Britanska Kratkodlaka Mačka,Sijamska Mačka,Perzijska Mačka,Sfinks,Hrčak,Veće Ribice,Manje Ribice,Kunić,Holandski Patuljasti</w:t>
+      </w:r>
+      <w:r>
+        <w:t xml:space="preserve"> Zec</w:t>
+      </w:r>
+      <w:r>
+        <w:t>,Lavlja Glava,Kornjača,Tarantula,Geko,Kraljevska Zmija,Bartagama,Rotvajler</w:t>
+      </w:r>
     </w:p>
     <w:p>
       <w:pPr>
@@ -2500,24 +1936,11 @@
         <w:t>Ako je broj stanara veći od 3, onda preporuči</w:t>
       </w:r>
       <w:r>
-        <w:t xml:space="preserve"> Labrador Retriver,Nemački Ovčar,Zlatni Retriver,Buldog,Pudlica,Bigl,Čivava,Rotvajler,Dalmatinac,Mops,Haski,Kanarinac,Golubovi,Afrički Sivi </w:t>
-      </w:r>
-      <w:proofErr w:type="spellStart"/>
-      <w:r>
-        <w:t>Papagaj,Nimfa,Tigrice</w:t>
-      </w:r>
-      <w:r>
-        <w:t>,Morsko</w:t>
-      </w:r>
-      <w:proofErr w:type="spellEnd"/>
-      <w:r>
-        <w:t xml:space="preserve"> </w:t>
-      </w:r>
-      <w:proofErr w:type="spellStart"/>
-      <w:r>
-        <w:t>Prase,Hrčak</w:t>
-      </w:r>
-      <w:proofErr w:type="spellEnd"/>
+        <w:t xml:space="preserve"> Labrador Retriver,Nemački Ovčar,Zlatni Retriver,Buldog,Pudlica,Bigl,Čivava,Rotvajler,Dalmatinac,Mops,Haski,Kanarinac,Golubovi,Afrički Sivi Papagaj,Nimfa,Tigrice</w:t>
+      </w:r>
+      <w:r>
+        <w:t>,Morsko Prase,Hrčak</w:t>
+      </w:r>
     </w:p>
     <w:p/>
     <w:p/>
@@ -2858,8 +2281,10 @@
         <w:t>Domaća Kratkodlaka Mačka,Britanska Kratkodlaka</w:t>
       </w:r>
       <w:r>
-        <w:t xml:space="preserve"> Mačka,Perzijska Mačka,Sijamska,</w:t>
-      </w:r>
+        <w:t xml:space="preserve"> Mačka,Perzijska Mačka,Sijamska </w:t>
+      </w:r>
+      <w:bookmarkStart w:id="0" w:name="_GoBack"/>
+      <w:bookmarkEnd w:id="0"/>
       <w:r>
         <w:t>Mačka,Sfinks,Kanarinac,Golubovi,Nimfa,Tigrice</w:t>
       </w:r>
@@ -3234,11 +2659,11 @@
       </w:r>
     </w:p>
     <w:p>
-      <w:bookmarkStart w:id="0" w:name="_Hlk165200010"/>
+      <w:bookmarkStart w:id="1" w:name="_Hlk165200010"/>
       <w:r>
         <w:t>Pravilo 1</w:t>
       </w:r>
-      <w:bookmarkEnd w:id="0"/>
+      <w:bookmarkEnd w:id="1"/>
       <w:r>
         <w:t>:</w:t>
       </w:r>
@@ -3374,7 +2799,6 @@
         <w:lastRenderedPageBreak/>
         <w:t xml:space="preserve">Ova dva pravila će biti implementirana preko </w:t>
       </w:r>
-      <w:proofErr w:type="spellStart"/>
       <w:r>
         <w:rPr>
           <w:i/>
@@ -3382,7 +2806,6 @@
         </w:rPr>
         <w:t>template</w:t>
       </w:r>
-      <w:proofErr w:type="spellEnd"/>
       <w:r>
         <w:t>-a, u skladu sa klasnim dijagramom datim u poglavlju „Klasni dijagram sistema“.</w:t>
       </w:r>
@@ -3648,7 +3071,7 @@
 </file>
 
 <file path=word/numbering.xml><?xml version="1.0" encoding="utf-8"?>
-<w:numbering xmlns:wpc="http://schemas.microsoft.com/office/word/2010/wordprocessingCanvas" xmlns:cx="http://schemas.microsoft.com/office/drawing/2014/chartex" xmlns:cx1="http://schemas.microsoft.com/office/drawing/2015/9/8/chartex" xmlns:cx2="http://schemas.microsoft.com/office/drawing/2015/10/21/chartex" xmlns:cx3="http://schemas.microsoft.com/office/drawing/2016/5/9/chartex" xmlns:cx4="http://schemas.microsoft.com/office/drawing/2016/5/10/chartex" xmlns:cx5="http://schemas.microsoft.com/office/drawing/2016/5/11/chartex" xmlns:cx6="http://schemas.microsoft.com/office/drawing/2016/5/12/chartex" xmlns:cx7="http://schemas.microsoft.com/office/drawing/2016/5/13/chartex" xmlns:cx8="http://schemas.microsoft.com/office/drawing/2016/5/14/chartex" xmlns:mc="http://schemas.openxmlformats.org/markup-compatibility/2006" xmlns:aink="http://schemas.microsoft.com/office/drawing/2016/ink" xmlns:am3d="http://schemas.microsoft.com/office/drawing/2017/model3d" xmlns:o="urn:schemas-microsoft-com:office:office" xmlns:oel="http://schemas.microsoft.com/office/2019/extlst" xmlns:r="http://schemas.openxmlformats.org/officeDocument/2006/relationships" xmlns:m="http://schemas.openxmlformats.org/officeDocument/2006/math" xmlns:v="urn:schemas-microsoft-com:vml" xmlns:wp14="http://schemas.microsoft.com/office/word/2010/wordprocessingDrawing" xmlns:wp="http://schemas.openxmlformats.org/drawingml/2006/wordprocessingDrawing" xmlns:w10="urn:schemas-microsoft-com:office:word" xmlns:w="http://schemas.openxmlformats.org/wordprocessingml/2006/main" xmlns:w14="http://schemas.microsoft.com/office/word/2010/wordml" xmlns:w15="http://schemas.microsoft.com/office/word/2012/wordml" xmlns:w16cex="http://schemas.microsoft.com/office/word/2018/wordml/cex" xmlns:w16cid="http://schemas.microsoft.com/office/word/2016/wordml/cid" xmlns:w16="http://schemas.microsoft.com/office/word/2018/wordml" xmlns:w16sdtdh="http://schemas.microsoft.com/office/word/2020/wordml/sdtdatahash" xmlns:w16se="http://schemas.microsoft.com/office/word/2015/wordml/symex" xmlns:wpg="http://schemas.microsoft.com/office/word/2010/wordprocessingGroup" xmlns:wpi="http://schemas.microsoft.com/office/word/2010/wordprocessingInk" xmlns:wne="http://schemas.microsoft.com/office/word/2006/wordml" xmlns:wps="http://schemas.microsoft.com/office/word/2010/wordprocessingShape" mc:Ignorable="w14 w15 w16se w16cid w16 w16cex w16sdtdh wp14">
+<w:numbering xmlns:wpc="http://schemas.microsoft.com/office/word/2010/wordprocessingCanvas" xmlns:cx="http://schemas.microsoft.com/office/drawing/2014/chartex" xmlns:cx1="http://schemas.microsoft.com/office/drawing/2015/9/8/chartex" xmlns:mc="http://schemas.openxmlformats.org/markup-compatibility/2006" xmlns:o="urn:schemas-microsoft-com:office:office" xmlns:r="http://schemas.openxmlformats.org/officeDocument/2006/relationships" xmlns:m="http://schemas.openxmlformats.org/officeDocument/2006/math" xmlns:v="urn:schemas-microsoft-com:vml" xmlns:wp14="http://schemas.microsoft.com/office/word/2010/wordprocessingDrawing" xmlns:wp="http://schemas.openxmlformats.org/drawingml/2006/wordprocessingDrawing" xmlns:w10="urn:schemas-microsoft-com:office:word" xmlns:w="http://schemas.openxmlformats.org/wordprocessingml/2006/main" xmlns:w14="http://schemas.microsoft.com/office/word/2010/wordml" xmlns:w15="http://schemas.microsoft.com/office/word/2012/wordml" xmlns:w16se="http://schemas.microsoft.com/office/word/2015/wordml/symex" xmlns:wpg="http://schemas.microsoft.com/office/word/2010/wordprocessingGroup" xmlns:wpi="http://schemas.microsoft.com/office/word/2010/wordprocessingInk" xmlns:wne="http://schemas.microsoft.com/office/word/2006/wordml" xmlns:wps="http://schemas.microsoft.com/office/word/2010/wordprocessingShape" mc:Ignorable="w14 w15 w16se wp14">
   <w:abstractNum w:abstractNumId="0" w15:restartNumberingAfterBreak="0">
     <w:nsid w:val="0B045502"/>
     <w:multiLevelType w:val="hybridMultilevel"/>
@@ -4118,26 +3541,26 @@
       </w:pPr>
     </w:lvl>
   </w:abstractNum>
-  <w:num w:numId="1" w16cid:durableId="1606880824">
+  <w:num w:numId="1">
     <w:abstractNumId w:val="2"/>
   </w:num>
-  <w:num w:numId="2" w16cid:durableId="985205341">
+  <w:num w:numId="2">
     <w:abstractNumId w:val="3"/>
   </w:num>
-  <w:num w:numId="3" w16cid:durableId="522790153">
+  <w:num w:numId="3">
     <w:abstractNumId w:val="1"/>
   </w:num>
-  <w:num w:numId="4" w16cid:durableId="1089077421">
+  <w:num w:numId="4">
     <w:abstractNumId w:val="0"/>
   </w:num>
-  <w:num w:numId="5" w16cid:durableId="258569443">
+  <w:num w:numId="5">
     <w:abstractNumId w:val="4"/>
   </w:num>
 </w:numbering>
 </file>
 
 <file path=word/styles.xml><?xml version="1.0" encoding="utf-8"?>
-<w:styles xmlns:mc="http://schemas.openxmlformats.org/markup-compatibility/2006" xmlns:r="http://schemas.openxmlformats.org/officeDocument/2006/relationships" xmlns:w="http://schemas.openxmlformats.org/wordprocessingml/2006/main" xmlns:w14="http://schemas.microsoft.com/office/word/2010/wordml" xmlns:w15="http://schemas.microsoft.com/office/word/2012/wordml" xmlns:w16cex="http://schemas.microsoft.com/office/word/2018/wordml/cex" xmlns:w16cid="http://schemas.microsoft.com/office/word/2016/wordml/cid" xmlns:w16="http://schemas.microsoft.com/office/word/2018/wordml" xmlns:w16sdtdh="http://schemas.microsoft.com/office/word/2020/wordml/sdtdatahash" xmlns:w16se="http://schemas.microsoft.com/office/word/2015/wordml/symex" mc:Ignorable="w14 w15 w16se w16cid w16 w16cex w16sdtdh">
+<w:styles xmlns:mc="http://schemas.openxmlformats.org/markup-compatibility/2006" xmlns:r="http://schemas.openxmlformats.org/officeDocument/2006/relationships" xmlns:w="http://schemas.openxmlformats.org/wordprocessingml/2006/main" xmlns:w14="http://schemas.microsoft.com/office/word/2010/wordml" xmlns:w15="http://schemas.microsoft.com/office/word/2012/wordml" xmlns:w16se="http://schemas.microsoft.com/office/word/2015/wordml/symex" mc:Ignorable="w14 w15 w16se">
   <w:docDefaults>
     <w:rPrDefault>
       <w:rPr>
@@ -4153,7 +3576,7 @@
       </w:pPr>
     </w:pPrDefault>
   </w:docDefaults>
-  <w:latentStyles w:defLockedState="0" w:defUIPriority="99" w:defSemiHidden="0" w:defUnhideWhenUsed="0" w:defQFormat="0" w:count="376">
+  <w:latentStyles w:defLockedState="0" w:defUIPriority="99" w:defSemiHidden="0" w:defUnhideWhenUsed="0" w:defQFormat="0" w:count="371">
     <w:lsdException w:name="Normal" w:uiPriority="0" w:qFormat="1"/>
     <w:lsdException w:name="heading 1" w:uiPriority="9" w:qFormat="1"/>
     <w:lsdException w:name="heading 2" w:semiHidden="1" w:uiPriority="9" w:unhideWhenUsed="1" w:qFormat="1"/>
@@ -4525,11 +3948,6 @@
     <w:lsdException w:name="List Table 5 Dark Accent 6" w:uiPriority="50"/>
     <w:lsdException w:name="List Table 6 Colorful Accent 6" w:uiPriority="51"/>
     <w:lsdException w:name="List Table 7 Colorful Accent 6" w:uiPriority="52"/>
-    <w:lsdException w:name="Mention" w:semiHidden="1" w:unhideWhenUsed="1"/>
-    <w:lsdException w:name="Smart Hyperlink" w:semiHidden="1" w:unhideWhenUsed="1"/>
-    <w:lsdException w:name="Hashtag" w:semiHidden="1" w:unhideWhenUsed="1"/>
-    <w:lsdException w:name="Unresolved Mention" w:semiHidden="1" w:unhideWhenUsed="1"/>
-    <w:lsdException w:name="Smart Link" w:semiHidden="1" w:unhideWhenUsed="1"/>
   </w:latentStyles>
   <w:style w:type="paragraph" w:default="1" w:styleId="Normal">
     <w:name w:val="Normal"/>

</xml_diff>

<commit_message>
Add shelter forward chaining
</commit_message>
<xml_diff>
--- a/Projekat.docx
+++ b/Projekat.docx
@@ -2283,198 +2283,201 @@
       <w:r>
         <w:t xml:space="preserve"> Mačka,Perzijska Mačka,Sijamska </w:t>
       </w:r>
+      <w:r>
+        <w:t>Mačka,Sfinks,Kanarinac,Golubovi,Nimfa,Tigrice</w:t>
+      </w:r>
+      <w:r>
+        <w:t>,Kunić,Holandski Patuljasti,Lavlja Glava</w:t>
+      </w:r>
+      <w:r>
+        <w:t>,Nem</w:t>
+      </w:r>
+      <w:r>
+        <w:t>ački Ovčar,Dalmatinac,Rotvajler</w:t>
+      </w:r>
+    </w:p>
+    <w:p>
+      <w:pPr>
+        <w:pStyle w:val="ListParagraph"/>
+        <w:numPr>
+          <w:ilvl w:val="0"/>
+          <w:numId w:val="3"/>
+        </w:numPr>
+      </w:pPr>
+      <w:r>
+        <w:t>Ako je odsuta</w:t>
+      </w:r>
+      <w:r>
+        <w:t>n preko 10 sati, onda preporuči</w:t>
+      </w:r>
+      <w:r>
+        <w:t xml:space="preserve"> Kraljevska Zmija,Bartagama,Geko,Kornjača,Morsko Prase,Hrčak,Manje Ribice,Veće Ribice</w:t>
+      </w:r>
+    </w:p>
+    <w:p>
+      <w:r>
+        <w:t>Pravila vezana za pitanje „</w:t>
+      </w:r>
+      <w:r>
+        <w:rPr>
+          <w:b/>
+        </w:rPr>
+        <w:t>K</w:t>
+      </w:r>
+      <w:r>
+        <w:rPr>
+          <w:b/>
+        </w:rPr>
+        <w:t>oliko vremena bi posvetio ljubimcu na dnevnom nivou</w:t>
+      </w:r>
+      <w:r>
+        <w:t>“</w:t>
+      </w:r>
+    </w:p>
+    <w:p>
+      <w:pPr>
+        <w:pStyle w:val="ListParagraph"/>
+        <w:numPr>
+          <w:ilvl w:val="0"/>
+          <w:numId w:val="3"/>
+        </w:numPr>
+      </w:pPr>
+      <w:r>
+        <w:t>Ako bi posvetio manje od sat vremena, onda preporuči</w:t>
+      </w:r>
+      <w:r>
+        <w:t xml:space="preserve"> Kornjača,Morsko Prasići,Hrčak,Geko,Kraljevska Zmija,Bartagama</w:t>
+      </w:r>
+      <w:r>
+        <w:t>,Manje Ribice,Veće Ribice</w:t>
+      </w:r>
+      <w:r>
+        <w:t>,Pudlica,Čivava,Mops</w:t>
+      </w:r>
+      <w:r>
+        <w:t>,Golubovi</w:t>
+      </w:r>
+    </w:p>
+    <w:p>
+      <w:pPr>
+        <w:pStyle w:val="ListParagraph"/>
+        <w:numPr>
+          <w:ilvl w:val="0"/>
+          <w:numId w:val="3"/>
+        </w:numPr>
+      </w:pPr>
+      <w:r>
+        <w:t>Ako bi posvetio između jednog i tri sata, onda preporuči</w:t>
+      </w:r>
+      <w:r>
+        <w:t xml:space="preserve"> Holandski Patuljasti,Lavlja Glava,Kunić</w:t>
+      </w:r>
+      <w:r>
+        <w:t xml:space="preserve">,Buldog,Labrador Retriver,Zlatni Retriver,Bigl,Rotvajler,Dalmatinac,Haski,Nemački </w:t>
+      </w:r>
+      <w:r>
+        <w:lastRenderedPageBreak/>
+        <w:t>Ovčar</w:t>
+      </w:r>
+      <w:r>
+        <w:t>,Kanarinci,Nimfa,Tigrice</w:t>
+      </w:r>
+      <w:r>
+        <w:t>,Britanska Kratkodlaka Mačka,Domaća Kratkodlaka Mačka,Sijamska Mačka</w:t>
+      </w:r>
+    </w:p>
+    <w:p>
+      <w:pPr>
+        <w:pStyle w:val="ListParagraph"/>
+        <w:numPr>
+          <w:ilvl w:val="0"/>
+          <w:numId w:val="3"/>
+        </w:numPr>
+      </w:pPr>
+      <w:r>
+        <w:t>Ako bi posvetio preko 3 sata, onda preporuči</w:t>
+      </w:r>
+      <w:r>
+        <w:t xml:space="preserve"> Buldog,Labrador Retriver,Zlatni Retriver,Bigl,Rotvajler,Dalmatinac,Haski,Nemački Ovčar</w:t>
+      </w:r>
+      <w:r>
+        <w:t>,Afrički Sivi Papagaj</w:t>
+      </w:r>
+      <w:r>
+        <w:t>,Perzijske Mačke</w:t>
+      </w:r>
+      <w:r>
+        <w:t>,Sfinks</w:t>
+      </w:r>
+    </w:p>
+    <w:p>
+      <w:pPr>
+        <w:pStyle w:val="Heading3"/>
+      </w:pPr>
+      <w:r>
+        <w:t xml:space="preserve">Pravila vezana za </w:t>
+      </w:r>
+      <w:r>
+        <w:rPr>
+          <w:b/>
+        </w:rPr>
+        <w:t>sklonište</w:t>
+      </w:r>
+      <w:r>
+        <w:t>:</w:t>
+      </w:r>
+    </w:p>
+    <w:p>
+      <w:pPr>
+        <w:pStyle w:val="Heading4"/>
+        <w:rPr>
+          <w:sz w:val="24"/>
+        </w:rPr>
+      </w:pPr>
+      <w:r>
+        <w:rPr>
+          <w:sz w:val="24"/>
+        </w:rPr>
+        <w:t>Primer forward-chaining-a:</w:t>
+      </w:r>
+    </w:p>
+    <w:p>
+      <w:pPr>
+        <w:pStyle w:val="ListParagraph"/>
+        <w:numPr>
+          <w:ilvl w:val="0"/>
+          <w:numId w:val="5"/>
+        </w:numPr>
+      </w:pPr>
+      <w:r>
+        <w:t>Ako je zbrinuta nova životinja</w:t>
+      </w:r>
+      <w:r>
+        <w:t>, onda povećaj broj životinja te vrste</w:t>
+      </w:r>
+    </w:p>
+    <w:p>
+      <w:pPr>
+        <w:pStyle w:val="ListParagraph"/>
+        <w:numPr>
+          <w:ilvl w:val="0"/>
+          <w:numId w:val="5"/>
+        </w:numPr>
+      </w:pPr>
+      <w:r>
+        <w:t xml:space="preserve">Ako se </w:t>
+      </w:r>
+      <w:r>
+        <w:t>promenio</w:t>
+      </w:r>
+      <w:r>
+        <w:t xml:space="preserve"> broj životinja neke vrste, onda preračunaj količinu novca potrebnog za zbrinute životin</w:t>
+      </w:r>
+      <w:r>
+        <w:t>je: 9 * cena porcije za neku vrstu životinje * broj životinja te vrste u skloništu, prolazeći kroz sve vrste životinja</w:t>
+      </w:r>
       <w:bookmarkStart w:id="0" w:name="_GoBack"/>
       <w:bookmarkEnd w:id="0"/>
-      <w:r>
-        <w:t>Mačka,Sfinks,Kanarinac,Golubovi,Nimfa,Tigrice</w:t>
-      </w:r>
-      <w:r>
-        <w:t>,Kunić,Holandski Patuljasti,Lavlja Glava</w:t>
-      </w:r>
-      <w:r>
-        <w:t>,Nem</w:t>
-      </w:r>
-      <w:r>
-        <w:t>ački Ovčar,Dalmatinac,Rotvajler</w:t>
-      </w:r>
-    </w:p>
-    <w:p>
-      <w:pPr>
-        <w:pStyle w:val="ListParagraph"/>
-        <w:numPr>
-          <w:ilvl w:val="0"/>
-          <w:numId w:val="3"/>
-        </w:numPr>
-      </w:pPr>
-      <w:r>
-        <w:t>Ako je odsuta</w:t>
-      </w:r>
-      <w:r>
-        <w:t>n preko 10 sati, onda preporuči</w:t>
-      </w:r>
-      <w:r>
-        <w:t xml:space="preserve"> Kraljevska Zmija,Bartagama,Geko,Kornjača,Morsko Prase,Hrčak,Manje Ribice,Veće Ribice</w:t>
-      </w:r>
-    </w:p>
-    <w:p>
-      <w:r>
-        <w:t>Pravila vezana za pitanje „</w:t>
-      </w:r>
-      <w:r>
-        <w:rPr>
-          <w:b/>
-        </w:rPr>
-        <w:t>K</w:t>
-      </w:r>
-      <w:r>
-        <w:rPr>
-          <w:b/>
-        </w:rPr>
-        <w:t>oliko vremena bi posvetio ljubimcu na dnevnom nivou</w:t>
-      </w:r>
-      <w:r>
-        <w:t>“</w:t>
-      </w:r>
-    </w:p>
-    <w:p>
-      <w:pPr>
-        <w:pStyle w:val="ListParagraph"/>
-        <w:numPr>
-          <w:ilvl w:val="0"/>
-          <w:numId w:val="3"/>
-        </w:numPr>
-      </w:pPr>
-      <w:r>
-        <w:t>Ako bi posvetio manje od sat vremena, onda preporuči</w:t>
-      </w:r>
-      <w:r>
-        <w:t xml:space="preserve"> Kornjača,Morsko Prasići,Hrčak,Geko,Kraljevska Zmija,Bartagama</w:t>
-      </w:r>
-      <w:r>
-        <w:t>,Manje Ribice,Veće Ribice</w:t>
-      </w:r>
-      <w:r>
-        <w:t>,Pudlica,Čivava,Mops</w:t>
-      </w:r>
-      <w:r>
-        <w:t>,Golubovi</w:t>
-      </w:r>
-    </w:p>
-    <w:p>
-      <w:pPr>
-        <w:pStyle w:val="ListParagraph"/>
-        <w:numPr>
-          <w:ilvl w:val="0"/>
-          <w:numId w:val="3"/>
-        </w:numPr>
-      </w:pPr>
-      <w:r>
-        <w:t>Ako bi posvetio između jednog i tri sata, onda preporuči</w:t>
-      </w:r>
-      <w:r>
-        <w:t xml:space="preserve"> Holandski Patuljasti,Lavlja Glava,Kunić</w:t>
-      </w:r>
-      <w:r>
-        <w:t xml:space="preserve">,Buldog,Labrador Retriver,Zlatni Retriver,Bigl,Rotvajler,Dalmatinac,Haski,Nemački </w:t>
-      </w:r>
-      <w:r>
-        <w:lastRenderedPageBreak/>
-        <w:t>Ovčar</w:t>
-      </w:r>
-      <w:r>
-        <w:t>,Kanarinci,Nimfa,Tigrice</w:t>
-      </w:r>
-      <w:r>
-        <w:t>,Britanska Kratkodlaka Mačka,Domaća Kratkodlaka Mačka,Sijamska Mačka</w:t>
-      </w:r>
-    </w:p>
-    <w:p>
-      <w:pPr>
-        <w:pStyle w:val="ListParagraph"/>
-        <w:numPr>
-          <w:ilvl w:val="0"/>
-          <w:numId w:val="3"/>
-        </w:numPr>
-      </w:pPr>
-      <w:r>
-        <w:t>Ako bi posvetio preko 3 sata, onda preporuči</w:t>
-      </w:r>
-      <w:r>
-        <w:t xml:space="preserve"> Buldog,Labrador Retriver,Zlatni Retriver,Bigl,Rotvajler,Dalmatinac,Haski,Nemački Ovčar</w:t>
-      </w:r>
-      <w:r>
-        <w:t>,Afrički Sivi Papagaj</w:t>
-      </w:r>
-      <w:r>
-        <w:t>,Perzijske Mačke</w:t>
-      </w:r>
-      <w:r>
-        <w:t>,Sfinks</w:t>
-      </w:r>
-    </w:p>
-    <w:p>
-      <w:pPr>
-        <w:pStyle w:val="Heading3"/>
-      </w:pPr>
-      <w:r>
-        <w:t xml:space="preserve">Pravila vezana za </w:t>
-      </w:r>
-      <w:r>
-        <w:rPr>
-          <w:b/>
-        </w:rPr>
-        <w:t>sklonište</w:t>
-      </w:r>
-      <w:r>
-        <w:t>:</w:t>
-      </w:r>
-    </w:p>
-    <w:p>
-      <w:pPr>
-        <w:pStyle w:val="Heading4"/>
-        <w:rPr>
-          <w:sz w:val="24"/>
-        </w:rPr>
-      </w:pPr>
-      <w:r>
-        <w:rPr>
-          <w:sz w:val="24"/>
-        </w:rPr>
-        <w:t>Primer forward-chaining-a:</w:t>
-      </w:r>
-    </w:p>
-    <w:p>
-      <w:pPr>
-        <w:pStyle w:val="ListParagraph"/>
-        <w:numPr>
-          <w:ilvl w:val="0"/>
-          <w:numId w:val="5"/>
-        </w:numPr>
-      </w:pPr>
-      <w:r>
-        <w:t>Ako je zbrinuta nova životinja</w:t>
-      </w:r>
-      <w:r>
-        <w:t>, onda povećaj broj životinja te vrste</w:t>
-      </w:r>
-    </w:p>
-    <w:p>
-      <w:pPr>
-        <w:pStyle w:val="ListParagraph"/>
-        <w:numPr>
-          <w:ilvl w:val="0"/>
-          <w:numId w:val="5"/>
-        </w:numPr>
-      </w:pPr>
-      <w:r>
-        <w:t xml:space="preserve">Ako se </w:t>
-      </w:r>
-      <w:r>
-        <w:t>promenio</w:t>
-      </w:r>
-      <w:r>
-        <w:t xml:space="preserve"> broj životinja neke vrste, onda preračunaj količinu novca potrebnog za zbrinute životinje kao broj zbrinutih životinja puta 1500</w:t>
-      </w:r>
     </w:p>
     <w:p>
       <w:pPr>

</xml_diff>

<commit_message>
minor changes and project proposal update
</commit_message>
<xml_diff>
--- a/Projekat.docx
+++ b/Projekat.docx
@@ -14,8 +14,9 @@
       <w:r>
         <w:t xml:space="preserve"> i upravljanje skloništa</w:t>
       </w:r>
-    </w:p>
-    <w:p/>
+      <w:bookmarkStart w:id="0" w:name="_GoBack"/>
+      <w:bookmarkEnd w:id="0"/>
+    </w:p>
     <w:p>
       <w:pPr>
         <w:pStyle w:val="Heading1"/>
@@ -202,7 +203,13 @@
         <w:t xml:space="preserve">Na osnovu analize postojećih rešenja </w:t>
       </w:r>
       <w:r>
-        <w:t>uočeni su nedostaci u pogledu obimnosti i ozbiljnosti anketa koje se vrše pri preporuci. Nije otkriveno ni jedno rešenje koje automat</w:t>
+        <w:t>uočeni su nedostaci u pogledu obimnosti i ozbiljnosti anketa koje se vrše p</w:t>
+      </w:r>
+      <w:r>
+        <w:t>ri preporuci. Nije otkriveno ni</w:t>
+      </w:r>
+      <w:r>
+        <w:t>jedno rešenje koje automat</w:t>
       </w:r>
       <w:r>
         <w:t>izuje poslove skloništa. Predstavljeno rešenje je spoj ozbiljnijeg pokušaja preporuke kućnih ljubimaca</w:t>
@@ -225,8 +232,76 @@
         <w:rPr>
           <w:sz w:val="44"/>
         </w:rPr>
+        <w:t>Metodologija rada</w:t>
+      </w:r>
+    </w:p>
+    <w:p>
+      <w:pPr>
+        <w:pStyle w:val="Heading2"/>
+        <w:rPr>
+          <w:sz w:val="32"/>
+        </w:rPr>
+      </w:pPr>
+      <w:r>
+        <w:rPr>
+          <w:sz w:val="32"/>
+        </w:rPr>
+        <w:t>Uloge</w:t>
+      </w:r>
+    </w:p>
+    <w:p>
+      <w:pPr>
+        <w:pStyle w:val="ListParagraph"/>
+        <w:numPr>
+          <w:ilvl w:val="0"/>
+          <w:numId w:val="2"/>
+        </w:numPr>
+      </w:pPr>
+      <w:r>
+        <w:t xml:space="preserve">Potencijalni vlasnik </w:t>
+      </w:r>
+      <w:r>
+        <w:t>–</w:t>
+      </w:r>
+      <w:r>
+        <w:t xml:space="preserve"> </w:t>
+      </w:r>
+      <w:r>
+        <w:t xml:space="preserve">korisnik koji želi </w:t>
+      </w:r>
+      <w:r>
+        <w:t>preporuku kućnog ljubim</w:t>
+      </w:r>
+      <w:r>
+        <w:t>ca</w:t>
+      </w:r>
+    </w:p>
+    <w:p>
+      <w:pPr>
+        <w:pStyle w:val="ListParagraph"/>
+        <w:numPr>
+          <w:ilvl w:val="0"/>
+          <w:numId w:val="2"/>
+        </w:numPr>
+      </w:pPr>
+      <w:r>
         <w:lastRenderedPageBreak/>
-        <w:t>Metodologija rada</w:t>
+        <w:t>Radnik u skloništu</w:t>
+      </w:r>
+      <w:r>
+        <w:t xml:space="preserve"> </w:t>
+      </w:r>
+      <w:r>
+        <w:t>–</w:t>
+      </w:r>
+      <w:r>
+        <w:t xml:space="preserve"> </w:t>
+      </w:r>
+      <w:r>
+        <w:t xml:space="preserve">obavlja administratorske poslove </w:t>
+      </w:r>
+      <w:r>
+        <w:t>i održava životinje u skloništu</w:t>
       </w:r>
     </w:p>
     <w:p>
@@ -240,533 +315,465 @@
         <w:rPr>
           <w:sz w:val="32"/>
         </w:rPr>
-        <w:t>Uloge</w:t>
-      </w:r>
-    </w:p>
-    <w:p>
-      <w:pPr>
-        <w:pStyle w:val="ListParagraph"/>
-        <w:numPr>
-          <w:ilvl w:val="0"/>
-          <w:numId w:val="2"/>
-        </w:numPr>
-      </w:pPr>
-      <w:r>
-        <w:t xml:space="preserve">Potencijalni vlasnik </w:t>
-      </w:r>
-      <w:r>
-        <w:t>–</w:t>
+        <w:t>Ulaz u sistem:</w:t>
+      </w:r>
+    </w:p>
+    <w:p>
+      <w:r>
+        <w:t>Za preporuku kućnih ljubimaca sastavlja se anketa koja ispituje sledeća pitanja:</w:t>
+      </w:r>
+    </w:p>
+    <w:p>
+      <w:pPr>
+        <w:pStyle w:val="ListParagraph"/>
+        <w:numPr>
+          <w:ilvl w:val="0"/>
+          <w:numId w:val="3"/>
+        </w:numPr>
+      </w:pPr>
+      <w:r>
+        <w:t>Broj stanara</w:t>
+      </w:r>
+    </w:p>
+    <w:p>
+      <w:pPr>
+        <w:pStyle w:val="ListParagraph"/>
+        <w:numPr>
+          <w:ilvl w:val="0"/>
+          <w:numId w:val="3"/>
+        </w:numPr>
+      </w:pPr>
+      <w:r>
+        <w:t>Da li živite sa decom</w:t>
+      </w:r>
+    </w:p>
+    <w:p>
+      <w:pPr>
+        <w:pStyle w:val="ListParagraph"/>
+        <w:numPr>
+          <w:ilvl w:val="0"/>
+          <w:numId w:val="3"/>
+        </w:numPr>
+      </w:pPr>
+      <w:r>
+        <w:t>Da li živi u kući ili stanu</w:t>
+      </w:r>
+    </w:p>
+    <w:p>
+      <w:pPr>
+        <w:pStyle w:val="ListParagraph"/>
+        <w:numPr>
+          <w:ilvl w:val="0"/>
+          <w:numId w:val="3"/>
+        </w:numPr>
+      </w:pPr>
+      <w:r>
+        <w:t>Veličina životnog prostora</w:t>
+      </w:r>
+    </w:p>
+    <w:p>
+      <w:pPr>
+        <w:pStyle w:val="ListParagraph"/>
+        <w:numPr>
+          <w:ilvl w:val="0"/>
+          <w:numId w:val="3"/>
+        </w:numPr>
+      </w:pPr>
+      <w:r>
+        <w:t>Da li ima pristup dvorištu</w:t>
+      </w:r>
+    </w:p>
+    <w:p>
+      <w:pPr>
+        <w:pStyle w:val="ListParagraph"/>
+        <w:numPr>
+          <w:ilvl w:val="0"/>
+          <w:numId w:val="3"/>
+        </w:numPr>
+      </w:pPr>
+      <w:r>
+        <w:t>Koliko je novca spreman da izdvoji za ljubimca</w:t>
+      </w:r>
+      <w:r>
+        <w:t xml:space="preserve"> na mesečnom nivou</w:t>
+      </w:r>
+    </w:p>
+    <w:p>
+      <w:pPr>
+        <w:pStyle w:val="ListParagraph"/>
+        <w:numPr>
+          <w:ilvl w:val="0"/>
+          <w:numId w:val="3"/>
+        </w:numPr>
+      </w:pPr>
+      <w:r>
+        <w:t>Nivo fizičke aktivnosti</w:t>
+      </w:r>
+    </w:p>
+    <w:p>
+      <w:pPr>
+        <w:pStyle w:val="ListParagraph"/>
+        <w:numPr>
+          <w:ilvl w:val="0"/>
+          <w:numId w:val="3"/>
+        </w:numPr>
+      </w:pPr>
+      <w:r>
+        <w:t>U kojoj okolini živi (selo/grad)</w:t>
+      </w:r>
+    </w:p>
+    <w:p>
+      <w:pPr>
+        <w:pStyle w:val="ListParagraph"/>
+        <w:numPr>
+          <w:ilvl w:val="0"/>
+          <w:numId w:val="3"/>
+        </w:numPr>
+      </w:pPr>
+      <w:r>
+        <w:t>Da</w:t>
+      </w:r>
+      <w:r>
+        <w:t xml:space="preserve"> li ima drugih kućnih ljubimaca</w:t>
+      </w:r>
+    </w:p>
+    <w:p>
+      <w:pPr>
+        <w:pStyle w:val="ListParagraph"/>
+        <w:numPr>
+          <w:ilvl w:val="0"/>
+          <w:numId w:val="3"/>
+        </w:numPr>
+      </w:pPr>
+      <w:r>
+        <w:t>Da li ima alergije na dlaku/perje</w:t>
+      </w:r>
+    </w:p>
+    <w:p>
+      <w:pPr>
+        <w:pStyle w:val="ListParagraph"/>
+        <w:numPr>
+          <w:ilvl w:val="0"/>
+          <w:numId w:val="3"/>
+        </w:numPr>
+      </w:pPr>
+      <w:r>
+        <w:t>Koliko često je odsutan</w:t>
+      </w:r>
+      <w:r>
+        <w:t xml:space="preserve"> (na dnevnom nivou)</w:t>
+      </w:r>
+    </w:p>
+    <w:p>
+      <w:pPr>
+        <w:pStyle w:val="ListParagraph"/>
+        <w:numPr>
+          <w:ilvl w:val="0"/>
+          <w:numId w:val="3"/>
+        </w:numPr>
+      </w:pPr>
+      <w:r>
+        <w:t>Koliko vremena bi posvetio ljubimcu na dnevnom nivou</w:t>
+      </w:r>
+    </w:p>
+    <w:p>
+      <w:pPr>
+        <w:pStyle w:val="ListParagraph"/>
+        <w:numPr>
+          <w:ilvl w:val="0"/>
+          <w:numId w:val="3"/>
+        </w:numPr>
+      </w:pPr>
+      <w:r>
+        <w:t>Da li želi aktivnog ili mirnijeg kućnog ljubimca</w:t>
+      </w:r>
+    </w:p>
+    <w:p>
+      <w:pPr>
+        <w:pStyle w:val="ListParagraph"/>
+        <w:numPr>
+          <w:ilvl w:val="0"/>
+          <w:numId w:val="3"/>
+        </w:numPr>
+      </w:pPr>
+      <w:r>
+        <w:t xml:space="preserve">Da li želi društvenijeg ili </w:t>
+      </w:r>
+      <w:r>
+        <w:t>povučenijeg</w:t>
+      </w:r>
+      <w:r>
+        <w:t xml:space="preserve"> kućnog ljubimca</w:t>
+      </w:r>
+    </w:p>
+    <w:p>
+      <w:pPr>
+        <w:pStyle w:val="ListParagraph"/>
+        <w:numPr>
+          <w:ilvl w:val="0"/>
+          <w:numId w:val="3"/>
+        </w:numPr>
+      </w:pPr>
+      <w:r>
+        <w:t>Da li mu smeta buka</w:t>
+      </w:r>
+    </w:p>
+    <w:p>
+      <w:r>
+        <w:t>Sistem vrši preporuku ljubimaca iz sledećih kategorija:</w:t>
+      </w:r>
+    </w:p>
+    <w:p>
+      <w:pPr>
+        <w:pStyle w:val="ListParagraph"/>
+        <w:numPr>
+          <w:ilvl w:val="0"/>
+          <w:numId w:val="3"/>
+        </w:numPr>
+      </w:pPr>
+      <w:r>
+        <w:t>Pas</w:t>
+      </w:r>
+      <w:r>
+        <w:t xml:space="preserve"> (labrador retriver, nemački ovčar, zlatni retriver, buldog, pudlica, bigl, čivava, rotvajler, dalmatinac, mops</w:t>
+      </w:r>
+      <w:r>
+        <w:t>, haski</w:t>
+      </w:r>
+      <w:r>
+        <w:t>)</w:t>
+      </w:r>
+    </w:p>
+    <w:p>
+      <w:pPr>
+        <w:pStyle w:val="ListParagraph"/>
+        <w:numPr>
+          <w:ilvl w:val="0"/>
+          <w:numId w:val="3"/>
+        </w:numPr>
+      </w:pPr>
+      <w:r>
+        <w:t>Mačka</w:t>
+      </w:r>
+      <w:r>
+        <w:t xml:space="preserve"> (</w:t>
+      </w:r>
+      <w:r>
+        <w:t xml:space="preserve">domaća kratkodlaka, sijamska, </w:t>
+      </w:r>
+      <w:r>
+        <w:t>sfinks, britanska kratkodlaka</w:t>
+      </w:r>
+      <w:r>
+        <w:t>, perzijska</w:t>
+      </w:r>
+      <w:r>
+        <w:t>)</w:t>
+      </w:r>
+    </w:p>
+    <w:p>
+      <w:pPr>
+        <w:pStyle w:val="ListParagraph"/>
+        <w:numPr>
+          <w:ilvl w:val="0"/>
+          <w:numId w:val="3"/>
+        </w:numPr>
+      </w:pPr>
+      <w:r>
+        <w:t>Ptica</w:t>
+      </w:r>
+      <w:r>
+        <w:t xml:space="preserve"> (kanarinac, golub, afrički sivi papagaj, nimfa, tigric</w:t>
+      </w:r>
+      <w:r>
+        <w:t>a</w:t>
+      </w:r>
+      <w:r>
+        <w:t>)</w:t>
+      </w:r>
+    </w:p>
+    <w:p>
+      <w:pPr>
+        <w:pStyle w:val="ListParagraph"/>
+        <w:numPr>
+          <w:ilvl w:val="0"/>
+          <w:numId w:val="3"/>
+        </w:numPr>
+      </w:pPr>
+      <w:r>
+        <w:t>Reptil</w:t>
       </w:r>
       <w:r>
         <w:t xml:space="preserve"> </w:t>
       </w:r>
       <w:r>
-        <w:t xml:space="preserve">korisnik koji želi </w:t>
-      </w:r>
-      <w:r>
-        <w:t>preporuku kućnog ljubim</w:t>
-      </w:r>
-      <w:r>
-        <w:t>ca</w:t>
-      </w:r>
-    </w:p>
-    <w:p>
-      <w:pPr>
-        <w:pStyle w:val="ListParagraph"/>
-        <w:numPr>
-          <w:ilvl w:val="0"/>
-          <w:numId w:val="2"/>
-        </w:numPr>
-      </w:pPr>
-      <w:r>
-        <w:t>Radnik u skloništu</w:t>
+        <w:t>(</w:t>
+      </w:r>
+      <w:r>
+        <w:t>ge</w:t>
+      </w:r>
+      <w:r>
+        <w:t>ko, kraljevska zmija, bartagama</w:t>
+      </w:r>
+      <w:r>
+        <w:t>, kornjača</w:t>
+      </w:r>
+      <w:r>
+        <w:t>)</w:t>
+      </w:r>
+    </w:p>
+    <w:p>
+      <w:pPr>
+        <w:pStyle w:val="ListParagraph"/>
+        <w:numPr>
+          <w:ilvl w:val="0"/>
+          <w:numId w:val="3"/>
+        </w:numPr>
+      </w:pPr>
+      <w:r>
+        <w:t>Glodar (morsko prase, hrčak)</w:t>
+      </w:r>
+    </w:p>
+    <w:p>
+      <w:pPr>
+        <w:pStyle w:val="ListParagraph"/>
+        <w:numPr>
+          <w:ilvl w:val="0"/>
+          <w:numId w:val="3"/>
+        </w:numPr>
+      </w:pPr>
+      <w:r>
+        <w:t>Pauk (tarantula)</w:t>
+      </w:r>
+    </w:p>
+    <w:p>
+      <w:pPr>
+        <w:pStyle w:val="ListParagraph"/>
+        <w:numPr>
+          <w:ilvl w:val="0"/>
+          <w:numId w:val="3"/>
+        </w:numPr>
+      </w:pPr>
+      <w:r>
+        <w:t>Ribica</w:t>
+      </w:r>
+      <w:r>
+        <w:t xml:space="preserve"> (veće i manje vrste</w:t>
+      </w:r>
+      <w:r>
+        <w:t>)</w:t>
+      </w:r>
+    </w:p>
+    <w:p>
+      <w:pPr>
+        <w:pStyle w:val="ListParagraph"/>
+        <w:numPr>
+          <w:ilvl w:val="0"/>
+          <w:numId w:val="3"/>
+        </w:numPr>
+      </w:pPr>
+      <w:r>
+        <w:t>Zec</w:t>
+      </w:r>
+      <w:r>
+        <w:t xml:space="preserve"> (kunić, holandski patuljasti, lavlja glava)</w:t>
+      </w:r>
+    </w:p>
+    <w:p>
+      <w:r>
+        <w:t>Za upravljanje skloništem neophodno je obezbediti sledeće podatke:</w:t>
+      </w:r>
+    </w:p>
+    <w:p>
+      <w:pPr>
+        <w:pStyle w:val="ListParagraph"/>
+        <w:numPr>
+          <w:ilvl w:val="0"/>
+          <w:numId w:val="3"/>
+        </w:numPr>
+      </w:pPr>
+      <w:r>
+        <w:t>Broj životinja po vrsti</w:t>
+      </w:r>
+    </w:p>
+    <w:p>
+      <w:pPr>
+        <w:pStyle w:val="ListParagraph"/>
+        <w:numPr>
+          <w:ilvl w:val="0"/>
+          <w:numId w:val="3"/>
+        </w:numPr>
+      </w:pPr>
+      <w:r>
+        <w:t xml:space="preserve">Količina hrane za svaku vrstu u </w:t>
+      </w:r>
+      <w:r>
+        <w:t>porcijama</w:t>
+      </w:r>
+    </w:p>
+    <w:p>
+      <w:pPr>
+        <w:pStyle w:val="ListParagraph"/>
+        <w:numPr>
+          <w:ilvl w:val="0"/>
+          <w:numId w:val="3"/>
+        </w:numPr>
+      </w:pPr>
+      <w:r>
+        <w:t>Dostupna finansijska sredstva</w:t>
       </w:r>
       <w:r>
         <w:t xml:space="preserve"> </w:t>
       </w:r>
-      <w:r>
-        <w:t>–</w:t>
-      </w:r>
-      <w:r>
-        <w:t xml:space="preserve"> </w:t>
-      </w:r>
-      <w:r>
-        <w:t xml:space="preserve">obavlja administratorske poslove </w:t>
-      </w:r>
-      <w:r>
-        <w:t>i održava životinje u skloništu</w:t>
+    </w:p>
+    <w:p>
+      <w:pPr>
+        <w:pStyle w:val="ListParagraph"/>
+        <w:numPr>
+          <w:ilvl w:val="0"/>
+          <w:numId w:val="3"/>
+        </w:numPr>
+      </w:pPr>
+      <w:r>
+        <w:t>Kapacitet skloništa</w:t>
+      </w:r>
+    </w:p>
+    <w:p/>
+    <w:p>
+      <w:r>
+        <w:t>Preko forme mogu se uneti i podaci o:</w:t>
+      </w:r>
+    </w:p>
+    <w:p>
+      <w:pPr>
+        <w:pStyle w:val="ListParagraph"/>
+        <w:numPr>
+          <w:ilvl w:val="0"/>
+          <w:numId w:val="3"/>
+        </w:numPr>
+      </w:pPr>
+      <w:r>
+        <w:t>Životinji koja je udomljena</w:t>
+      </w:r>
+    </w:p>
+    <w:p>
+      <w:pPr>
+        <w:pStyle w:val="ListParagraph"/>
+        <w:numPr>
+          <w:ilvl w:val="0"/>
+          <w:numId w:val="3"/>
+        </w:numPr>
+      </w:pPr>
+      <w:r>
+        <w:t>Životinji koja je zbrinuta</w:t>
       </w:r>
     </w:p>
     <w:p>
       <w:pPr>
         <w:pStyle w:val="Heading2"/>
-        <w:rPr>
-          <w:sz w:val="32"/>
-        </w:rPr>
-      </w:pPr>
-      <w:r>
-        <w:rPr>
-          <w:sz w:val="32"/>
-        </w:rPr>
-        <w:t>Ulaz u sistem:</w:t>
-      </w:r>
-    </w:p>
-    <w:p>
-      <w:r>
-        <w:t>Za preporuku kućnih ljubimaca sastavlja se anketa koja ispituje sledeća pitanja:</w:t>
-      </w:r>
-    </w:p>
-    <w:p>
-      <w:pPr>
-        <w:pStyle w:val="ListParagraph"/>
-        <w:numPr>
-          <w:ilvl w:val="0"/>
-          <w:numId w:val="3"/>
-        </w:numPr>
-      </w:pPr>
-      <w:r>
-        <w:t>Broj stanara</w:t>
-      </w:r>
-    </w:p>
-    <w:p>
-      <w:pPr>
-        <w:pStyle w:val="ListParagraph"/>
-        <w:numPr>
-          <w:ilvl w:val="0"/>
-          <w:numId w:val="3"/>
-        </w:numPr>
-      </w:pPr>
-      <w:r>
-        <w:t>Da li živite sa decom</w:t>
-      </w:r>
-    </w:p>
-    <w:p>
-      <w:pPr>
-        <w:pStyle w:val="ListParagraph"/>
-        <w:numPr>
-          <w:ilvl w:val="0"/>
-          <w:numId w:val="3"/>
-        </w:numPr>
-      </w:pPr>
-      <w:r>
-        <w:t>Da li živi u kući ili stanu</w:t>
-      </w:r>
-    </w:p>
-    <w:p>
-      <w:pPr>
-        <w:pStyle w:val="ListParagraph"/>
-        <w:numPr>
-          <w:ilvl w:val="0"/>
-          <w:numId w:val="3"/>
-        </w:numPr>
-      </w:pPr>
-      <w:r>
-        <w:t>Veličina životnog prostora</w:t>
-      </w:r>
-    </w:p>
-    <w:p>
-      <w:pPr>
-        <w:pStyle w:val="ListParagraph"/>
-        <w:numPr>
-          <w:ilvl w:val="0"/>
-          <w:numId w:val="3"/>
-        </w:numPr>
-      </w:pPr>
-      <w:r>
-        <w:t>Da li ima pristup dvorištu</w:t>
-      </w:r>
-    </w:p>
-    <w:p>
-      <w:pPr>
-        <w:pStyle w:val="ListParagraph"/>
-        <w:numPr>
-          <w:ilvl w:val="0"/>
-          <w:numId w:val="3"/>
-        </w:numPr>
-      </w:pPr>
-      <w:r>
-        <w:t>Koliko je novca spreman da izdvoji za ljubimca</w:t>
-      </w:r>
-      <w:r>
-        <w:t xml:space="preserve"> na mesečnom nivou</w:t>
-      </w:r>
-    </w:p>
-    <w:p>
-      <w:pPr>
-        <w:pStyle w:val="ListParagraph"/>
-        <w:numPr>
-          <w:ilvl w:val="0"/>
-          <w:numId w:val="3"/>
-        </w:numPr>
-      </w:pPr>
-      <w:r>
-        <w:t>Nivo fizičke aktivnosti</w:t>
-      </w:r>
-    </w:p>
-    <w:p>
-      <w:pPr>
-        <w:pStyle w:val="ListParagraph"/>
-        <w:numPr>
-          <w:ilvl w:val="0"/>
-          <w:numId w:val="3"/>
-        </w:numPr>
-      </w:pPr>
-      <w:r>
-        <w:t>U kojoj okolini živi (selo/grad)</w:t>
-      </w:r>
-    </w:p>
-    <w:p>
-      <w:pPr>
-        <w:pStyle w:val="ListParagraph"/>
-        <w:numPr>
-          <w:ilvl w:val="0"/>
-          <w:numId w:val="3"/>
-        </w:numPr>
-      </w:pPr>
-      <w:r>
-        <w:t>Da</w:t>
-      </w:r>
-      <w:r>
-        <w:t xml:space="preserve"> li ima drugih kućnih ljubimaca</w:t>
-      </w:r>
-    </w:p>
-    <w:p>
-      <w:pPr>
-        <w:pStyle w:val="ListParagraph"/>
-        <w:numPr>
-          <w:ilvl w:val="0"/>
-          <w:numId w:val="3"/>
-        </w:numPr>
-      </w:pPr>
-      <w:r>
-        <w:t>Da li ima alergije na dlaku/perje</w:t>
-      </w:r>
-    </w:p>
-    <w:p>
-      <w:pPr>
-        <w:pStyle w:val="ListParagraph"/>
-        <w:numPr>
-          <w:ilvl w:val="0"/>
-          <w:numId w:val="3"/>
-        </w:numPr>
-      </w:pPr>
-      <w:r>
-        <w:t>Koliko često je odsutan</w:t>
-      </w:r>
-      <w:r>
-        <w:t xml:space="preserve"> (na dnevnom nivou)</w:t>
-      </w:r>
-    </w:p>
-    <w:p>
-      <w:pPr>
-        <w:pStyle w:val="ListParagraph"/>
-        <w:numPr>
-          <w:ilvl w:val="0"/>
-          <w:numId w:val="3"/>
-        </w:numPr>
-      </w:pPr>
-      <w:r>
-        <w:t>Koliko vremena bi posvetio ljubimcu na dnevnom nivou</w:t>
-      </w:r>
-    </w:p>
-    <w:p>
-      <w:pPr>
-        <w:pStyle w:val="ListParagraph"/>
-        <w:numPr>
-          <w:ilvl w:val="0"/>
-          <w:numId w:val="3"/>
-        </w:numPr>
-      </w:pPr>
-      <w:r>
-        <w:t>Da li želi aktivnog ili mirnijeg kućnog ljubimca</w:t>
-      </w:r>
-    </w:p>
-    <w:p>
-      <w:pPr>
-        <w:pStyle w:val="ListParagraph"/>
-        <w:numPr>
-          <w:ilvl w:val="0"/>
-          <w:numId w:val="3"/>
-        </w:numPr>
-      </w:pPr>
-      <w:r>
-        <w:t xml:space="preserve">Da li želi društvenijeg ili </w:t>
-      </w:r>
-      <w:r>
-        <w:t>povučenijeg</w:t>
-      </w:r>
-      <w:r>
-        <w:t xml:space="preserve"> kućnog ljubimca</w:t>
-      </w:r>
-    </w:p>
-    <w:p>
-      <w:pPr>
-        <w:pStyle w:val="ListParagraph"/>
-        <w:numPr>
-          <w:ilvl w:val="0"/>
-          <w:numId w:val="3"/>
-        </w:numPr>
-      </w:pPr>
-      <w:r>
-        <w:t>Da li mu smeta buka</w:t>
-      </w:r>
-    </w:p>
-    <w:p>
-      <w:r>
-        <w:t>Sistem vrši preporuku ljubimaca iz sledećih kategorija:</w:t>
-      </w:r>
-    </w:p>
-    <w:p>
-      <w:pPr>
-        <w:pStyle w:val="ListParagraph"/>
-        <w:numPr>
-          <w:ilvl w:val="0"/>
-          <w:numId w:val="3"/>
-        </w:numPr>
-      </w:pPr>
-      <w:r>
-        <w:t>Pas</w:t>
-      </w:r>
-      <w:r>
-        <w:t xml:space="preserve"> (labrador retriver, nemački ovčar, zlatni retriver, buldog, pudlica, bigl, čivava, rotvajler, dalmatinac, mops</w:t>
-      </w:r>
-      <w:r>
-        <w:t>, haski</w:t>
-      </w:r>
-      <w:r>
-        <w:t>)</w:t>
-      </w:r>
-    </w:p>
-    <w:p>
-      <w:pPr>
-        <w:pStyle w:val="ListParagraph"/>
-        <w:numPr>
-          <w:ilvl w:val="0"/>
-          <w:numId w:val="3"/>
-        </w:numPr>
-      </w:pPr>
-      <w:r>
-        <w:t>Mačka</w:t>
-      </w:r>
-      <w:r>
-        <w:t xml:space="preserve"> (</w:t>
-      </w:r>
-      <w:r>
-        <w:t xml:space="preserve">domaća kratkodlaka, sijamska, </w:t>
-      </w:r>
-      <w:r>
-        <w:t>sfinks, britanska kratkodlaka</w:t>
-      </w:r>
-      <w:r>
-        <w:t>, perzijska</w:t>
-      </w:r>
-      <w:r>
-        <w:t>)</w:t>
-      </w:r>
-    </w:p>
-    <w:p>
-      <w:pPr>
-        <w:pStyle w:val="ListParagraph"/>
-        <w:numPr>
-          <w:ilvl w:val="0"/>
-          <w:numId w:val="3"/>
-        </w:numPr>
-      </w:pPr>
-      <w:r>
-        <w:t>Ptica</w:t>
-      </w:r>
-      <w:r>
-        <w:t xml:space="preserve"> (kanarinac, golub, afrički sivi papagaj, nimfa, tigric</w:t>
-      </w:r>
-      <w:r>
-        <w:t>a</w:t>
-      </w:r>
-      <w:r>
-        <w:t>)</w:t>
-      </w:r>
-    </w:p>
-    <w:p>
-      <w:pPr>
-        <w:pStyle w:val="ListParagraph"/>
-        <w:numPr>
-          <w:ilvl w:val="0"/>
-          <w:numId w:val="3"/>
-        </w:numPr>
-      </w:pPr>
-      <w:r>
-        <w:t>Reptil</w:t>
-      </w:r>
-      <w:r>
-        <w:t xml:space="preserve"> </w:t>
-      </w:r>
-      <w:r>
-        <w:t>(</w:t>
-      </w:r>
-      <w:r>
-        <w:t>ge</w:t>
-      </w:r>
-      <w:r>
-        <w:t>ko, kraljevska zmija, bartagama</w:t>
-      </w:r>
-      <w:r>
-        <w:t>, kornjača</w:t>
-      </w:r>
-      <w:r>
-        <w:t>)</w:t>
-      </w:r>
-    </w:p>
-    <w:p>
-      <w:pPr>
-        <w:pStyle w:val="ListParagraph"/>
-        <w:numPr>
-          <w:ilvl w:val="0"/>
-          <w:numId w:val="3"/>
-        </w:numPr>
-      </w:pPr>
-      <w:r>
-        <w:t>Glodar (morsko prase, hrčak)</w:t>
-      </w:r>
-    </w:p>
-    <w:p>
-      <w:pPr>
-        <w:pStyle w:val="ListParagraph"/>
-        <w:numPr>
-          <w:ilvl w:val="0"/>
-          <w:numId w:val="3"/>
-        </w:numPr>
-      </w:pPr>
-      <w:r>
-        <w:t>Pauk (tarantula)</w:t>
-      </w:r>
-    </w:p>
-    <w:p>
-      <w:pPr>
-        <w:pStyle w:val="ListParagraph"/>
-        <w:numPr>
-          <w:ilvl w:val="0"/>
-          <w:numId w:val="3"/>
-        </w:numPr>
-      </w:pPr>
-      <w:r>
-        <w:t>Ribica</w:t>
-      </w:r>
-      <w:r>
-        <w:t xml:space="preserve"> (veće i manje vrste</w:t>
-      </w:r>
-      <w:r>
-        <w:t>)</w:t>
-      </w:r>
-    </w:p>
-    <w:p>
-      <w:pPr>
-        <w:pStyle w:val="ListParagraph"/>
-        <w:numPr>
-          <w:ilvl w:val="0"/>
-          <w:numId w:val="3"/>
-        </w:numPr>
-      </w:pPr>
-      <w:r>
-        <w:t>Zec</w:t>
-      </w:r>
-      <w:r>
-        <w:t xml:space="preserve"> (kunić, holandski patuljasti, lavlja glava)</w:t>
-      </w:r>
-    </w:p>
-    <w:p>
-      <w:r>
-        <w:t>Za upravljanje skloništem neophodno je obezbediti sledeće podatke:</w:t>
-      </w:r>
-    </w:p>
-    <w:p>
-      <w:pPr>
-        <w:pStyle w:val="ListParagraph"/>
-        <w:numPr>
-          <w:ilvl w:val="0"/>
-          <w:numId w:val="3"/>
-        </w:numPr>
-      </w:pPr>
-      <w:r>
-        <w:t>Broj životinja po vrsti</w:t>
-      </w:r>
-    </w:p>
-    <w:p>
-      <w:pPr>
-        <w:pStyle w:val="ListParagraph"/>
-        <w:numPr>
-          <w:ilvl w:val="0"/>
-          <w:numId w:val="3"/>
-        </w:numPr>
-      </w:pPr>
-      <w:r>
-        <w:t xml:space="preserve">Količina hrane za svaku vrstu u </w:t>
-      </w:r>
-      <w:r>
-        <w:t>porcijama</w:t>
-      </w:r>
-    </w:p>
-    <w:p>
-      <w:pPr>
-        <w:pStyle w:val="ListParagraph"/>
-        <w:numPr>
-          <w:ilvl w:val="0"/>
-          <w:numId w:val="3"/>
-        </w:numPr>
-      </w:pPr>
-      <w:r>
-        <w:t>Dostupna finansijska sredstva</w:t>
-      </w:r>
-      <w:r>
-        <w:t xml:space="preserve"> </w:t>
-      </w:r>
-    </w:p>
-    <w:p>
-      <w:pPr>
-        <w:pStyle w:val="ListParagraph"/>
-        <w:numPr>
-          <w:ilvl w:val="0"/>
-          <w:numId w:val="3"/>
-        </w:numPr>
-      </w:pPr>
-      <w:r>
-        <w:t>Kapacitet skloništa</w:t>
-      </w:r>
-    </w:p>
-    <w:p/>
-    <w:p>
+      </w:pPr>
       <w:r>
         <w:lastRenderedPageBreak/>
-        <w:t>Preko forme mogu se uneti i podaci o:</w:t>
-      </w:r>
-    </w:p>
-    <w:p>
-      <w:pPr>
-        <w:pStyle w:val="ListParagraph"/>
-        <w:numPr>
-          <w:ilvl w:val="0"/>
-          <w:numId w:val="3"/>
-        </w:numPr>
-      </w:pPr>
-      <w:r>
-        <w:t>Životinji koja je udomljena</w:t>
-      </w:r>
-    </w:p>
-    <w:p>
-      <w:pPr>
-        <w:pStyle w:val="ListParagraph"/>
-        <w:numPr>
-          <w:ilvl w:val="0"/>
-          <w:numId w:val="3"/>
-        </w:numPr>
-      </w:pPr>
-      <w:r>
-        <w:t>Životinji koja je zbrinuta</w:t>
-      </w:r>
-    </w:p>
-    <w:p>
-      <w:pPr>
-        <w:pStyle w:val="Heading2"/>
-      </w:pPr>
-      <w:r>
         <w:t>Izlaz iz sistema:</w:t>
       </w:r>
     </w:p>
@@ -1068,6 +1075,42 @@
         </w:numPr>
       </w:pPr>
       <w:r>
+        <w:t xml:space="preserve">Ako korisnik </w:t>
+      </w:r>
+      <w:r>
+        <w:rPr>
+          <w:b/>
+        </w:rPr>
+        <w:t>ne živi sa decom</w:t>
+      </w:r>
+      <w:r>
+        <w:t>,</w:t>
+      </w:r>
+      <w:r>
+        <w:t xml:space="preserve"> </w:t>
+      </w:r>
+      <w:r>
+        <w:t xml:space="preserve">onda </w:t>
+      </w:r>
+      <w:r>
+        <w:t xml:space="preserve">preporuči </w:t>
+      </w:r>
+      <w:r>
+        <w:t>Buldog,Pudlica,Bigl,Čivava,Rotvajler,Mops,Haski,Kornjača,Sijamska Mačka,Sfinks,Perzijska Mačka</w:t>
+      </w:r>
+      <w:r>
+        <w:t>,Tarantula,Geko,Kraljevska Zmija,Bartagama</w:t>
+      </w:r>
+    </w:p>
+    <w:p>
+      <w:pPr>
+        <w:pStyle w:val="ListParagraph"/>
+        <w:numPr>
+          <w:ilvl w:val="0"/>
+          <w:numId w:val="3"/>
+        </w:numPr>
+      </w:pPr>
+      <w:r>
         <w:lastRenderedPageBreak/>
         <w:t xml:space="preserve">Ako korisnik </w:t>
       </w:r>
@@ -1075,7 +1118,91 @@
         <w:rPr>
           <w:b/>
         </w:rPr>
-        <w:t>ne živi sa decom</w:t>
+        <w:t>živi u stanu</w:t>
+      </w:r>
+      <w:r>
+        <w:t>, onda preporuči</w:t>
+      </w:r>
+      <w:r>
+        <w:t xml:space="preserve"> Mops,Pudlica,Čivava,Domaća Kratkodlaka Mačka,Britanska Kratkodlaka Mačka,Tarantula,Sijamska Mačka, Sfinks, Perzijska Mačka,</w:t>
+      </w:r>
+      <w:r>
+        <w:t>Geko,Kraljevska Zmija,Bartagama</w:t>
+      </w:r>
+      <w:r>
+        <w:t>,Hrčak,Kunić,Holandski Patuljasti,Lavlja Glava,Veće Ribice,Manje Ribice</w:t>
+      </w:r>
+    </w:p>
+    <w:p>
+      <w:pPr>
+        <w:pStyle w:val="ListParagraph"/>
+        <w:numPr>
+          <w:ilvl w:val="0"/>
+          <w:numId w:val="3"/>
+        </w:numPr>
+      </w:pPr>
+      <w:r>
+        <w:t xml:space="preserve">Ako korisnik </w:t>
+      </w:r>
+      <w:r>
+        <w:rPr>
+          <w:b/>
+        </w:rPr>
+        <w:t>živi u kući</w:t>
+      </w:r>
+      <w:r>
+        <w:t>, onda preporuči</w:t>
+      </w:r>
+      <w:r>
+        <w:t xml:space="preserve"> Labrador Retriver,Nemački Ovčar,Zlatni Retriver,Buldog,Pudlica,Bigl,Čivava,Rotvajler,Dalmatinac,Mops,Haski,Sijamska Mačka,Sfinks,Perzijska Mačka,</w:t>
+      </w:r>
+      <w:r>
+        <w:t>Domaća Kratkodlaka Mačka,Britanska Kratkodlaka Mačka,</w:t>
+      </w:r>
+      <w:r>
+        <w:t xml:space="preserve">Kanarinac,Golub,Afrički </w:t>
+      </w:r>
+      <w:r>
+        <w:t>Sivi Papagaj,Nimfa,Tigric</w:t>
+      </w:r>
+      <w:r>
+        <w:t>a</w:t>
+      </w:r>
+      <w:r>
+        <w:t>,Morsko Prase</w:t>
+      </w:r>
+      <w:r>
+        <w:t>,Hrčak</w:t>
+      </w:r>
+    </w:p>
+    <w:p>
+      <w:pPr>
+        <w:pStyle w:val="ListParagraph"/>
+        <w:numPr>
+          <w:ilvl w:val="0"/>
+          <w:numId w:val="3"/>
+        </w:numPr>
+      </w:pPr>
+      <w:r>
+        <w:t xml:space="preserve">Ako korisnik </w:t>
+      </w:r>
+      <w:r>
+        <w:rPr>
+          <w:b/>
+        </w:rPr>
+        <w:t xml:space="preserve">ima </w:t>
+      </w:r>
+      <w:r>
+        <w:rPr>
+          <w:b/>
+        </w:rPr>
+        <w:t>pristup dvorištu</w:t>
+      </w:r>
+      <w:r>
+        <w:t>, onda preporuči</w:t>
+      </w:r>
+      <w:r>
+        <w:t xml:space="preserve"> Labrador Retriver,Nemački Ovčar,Zlatni Retriver,Buldog,Pudlica,Bigl,Čivava,Rotvajler,Dalmatinac,Mops,Haski,Kunić,Holandski Patuljasti,Lavlja Glava</w:t>
       </w:r>
       <w:r>
         <w:t>,</w:t>
@@ -1084,16 +1211,13 @@
         <w:t xml:space="preserve"> </w:t>
       </w:r>
       <w:r>
-        <w:t xml:space="preserve">onda </w:t>
-      </w:r>
-      <w:r>
-        <w:t xml:space="preserve">preporuči </w:t>
-      </w:r>
-      <w:r>
-        <w:t>Buldog,Pudlica,Bigl,Čivava,Rotvajler,Mops,Haski,Kornjača,Sijamska Mačka,Sfinks,Perzijska Mačka</w:t>
-      </w:r>
-      <w:r>
-        <w:t>,Tarantula,Geko,Kraljevska Zmija,Bartagama</w:t>
+        <w:t>Domaća Kratkodlaka Mačka,Britanska Kratkodlaka Mačka,Sijamska Mačka,Sfinks,Perzijska Mačka,Morsko Prase</w:t>
+      </w:r>
+      <w:r>
+        <w:t>,Kanarinac,Golub,Afrički Sivi Papagaj,Nimfa,Tigric</w:t>
+      </w:r>
+      <w:r>
+        <w:t>a</w:t>
       </w:r>
     </w:p>
     <w:p>
@@ -1111,19 +1235,115 @@
         <w:rPr>
           <w:b/>
         </w:rPr>
-        <w:t>živi u stanu</w:t>
+        <w:t>nema pristup dvorištu</w:t>
       </w:r>
       <w:r>
         <w:t>, onda preporuči</w:t>
       </w:r>
       <w:r>
-        <w:t xml:space="preserve"> Mops,Pudlica,Čivava,Domaća Kratkodlaka Mačka,Britanska Kratkodlaka Mačka,Tarantula,Sijamska Mačka, Sfinks, Perzijska Mačka,</w:t>
-      </w:r>
-      <w:r>
-        <w:t>Geko,Kraljevska Zmija,Bartagama</w:t>
-      </w:r>
-      <w:r>
-        <w:t>,Hrčak,Kunić,Holandski Patuljasti,Lavlja Glava,Veće Ribice,Manje Ribice</w:t>
+        <w:t xml:space="preserve"> Čivava,Mops,Pudlica,Domaća Kratkodlaka Mačka,Britanska Kratkodlaka Mačka,Sijamska Mačka,Sfinks,Perzijska Mačka,Kanarinac,Golub</w:t>
+      </w:r>
+      <w:r>
+        <w:t>,Afrički Sivi Papagaj,Nimfa,Tigric</w:t>
+      </w:r>
+      <w:r>
+        <w:t>aB</w:t>
+      </w:r>
+      <w:r>
+        <w:t>,Kornjača,Geko,Kraljevska Zmija,Bartagama,Tarantula,Veće Ribice,Manje Ribice</w:t>
+      </w:r>
+      <w:r>
+        <w:t>,Hrčak</w:t>
+      </w:r>
+    </w:p>
+    <w:p>
+      <w:pPr>
+        <w:pStyle w:val="ListParagraph"/>
+        <w:numPr>
+          <w:ilvl w:val="0"/>
+          <w:numId w:val="3"/>
+        </w:numPr>
+      </w:pPr>
+      <w:r>
+        <w:t xml:space="preserve">Ako je korisnik </w:t>
+      </w:r>
+      <w:r>
+        <w:rPr>
+          <w:b/>
+        </w:rPr>
+        <w:t>vrlo aktivan</w:t>
+      </w:r>
+      <w:r>
+        <w:t xml:space="preserve">, onda preporuči </w:t>
+      </w:r>
+      <w:r>
+        <w:t>Labrador Retriver,Nemački Ovčar,Zlatni Retriver,Buldog,Bigl,Rotvajler,Haski</w:t>
+      </w:r>
+    </w:p>
+    <w:p>
+      <w:pPr>
+        <w:pStyle w:val="ListParagraph"/>
+        <w:numPr>
+          <w:ilvl w:val="0"/>
+          <w:numId w:val="3"/>
+        </w:numPr>
+      </w:pPr>
+      <w:r>
+        <w:t xml:space="preserve">Ako je korisnik </w:t>
+      </w:r>
+      <w:r>
+        <w:rPr>
+          <w:b/>
+        </w:rPr>
+        <w:t>srednje aktivan</w:t>
+      </w:r>
+      <w:r>
+        <w:t>, onda preporuči</w:t>
+      </w:r>
+      <w:r>
+        <w:t xml:space="preserve"> Pudlica,Dalmatinac,Mops,Domaća Kratkodlaka</w:t>
+      </w:r>
+      <w:r>
+        <w:t xml:space="preserve"> Mačka</w:t>
+      </w:r>
+      <w:r>
+        <w:t>,</w:t>
+      </w:r>
+      <w:r>
+        <w:t>Britanska Kratkodlaka Mačka,</w:t>
+      </w:r>
+      <w:r>
+        <w:t>Sijamska,Kanarinac,Golub,Afrički Sivi Papagaj,Nimfa,Tigric</w:t>
+      </w:r>
+      <w:r>
+        <w:t>a</w:t>
+      </w:r>
+      <w:r>
+        <w:t>,Kunić,Holandski Patuljasti,Lavlja Glava</w:t>
+      </w:r>
+    </w:p>
+    <w:p>
+      <w:pPr>
+        <w:pStyle w:val="ListParagraph"/>
+        <w:numPr>
+          <w:ilvl w:val="0"/>
+          <w:numId w:val="3"/>
+        </w:numPr>
+      </w:pPr>
+      <w:r>
+        <w:t xml:space="preserve">Ako je korisnik </w:t>
+      </w:r>
+      <w:r>
+        <w:rPr>
+          <w:b/>
+        </w:rPr>
+        <w:t>slabo aktivan</w:t>
+      </w:r>
+      <w:r>
+        <w:t>, onda preporuči</w:t>
+      </w:r>
+      <w:r>
+        <w:t xml:space="preserve"> Čivava,Sfinks,Perzijska Mačka,Geko,Kraljevska Zmija,Bartagama,Morsko Prase,Tarantula,Veće Ribice,Manje Ribice,Hrčak</w:t>
       </w:r>
     </w:p>
     <w:p>
@@ -1141,31 +1361,79 @@
         <w:rPr>
           <w:b/>
         </w:rPr>
-        <w:t>živi u kući</w:t>
+        <w:t>živi u gradu</w:t>
       </w:r>
       <w:r>
         <w:t>, onda preporuči</w:t>
       </w:r>
       <w:r>
-        <w:t xml:space="preserve"> Labrador Retriver,Nemački Ovčar,Zlatni Retriver,Buldog,Pudlica,Bigl,Čivava,Rotvajler,Dalmatinac,Mops,Haski,Sijamska Mačka,Sfinks,Perzijska Mačka,</w:t>
-      </w:r>
-      <w:r>
-        <w:t>Domaća Kratkodlaka Mačka,Britanska Kratkodlaka Mačka,</w:t>
-      </w:r>
-      <w:r>
-        <w:t xml:space="preserve">Kanarinac,Golub,Afrički </w:t>
-      </w:r>
-      <w:r>
-        <w:t>Sivi Papagaj,Nimfa,Tigric</w:t>
+        <w:t xml:space="preserve"> Kornjača,Tarantula</w:t>
+      </w:r>
+      <w:r>
+        <w:t>,Geko,Bartagama</w:t>
+      </w:r>
+      <w:r>
+        <w:t>,Domaća Kratkodlaka Mačka,Britanska K</w:t>
+      </w:r>
+      <w:r>
+        <w:t>ratkodlaka Mačka,Sijamska Mačka</w:t>
+      </w:r>
+      <w:r>
+        <w:t>,Sfinks,Perzijska Mačka</w:t>
+      </w:r>
+      <w:r>
+        <w:t>,Labrador Retriver,Buldog,Pudlica,Čivava,Mops</w:t>
+      </w:r>
+      <w:r>
+        <w:t>,Veće Ribice,Manje Ribice</w:t>
+      </w:r>
+    </w:p>
+    <w:p>
+      <w:pPr>
+        <w:pStyle w:val="ListParagraph"/>
+        <w:numPr>
+          <w:ilvl w:val="0"/>
+          <w:numId w:val="3"/>
+        </w:numPr>
+      </w:pPr>
+      <w:r>
+        <w:t xml:space="preserve">Ako korisnik </w:t>
+      </w:r>
+      <w:r>
+        <w:rPr>
+          <w:b/>
+        </w:rPr>
+        <w:t>živi u se</w:t>
+      </w:r>
+      <w:r>
+        <w:rPr>
+          <w:b/>
+        </w:rPr>
+        <w:t>lu</w:t>
+      </w:r>
+      <w:r>
+        <w:t xml:space="preserve">, onda preporuči </w:t>
+      </w:r>
+      <w:r>
+        <w:t>Nemački Ovčar,Zlatni Retriver,Bigl,Rotvajler,Dalmatinac,Haski,Kunić,Holandski Patuljasti,Lavlja Glava,Sfinks,Perzijska Mačka,Afrički Sivi Papagaj,Nimfa,Tigric</w:t>
       </w:r>
       <w:r>
         <w:t>a</w:t>
       </w:r>
       <w:r>
-        <w:t>,Morsko Prase</w:t>
-      </w:r>
-      <w:r>
-        <w:t>,Hrčak</w:t>
+        <w:t>,</w:t>
+      </w:r>
+      <w:r>
+        <w:t>Golub,</w:t>
+      </w:r>
+      <w:r>
+        <w:t>Kornjača,Tarantula,Geko,Kraljevska Zmija,Bartagama,</w:t>
+      </w:r>
+      <w:r>
+        <w:t>Domaća Kratkodlaka Mačka,Britanska Kratkodlaka Mačka,Sijamska Mačka</w:t>
+      </w:r>
+      <w:r>
+        <w:t>,Labrador Retriver</w:t>
       </w:r>
     </w:p>
     <w:p>
@@ -1183,34 +1451,79 @@
         <w:rPr>
           <w:b/>
         </w:rPr>
-        <w:t xml:space="preserve">ima </w:t>
+        <w:t>ima drugih kućnih ljubimaca</w:t>
+      </w:r>
+      <w:r>
+        <w:t>, onda preporuči</w:t>
+      </w:r>
+      <w:r>
+        <w:t xml:space="preserve"> </w:t>
+      </w:r>
+      <w:r>
+        <w:t>Labrador Retriver,Nemački Ovčar,Zlatni</w:t>
+      </w:r>
+      <w:r>
+        <w:t xml:space="preserve"> </w:t>
+      </w:r>
+      <w:r>
+        <w:t>Retriver,Buldog,Pudlica,Bigl,Rotvajler,Dalmatinac,Mops,Haski</w:t>
+      </w:r>
+      <w:r>
+        <w:t>,Tarantula,Hrčak,Morsko Prase,Veće Ribice,Manje Ribice,Geko,Kraljevska Zmija,Bartagama,Kornjača</w:t>
+      </w:r>
+    </w:p>
+    <w:p>
+      <w:pPr>
+        <w:pStyle w:val="ListParagraph"/>
+        <w:numPr>
+          <w:ilvl w:val="0"/>
+          <w:numId w:val="3"/>
+        </w:numPr>
+      </w:pPr>
+      <w:r>
+        <w:t xml:space="preserve">Ako korisnik </w:t>
       </w:r>
       <w:r>
         <w:rPr>
           <w:b/>
         </w:rPr>
-        <w:t>pristup dvorištu</w:t>
+        <w:t>nema drugih kućnih ljubimaca</w:t>
       </w:r>
       <w:r>
         <w:t>, onda preporuči</w:t>
       </w:r>
       <w:r>
-        <w:t xml:space="preserve"> Labrador Retriver,Nemački Ovčar,Zlatni Retriver,Buldog,Pudlica,Bigl,Čivava,Rotvajler,Dalmatinac,Mops,Haski,Kunić,Holandski Patuljasti,Lavlja Glava</w:t>
-      </w:r>
-      <w:r>
-        <w:t>,</w:t>
+        <w:t xml:space="preserve"> Kanarinac,Golub,Afrički Sivi Papagaj,Nimfa,Tigric</w:t>
+      </w:r>
+      <w:r>
+        <w:t>a</w:t>
+      </w:r>
+      <w:r>
+        <w:t>,Kunić,Holandski Patuljasti,Lavlja Glava,Domaća Kratkodlaka,Sijamska,Sfinks,Britanska Kratkodlaka Mačka,Perzijska Mačka</w:t>
+      </w:r>
+    </w:p>
+    <w:p>
+      <w:pPr>
+        <w:pStyle w:val="ListParagraph"/>
+        <w:numPr>
+          <w:ilvl w:val="0"/>
+          <w:numId w:val="3"/>
+        </w:numPr>
+      </w:pPr>
+      <w:r>
+        <w:t>Ako korisnik</w:t>
       </w:r>
       <w:r>
         <w:t xml:space="preserve"> </w:t>
       </w:r>
       <w:r>
-        <w:t>Domaća Kratkodlaka Mačka,Britanska Kratkodlaka Mačka,Sijamska Mačka,Sfinks,Perzijska Mačka,Morsko Prase</w:t>
-      </w:r>
-      <w:r>
-        <w:t>,Kanarinac,Golub,Afrički Sivi Papagaj,Nimfa,Tigric</w:t>
-      </w:r>
-      <w:r>
-        <w:t>a</w:t>
+        <w:rPr>
+          <w:b/>
+        </w:rPr>
+        <w:t>nema alergija</w:t>
+      </w:r>
+      <w:r>
+        <w:t>, onda ne pravi nikakve dodatne preporuke</w:t>
       </w:r>
     </w:p>
     <w:p>
@@ -1228,337 +1541,28 @@
         <w:rPr>
           <w:b/>
         </w:rPr>
-        <w:t>nema pristup dvorištu</w:t>
+        <w:t>ima alergije na perje</w:t>
       </w:r>
       <w:r>
         <w:t>, onda preporuči</w:t>
       </w:r>
       <w:r>
-        <w:t xml:space="preserve"> Čivava,Mops,Pudlica,Domaća Kratkodlaka Mačka,Britanska Kratkodlaka Mačka,Sijamska Mačka,Sfinks,Perzijska Mačka,Kanarinac,Golub</w:t>
-      </w:r>
-      <w:r>
-        <w:t>,Afrički Sivi Papagaj,Nimfa,Tigric</w:t>
-      </w:r>
-      <w:r>
-        <w:t>aB</w:t>
-      </w:r>
-      <w:r>
-        <w:t>,Kornjača,Geko,Kraljevska Zmija,Bartagama,Tarantula,Veće Ribice,Manje Ribice</w:t>
-      </w:r>
-      <w:r>
-        <w:t>,Hrčak</w:t>
-      </w:r>
-    </w:p>
-    <w:p>
-      <w:pPr>
-        <w:pStyle w:val="ListParagraph"/>
-        <w:numPr>
-          <w:ilvl w:val="0"/>
-          <w:numId w:val="3"/>
-        </w:numPr>
-      </w:pPr>
-      <w:r>
-        <w:t xml:space="preserve">Ako je korisnik </w:t>
-      </w:r>
-      <w:r>
-        <w:rPr>
-          <w:b/>
-        </w:rPr>
-        <w:t>vrlo aktivan</w:t>
-      </w:r>
-      <w:r>
-        <w:t xml:space="preserve">, onda preporuči </w:t>
-      </w:r>
-      <w:r>
-        <w:t>Labrador Retriver,Nemački Ovčar,Zlatni Retriver,Buldog,Bigl,Rotvajler,Haski</w:t>
-      </w:r>
-    </w:p>
-    <w:p>
-      <w:pPr>
-        <w:pStyle w:val="ListParagraph"/>
-        <w:numPr>
-          <w:ilvl w:val="0"/>
-          <w:numId w:val="3"/>
-        </w:numPr>
-      </w:pPr>
-      <w:r>
-        <w:t xml:space="preserve">Ako je korisnik </w:t>
-      </w:r>
-      <w:r>
-        <w:rPr>
-          <w:b/>
-        </w:rPr>
-        <w:t>srednje aktivan</w:t>
-      </w:r>
-      <w:r>
-        <w:t>, onda preporuči</w:t>
-      </w:r>
-      <w:r>
-        <w:t xml:space="preserve"> Pudlica,Dalmatinac,Mops,Domaća Kratkodlaka</w:t>
-      </w:r>
-      <w:r>
-        <w:t xml:space="preserve"> Mačka</w:t>
-      </w:r>
-      <w:r>
-        <w:t>,</w:t>
-      </w:r>
-      <w:r>
-        <w:t>Britanska Kratkodlaka Mačka,</w:t>
-      </w:r>
-      <w:r>
-        <w:t>Sijamska,Kanarinac,Golub,Afrički Sivi Papagaj,Nimfa,Tigric</w:t>
-      </w:r>
-      <w:r>
-        <w:t>a</w:t>
-      </w:r>
-      <w:r>
-        <w:t>,Kunić,Holandski Patuljasti,Lavlja Glava</w:t>
-      </w:r>
-    </w:p>
-    <w:p>
-      <w:pPr>
-        <w:pStyle w:val="ListParagraph"/>
-        <w:numPr>
-          <w:ilvl w:val="0"/>
-          <w:numId w:val="3"/>
-        </w:numPr>
-      </w:pPr>
-      <w:r>
-        <w:t xml:space="preserve">Ako je korisnik </w:t>
-      </w:r>
-      <w:r>
-        <w:rPr>
-          <w:b/>
-        </w:rPr>
-        <w:t>slabo aktivan</w:t>
-      </w:r>
-      <w:r>
-        <w:t>, onda preporuči</w:t>
-      </w:r>
-      <w:r>
-        <w:t xml:space="preserve"> Čivava,Sfinks,Perzijska Mačka,Geko,Kraljevska Zmija,Bartagama,Morsko Prase,Tarantula,Veće Ribice,Manje Ribice,Hrčak</w:t>
-      </w:r>
-    </w:p>
-    <w:p>
-      <w:pPr>
-        <w:pStyle w:val="ListParagraph"/>
-        <w:numPr>
-          <w:ilvl w:val="0"/>
-          <w:numId w:val="3"/>
-        </w:numPr>
-      </w:pPr>
-      <w:r>
-        <w:t xml:space="preserve">Ako korisnik </w:t>
-      </w:r>
-      <w:r>
-        <w:rPr>
-          <w:b/>
-        </w:rPr>
-        <w:t>živi u gradu</w:t>
-      </w:r>
-      <w:r>
-        <w:t>, onda preporuči</w:t>
-      </w:r>
-      <w:r>
-        <w:t xml:space="preserve"> Kornjača,Tarantula</w:t>
-      </w:r>
-      <w:r>
-        <w:t>,Geko,Bartagama</w:t>
-      </w:r>
-      <w:r>
-        <w:t>,Domaća Kratkodlaka Mačka,Britanska K</w:t>
-      </w:r>
-      <w:r>
-        <w:t>ratkodlaka Mačka,Sijamska Mačka</w:t>
-      </w:r>
-      <w:r>
-        <w:t>,Sfinks,Perzijska Mačka</w:t>
-      </w:r>
-      <w:r>
-        <w:t>,Labrador Retriver,Buldog,Pudlica,Čivava,Mops</w:t>
-      </w:r>
-      <w:r>
-        <w:t>,Veće Ribice,Manje Ribice</w:t>
-      </w:r>
-    </w:p>
-    <w:p>
-      <w:pPr>
-        <w:pStyle w:val="ListParagraph"/>
-        <w:numPr>
-          <w:ilvl w:val="0"/>
-          <w:numId w:val="3"/>
-        </w:numPr>
-      </w:pPr>
-      <w:r>
-        <w:t xml:space="preserve">Ako korisnik </w:t>
-      </w:r>
-      <w:r>
-        <w:rPr>
-          <w:b/>
-        </w:rPr>
-        <w:t>živi u se</w:t>
-      </w:r>
-      <w:r>
-        <w:rPr>
-          <w:b/>
-        </w:rPr>
-        <w:t>lu</w:t>
-      </w:r>
-      <w:r>
-        <w:t xml:space="preserve">, onda preporuči </w:t>
-      </w:r>
-      <w:r>
-        <w:t>Nemački Ovčar,Zlatni Retriver,Bigl,Rotvajler,Dalmatinac,Haski,Kunić,Holandski Patuljasti,Lavlja Glava,Sfinks,Perzijska Mačka,Afrički Sivi Papagaj,Nimfa,Tigric</w:t>
-      </w:r>
-      <w:r>
-        <w:t>a</w:t>
-      </w:r>
-      <w:r>
-        <w:t>,</w:t>
-      </w:r>
-      <w:r>
-        <w:t>Golub,</w:t>
-      </w:r>
-      <w:r>
-        <w:t>Kornjača,Tarantula,Geko,Kraljevska Zmija,Bartagama,</w:t>
-      </w:r>
-      <w:r>
-        <w:t>Domaća Kratkodlaka Mačka,Britanska Kratkodlaka Mačka,Sijamska Mačka</w:t>
-      </w:r>
-      <w:r>
-        <w:t>,Labrador Retriver</w:t>
-      </w:r>
-    </w:p>
-    <w:p>
-      <w:pPr>
-        <w:pStyle w:val="ListParagraph"/>
-        <w:numPr>
-          <w:ilvl w:val="0"/>
-          <w:numId w:val="3"/>
-        </w:numPr>
-      </w:pPr>
-      <w:r>
-        <w:t xml:space="preserve">Ako korisnik </w:t>
-      </w:r>
-      <w:r>
-        <w:rPr>
-          <w:b/>
-        </w:rPr>
-        <w:t>ima drugih kućnih ljubimaca</w:t>
-      </w:r>
-      <w:r>
-        <w:t>, onda preporuči</w:t>
-      </w:r>
-      <w:r>
         <w:t xml:space="preserve"> </w:t>
       </w:r>
       <w:r>
-        <w:t>Labrador Retriver,Nemački Ovčar,Zlatni</w:t>
-      </w:r>
-      <w:r>
-        <w:t xml:space="preserve"> </w:t>
-      </w:r>
-      <w:r>
-        <w:t>Retriver,Buldog,Pudlica,Bigl,Rotvajler,Dalmatinac,Mops,Haski</w:t>
-      </w:r>
-      <w:r>
-        <w:t>,Tarantula,Hrčak,Morsko Prase,Veće Ribice,Manje Ribice,Geko,Kraljevska Zmija,Bartagama,Kornjača</w:t>
-      </w:r>
-    </w:p>
-    <w:p>
-      <w:pPr>
-        <w:pStyle w:val="ListParagraph"/>
-        <w:numPr>
-          <w:ilvl w:val="0"/>
-          <w:numId w:val="3"/>
-        </w:numPr>
-      </w:pPr>
-      <w:r>
-        <w:t xml:space="preserve">Ako korisnik </w:t>
-      </w:r>
-      <w:r>
-        <w:rPr>
-          <w:b/>
-        </w:rPr>
-        <w:t>nema drugih kućnih ljubimaca</w:t>
-      </w:r>
-      <w:r>
-        <w:t>, onda preporuči</w:t>
-      </w:r>
-      <w:r>
-        <w:t xml:space="preserve"> Kanarinac,Golub,Afrički Sivi Papagaj,Nimfa,Tigric</w:t>
-      </w:r>
-      <w:r>
-        <w:t>a</w:t>
-      </w:r>
-      <w:r>
-        <w:t>,Kunić,Holandski Patuljasti,Lavlja Glava,Domaća Kratkodlaka,Sijamska,Sfinks,Britanska Kratkodlaka Mačka,Perzijska Mačka</w:t>
-      </w:r>
-    </w:p>
-    <w:p>
-      <w:pPr>
-        <w:pStyle w:val="ListParagraph"/>
-        <w:numPr>
-          <w:ilvl w:val="0"/>
-          <w:numId w:val="3"/>
-        </w:numPr>
-      </w:pPr>
-      <w:r>
-        <w:t>Ako korisnik</w:t>
-      </w:r>
-      <w:r>
-        <w:t xml:space="preserve"> </w:t>
-      </w:r>
-      <w:r>
-        <w:rPr>
-          <w:b/>
-        </w:rPr>
-        <w:t>nema alergija</w:t>
-      </w:r>
-      <w:r>
-        <w:t>, onda ne pravi nikakve dodatne preporuke</w:t>
-      </w:r>
-    </w:p>
-    <w:p>
-      <w:pPr>
-        <w:pStyle w:val="ListParagraph"/>
-        <w:numPr>
-          <w:ilvl w:val="0"/>
-          <w:numId w:val="3"/>
-        </w:numPr>
-      </w:pPr>
-      <w:r>
-        <w:t xml:space="preserve">Ako korisnik </w:t>
-      </w:r>
-      <w:r>
-        <w:rPr>
-          <w:b/>
-        </w:rPr>
-        <w:t>ima alergije na perje</w:t>
-      </w:r>
-      <w:r>
-        <w:t>, onda preporuči</w:t>
-      </w:r>
-      <w:r>
-        <w:t xml:space="preserve"> </w:t>
-      </w:r>
-      <w:r>
-        <w:t xml:space="preserve">Labrador Retriver,Nemački Ovčar,Zlatni Retriver,Buldog,Pudlica,Bigl,Čivava,Rotvajler,Dalmatinac,Mops,Haski,Domaća Kratkodlaka </w:t>
-      </w:r>
+        <w:t>Labrador Retriver,Nemački Ovčar,Zlatni Retriver,Buldog,Pudlica,Bigl,Čivava,Rotvajler,Dalmatinac,Mops,Haski,Domaća Kratkodlaka Mačka,Britanska Kratkodlaka Mačka,Sijamska Mačka,Perzijska Mačka,Sfinks,Kornjača,Geko,Kraljevska Zmija,Bartagama,Morsko Prase,Hrčak,Veće Ribice,Manje Ribice,Kunić,Holandski Patuljasti,Lavlja Glava</w:t>
+      </w:r>
+    </w:p>
+    <w:p>
+      <w:pPr>
+        <w:pStyle w:val="ListParagraph"/>
+        <w:numPr>
+          <w:ilvl w:val="0"/>
+          <w:numId w:val="3"/>
+        </w:numPr>
+      </w:pPr>
       <w:r>
         <w:lastRenderedPageBreak/>
-        <w:t>Mačka,Britanska Kratkodlaka Mačka,Sijamska Mačka,Perzijska Mačka,Sfinks,Kornjača,Geko,Kraljevska Zmija,Bartagama,Morsko Prase,Hrčak,Veće Ribice,Manje Ribice,Kunić,Holandski Patuljasti,Lavlja Glava</w:t>
-      </w:r>
-    </w:p>
-    <w:p>
-      <w:pPr>
-        <w:pStyle w:val="ListParagraph"/>
-        <w:numPr>
-          <w:ilvl w:val="0"/>
-          <w:numId w:val="3"/>
-        </w:numPr>
-      </w:pPr>
-      <w:r>
         <w:t xml:space="preserve">Ako korisnik </w:t>
       </w:r>
       <w:r>
@@ -1969,6 +1973,7 @@
         </w:numPr>
       </w:pPr>
       <w:r>
+        <w:lastRenderedPageBreak/>
         <w:t>Ako je veličina životnog prostora</w:t>
       </w:r>
       <w:r>
@@ -2374,28 +2379,25 @@
         <w:t xml:space="preserve"> Holandski Patuljasti,Lavlja Glava,Kunić</w:t>
       </w:r>
       <w:r>
-        <w:t xml:space="preserve">,Buldog,Labrador Retriver,Zlatni Retriver,Bigl,Rotvajler,Dalmatinac,Haski,Nemački </w:t>
-      </w:r>
+        <w:t>,Buldog,Labrador Retriver,Zlatni Retriver,Bigl,Rotvajler,Dalmatinac,Haski,Nemački Ovčar</w:t>
+      </w:r>
+      <w:r>
+        <w:t>,Kanarinci,Nimfa,Tigrice</w:t>
+      </w:r>
+      <w:r>
+        <w:t>,Britanska Kratkodlaka Mačka,Domaća Kratkodlaka Mačka,Sijamska Mačka</w:t>
+      </w:r>
+    </w:p>
+    <w:p>
+      <w:pPr>
+        <w:pStyle w:val="ListParagraph"/>
+        <w:numPr>
+          <w:ilvl w:val="0"/>
+          <w:numId w:val="3"/>
+        </w:numPr>
+      </w:pPr>
       <w:r>
         <w:lastRenderedPageBreak/>
-        <w:t>Ovčar</w:t>
-      </w:r>
-      <w:r>
-        <w:t>,Kanarinci,Nimfa,Tigrice</w:t>
-      </w:r>
-      <w:r>
-        <w:t>,Britanska Kratkodlaka Mačka,Domaća Kratkodlaka Mačka,Sijamska Mačka</w:t>
-      </w:r>
-    </w:p>
-    <w:p>
-      <w:pPr>
-        <w:pStyle w:val="ListParagraph"/>
-        <w:numPr>
-          <w:ilvl w:val="0"/>
-          <w:numId w:val="3"/>
-        </w:numPr>
-      </w:pPr>
-      <w:r>
         <w:t>Ako bi posvetio preko 3 sata, onda preporuči</w:t>
       </w:r>
       <w:r>
@@ -2682,11 +2684,11 @@
       </w:r>
     </w:p>
     <w:p>
-      <w:bookmarkStart w:id="0" w:name="_Hlk165200010"/>
+      <w:bookmarkStart w:id="1" w:name="_Hlk165200010"/>
       <w:r>
         <w:t>Pravilo 1</w:t>
       </w:r>
-      <w:bookmarkEnd w:id="0"/>
+      <w:bookmarkEnd w:id="1"/>
       <w:r>
         <w:t>:</w:t>
       </w:r>
@@ -2814,12 +2816,12 @@
         <w:ind w:left="360"/>
       </w:pPr>
       <w:r>
+        <w:t>onda prekini promociju zbrinjavanja</w:t>
+      </w:r>
+    </w:p>
+    <w:p>
+      <w:r>
         <w:lastRenderedPageBreak/>
-        <w:t>onda prekini promociju zbrinjavanja</w:t>
-      </w:r>
-    </w:p>
-    <w:p>
-      <w:r>
         <w:t xml:space="preserve">Ova dva pravila će biti implementirana preko </w:t>
       </w:r>
       <w:r>
@@ -2903,7 +2905,13 @@
     </w:p>
     <w:p>
       <w:r>
-        <w:t>Dani u nedelji će sadržati agregirani broj udomljavanja i zbrinjavanja koji se desio u toku dana. Svaki čvor ima identifikator kojoj nedelji/mesecu pripada. Radnik skloništa će biti u mogućnosti da zatraži izveštaj o ukupnom broju zbrinjavanja i udomljavanja na nivou dana, nedelje ili meseca. Izveštaj sadrži zbirni broj, kao i pojedinačne vrednosti po danu/nedelji/mesecu. Stablo podataka o udomljavanju/zbrinjavanju je dat na slici ispod.</w:t>
+        <w:t>Dani u nedelji će sadržati agregirani broj udomljavanja i zbrinjavanja koji se desio u toku dana. Svaki čvor ima identifikator kojoj nedelji/mesecu pripada. Radnik skloništa će biti u mogućnosti da zatraži izveštaj o ukupnom broju zbrinjavanja i udomljavanja na nivou dana, nedelje ili meseca. Stablo podataka o udomljavanju/zbrinjavanju je dat</w:t>
+      </w:r>
+      <w:r>
+        <w:t>o</w:t>
+      </w:r>
+      <w:r>
+        <w:t xml:space="preserve"> na slici ispod.</w:t>
       </w:r>
     </w:p>
     <w:p>
@@ -3009,7 +3017,6 @@
           <w:lang w:val="en-US"/>
         </w:rPr>
       </w:pPr>
-      <w:bookmarkStart w:id="1" w:name="_GoBack"/>
       <w:r>
         <w:rPr>
           <w:rFonts w:ascii="Times New Roman" w:eastAsia="Times New Roman" w:hAnsi="Times New Roman" w:cs="Times New Roman"/>
@@ -3019,16 +3026,16 @@
           <w:lang w:eastAsia="sr-Latn-RS"/>
         </w:rPr>
         <w:drawing>
-          <wp:anchor distT="0" distB="0" distL="114300" distR="114300" simplePos="0" relativeHeight="251658240" behindDoc="0" locked="0" layoutInCell="1" allowOverlap="1" wp14:anchorId="134B01B8" wp14:editId="786E66A2">
+          <wp:anchor distT="0" distB="0" distL="114300" distR="114300" simplePos="0" relativeHeight="251658240" behindDoc="0" locked="0" layoutInCell="1" allowOverlap="1" wp14:anchorId="134B01B8" wp14:editId="569E732F">
             <wp:simplePos x="0" y="0"/>
             <wp:positionH relativeFrom="margin">
-              <wp:posOffset>-245745</wp:posOffset>
+              <wp:posOffset>-243840</wp:posOffset>
             </wp:positionH>
             <wp:positionV relativeFrom="margin">
-              <wp:posOffset>463550</wp:posOffset>
+              <wp:posOffset>462915</wp:posOffset>
             </wp:positionV>
-            <wp:extent cx="6567170" cy="4029710"/>
-            <wp:effectExtent l="0" t="0" r="5080" b="8890"/>
+            <wp:extent cx="6567170" cy="4029075"/>
+            <wp:effectExtent l="0" t="0" r="5080" b="9525"/>
             <wp:wrapSquare wrapText="bothSides"/>
             <wp:docPr id="1" name="Picture 1"/>
             <wp:cNvGraphicFramePr>
@@ -3058,7 +3065,7 @@
                   <pic:spPr bwMode="auto">
                     <a:xfrm>
                       <a:off x="0" y="0"/>
-                      <a:ext cx="6567170" cy="4029710"/>
+                      <a:ext cx="6567170" cy="4029075"/>
                     </a:xfrm>
                     <a:prstGeom prst="rect">
                       <a:avLst/>
@@ -3080,7 +3087,6 @@
           </wp:anchor>
         </w:drawing>
       </w:r>
-      <w:bookmarkEnd w:id="1"/>
     </w:p>
     <w:p/>
     <w:p>
@@ -4074,6 +4080,7 @@
   <w:style w:type="character" w:default="1" w:styleId="DefaultParagraphFont">
     <w:name w:val="Default Paragraph Font"/>
     <w:uiPriority w:val="1"/>
+    <w:semiHidden/>
     <w:unhideWhenUsed/>
   </w:style>
   <w:style w:type="table" w:default="1" w:styleId="TableNormal">

</xml_diff>